<commit_message>
added post hoc tests
</commit_message>
<xml_diff>
--- a/Descriptives.docx
+++ b/Descriptives.docx
@@ -9,11 +9,9 @@
           <w:lang w:val="el-GR"/>
         </w:rPr>
       </w:pPr>
-      <w:proofErr w:type="spellStart"/>
       <w:r>
         <w:t>Anthocyanes</w:t>
       </w:r>
-      <w:proofErr w:type="spellEnd"/>
     </w:p>
     <w:p>
       <w:pPr>
@@ -235,7 +233,6 @@
               <w:ind w:left="100" w:right="100"/>
               <w:jc w:val="center"/>
             </w:pPr>
-            <w:proofErr w:type="spellStart"/>
             <w:r>
               <w:rPr>
                 <w:rFonts w:ascii="Arial" w:eastAsia="Arial" w:hAnsi="Arial" w:cs="Arial"/>
@@ -245,7 +242,6 @@
               </w:rPr>
               <w:t>Έτος</w:t>
             </w:r>
-            <w:proofErr w:type="spellEnd"/>
           </w:p>
         </w:tc>
       </w:tr>
@@ -277,7 +273,6 @@
               <w:spacing w:before="40" w:after="40"/>
               <w:ind w:left="100" w:right="100"/>
             </w:pPr>
-            <w:proofErr w:type="spellStart"/>
             <w:r>
               <w:rPr>
                 <w:rFonts w:ascii="Arial" w:eastAsia="Arial" w:hAnsi="Arial" w:cs="Arial"/>
@@ -287,7 +282,6 @@
               </w:rPr>
               <w:t>Περιοχή</w:t>
             </w:r>
-            <w:proofErr w:type="spellEnd"/>
           </w:p>
         </w:tc>
         <w:tc>
@@ -658,7 +652,6 @@
               <w:spacing w:before="100" w:after="100"/>
               <w:ind w:left="300" w:right="100"/>
             </w:pPr>
-            <w:proofErr w:type="spellStart"/>
             <w:r>
               <w:rPr>
                 <w:rFonts w:ascii="Arial" w:eastAsia="Arial" w:hAnsi="Arial" w:cs="Arial"/>
@@ -668,7 +661,6 @@
               </w:rPr>
               <w:t>Maratheftiko</w:t>
             </w:r>
-            <w:proofErr w:type="spellEnd"/>
           </w:p>
         </w:tc>
         <w:tc>
@@ -828,7 +820,6 @@
               <w:spacing w:before="100" w:after="100"/>
               <w:ind w:left="300" w:right="100"/>
             </w:pPr>
-            <w:proofErr w:type="spellStart"/>
             <w:r>
               <w:rPr>
                 <w:rFonts w:ascii="Arial" w:eastAsia="Arial" w:hAnsi="Arial" w:cs="Arial"/>
@@ -838,7 +829,6 @@
               </w:rPr>
               <w:t>Mavro</w:t>
             </w:r>
-            <w:proofErr w:type="spellEnd"/>
           </w:p>
         </w:tc>
         <w:tc>
@@ -1466,7 +1456,6 @@
               <w:spacing w:before="100" w:after="100"/>
               <w:ind w:left="300" w:right="100"/>
             </w:pPr>
-            <w:proofErr w:type="spellStart"/>
             <w:r>
               <w:rPr>
                 <w:rFonts w:ascii="Arial" w:eastAsia="Arial" w:hAnsi="Arial" w:cs="Arial"/>
@@ -1476,7 +1465,6 @@
               </w:rPr>
               <w:t>Maratheftiko</w:t>
             </w:r>
-            <w:proofErr w:type="spellEnd"/>
           </w:p>
         </w:tc>
         <w:tc>
@@ -1636,7 +1624,6 @@
               <w:spacing w:before="100" w:after="100"/>
               <w:ind w:left="300" w:right="100"/>
             </w:pPr>
-            <w:proofErr w:type="spellStart"/>
             <w:r>
               <w:rPr>
                 <w:rFonts w:ascii="Arial" w:eastAsia="Arial" w:hAnsi="Arial" w:cs="Arial"/>
@@ -1646,7 +1633,6 @@
               </w:rPr>
               <w:t>Mavro</w:t>
             </w:r>
-            <w:proofErr w:type="spellEnd"/>
           </w:p>
         </w:tc>
         <w:tc>
@@ -2274,7 +2260,6 @@
               <w:spacing w:before="100" w:after="100"/>
               <w:ind w:left="300" w:right="100"/>
             </w:pPr>
-            <w:proofErr w:type="spellStart"/>
             <w:r>
               <w:rPr>
                 <w:rFonts w:ascii="Arial" w:eastAsia="Arial" w:hAnsi="Arial" w:cs="Arial"/>
@@ -2284,7 +2269,6 @@
               </w:rPr>
               <w:t>Maratheftiko</w:t>
             </w:r>
-            <w:proofErr w:type="spellEnd"/>
           </w:p>
         </w:tc>
         <w:tc>
@@ -2444,7 +2428,6 @@
               <w:spacing w:before="100" w:after="100"/>
               <w:ind w:left="300" w:right="100"/>
             </w:pPr>
-            <w:proofErr w:type="spellStart"/>
             <w:r>
               <w:rPr>
                 <w:rFonts w:ascii="Arial" w:eastAsia="Arial" w:hAnsi="Arial" w:cs="Arial"/>
@@ -2454,7 +2437,6 @@
               </w:rPr>
               <w:t>Mavro</w:t>
             </w:r>
-            <w:proofErr w:type="spellEnd"/>
           </w:p>
         </w:tc>
         <w:tc>
@@ -3082,7 +3064,6 @@
               <w:spacing w:before="100" w:after="100"/>
               <w:ind w:left="300" w:right="100"/>
             </w:pPr>
-            <w:proofErr w:type="spellStart"/>
             <w:r>
               <w:rPr>
                 <w:rFonts w:ascii="Arial" w:eastAsia="Arial" w:hAnsi="Arial" w:cs="Arial"/>
@@ -3092,7 +3073,6 @@
               </w:rPr>
               <w:t>Maratheftiko</w:t>
             </w:r>
-            <w:proofErr w:type="spellEnd"/>
           </w:p>
         </w:tc>
         <w:tc>
@@ -3252,7 +3232,6 @@
               <w:spacing w:before="100" w:after="100"/>
               <w:ind w:left="300" w:right="100"/>
             </w:pPr>
-            <w:proofErr w:type="spellStart"/>
             <w:r>
               <w:rPr>
                 <w:rFonts w:ascii="Arial" w:eastAsia="Arial" w:hAnsi="Arial" w:cs="Arial"/>
@@ -3262,7 +3241,6 @@
               </w:rPr>
               <w:t>Mavro</w:t>
             </w:r>
-            <w:proofErr w:type="spellEnd"/>
           </w:p>
         </w:tc>
         <w:tc>
@@ -3890,7 +3868,6 @@
               <w:spacing w:before="100" w:after="100"/>
               <w:ind w:left="300" w:right="100"/>
             </w:pPr>
-            <w:proofErr w:type="spellStart"/>
             <w:r>
               <w:rPr>
                 <w:rFonts w:ascii="Arial" w:eastAsia="Arial" w:hAnsi="Arial" w:cs="Arial"/>
@@ -3900,7 +3877,6 @@
               </w:rPr>
               <w:t>Maratheftiko</w:t>
             </w:r>
-            <w:proofErr w:type="spellEnd"/>
           </w:p>
         </w:tc>
         <w:tc>
@@ -4060,7 +4036,6 @@
               <w:spacing w:before="100" w:after="100"/>
               <w:ind w:left="300" w:right="100"/>
             </w:pPr>
-            <w:proofErr w:type="spellStart"/>
             <w:r>
               <w:rPr>
                 <w:rFonts w:ascii="Arial" w:eastAsia="Arial" w:hAnsi="Arial" w:cs="Arial"/>
@@ -4070,7 +4045,6 @@
               </w:rPr>
               <w:t>Mavro</w:t>
             </w:r>
-            <w:proofErr w:type="spellEnd"/>
           </w:p>
         </w:tc>
         <w:tc>
@@ -4604,7 +4578,6 @@
           <w:color w:val="4F81BD" w:themeColor="accent1"/>
         </w:rPr>
       </w:pPr>
-      <w:proofErr w:type="spellStart"/>
       <w:r>
         <w:rPr>
           <w:rFonts w:asciiTheme="majorHAnsi" w:eastAsiaTheme="majorEastAsia" w:hAnsiTheme="majorHAnsi" w:cstheme="majorBidi"/>
@@ -4612,49 +4585,8 @@
           <w:bCs/>
           <w:color w:val="4F81BD" w:themeColor="accent1"/>
         </w:rPr>
-        <w:t>Μέσο</w:t>
+        <w:t>Μέσο επίπεδο ανθοκυάνων</w:t>
       </w:r>
-      <w:proofErr w:type="spellEnd"/>
-      <w:r>
-        <w:rPr>
-          <w:rFonts w:asciiTheme="majorHAnsi" w:eastAsiaTheme="majorEastAsia" w:hAnsiTheme="majorHAnsi" w:cstheme="majorBidi"/>
-          <w:b/>
-          <w:bCs/>
-          <w:color w:val="4F81BD" w:themeColor="accent1"/>
-        </w:rPr>
-        <w:t xml:space="preserve"> επίπ</w:t>
-      </w:r>
-      <w:proofErr w:type="spellStart"/>
-      <w:r>
-        <w:rPr>
-          <w:rFonts w:asciiTheme="majorHAnsi" w:eastAsiaTheme="majorEastAsia" w:hAnsiTheme="majorHAnsi" w:cstheme="majorBidi"/>
-          <w:b/>
-          <w:bCs/>
-          <w:color w:val="4F81BD" w:themeColor="accent1"/>
-        </w:rPr>
-        <w:t>εδο</w:t>
-      </w:r>
-      <w:proofErr w:type="spellEnd"/>
-      <w:r>
-        <w:rPr>
-          <w:rFonts w:asciiTheme="majorHAnsi" w:eastAsiaTheme="majorEastAsia" w:hAnsiTheme="majorHAnsi" w:cstheme="majorBidi"/>
-          <w:b/>
-          <w:bCs/>
-          <w:color w:val="4F81BD" w:themeColor="accent1"/>
-        </w:rPr>
-        <w:t xml:space="preserve"> α</w:t>
-      </w:r>
-      <w:proofErr w:type="spellStart"/>
-      <w:r>
-        <w:rPr>
-          <w:rFonts w:asciiTheme="majorHAnsi" w:eastAsiaTheme="majorEastAsia" w:hAnsiTheme="majorHAnsi" w:cstheme="majorBidi"/>
-          <w:b/>
-          <w:bCs/>
-          <w:color w:val="4F81BD" w:themeColor="accent1"/>
-        </w:rPr>
-        <w:t>νθοκυάνων</w:t>
-      </w:r>
-      <w:proofErr w:type="spellEnd"/>
     </w:p>
     <w:p>
       <w:pPr>
@@ -4832,25 +4764,14 @@
               <w:ind w:left="100" w:right="100"/>
               <w:jc w:val="center"/>
             </w:pPr>
-            <w:proofErr w:type="spellStart"/>
-            <w:r>
-              <w:rPr>
-                <w:rFonts w:ascii="Arial" w:eastAsia="Arial" w:hAnsi="Arial" w:cs="Arial"/>
-                <w:color w:val="000000"/>
-                <w:sz w:val="22"/>
-                <w:szCs w:val="22"/>
-              </w:rPr>
-              <w:t>Maratheftiko</w:t>
-            </w:r>
-            <w:proofErr w:type="spellEnd"/>
-            <w:r>
-              <w:rPr>
-                <w:rFonts w:ascii="Arial" w:eastAsia="Arial" w:hAnsi="Arial" w:cs="Arial"/>
-                <w:color w:val="000000"/>
-                <w:sz w:val="22"/>
-                <w:szCs w:val="22"/>
-              </w:rPr>
-              <w:t>, N = 18</w:t>
+            <w:r>
+              <w:rPr>
+                <w:rFonts w:ascii="Arial" w:eastAsia="Arial" w:hAnsi="Arial" w:cs="Arial"/>
+                <w:color w:val="000000"/>
+                <w:sz w:val="22"/>
+                <w:szCs w:val="22"/>
+              </w:rPr>
+              <w:t>Maratheftiko, N = 18</w:t>
             </w:r>
             <w:r>
               <w:rPr>
@@ -4886,25 +4807,14 @@
               <w:ind w:left="100" w:right="100"/>
               <w:jc w:val="center"/>
             </w:pPr>
-            <w:proofErr w:type="spellStart"/>
-            <w:r>
-              <w:rPr>
-                <w:rFonts w:ascii="Arial" w:eastAsia="Arial" w:hAnsi="Arial" w:cs="Arial"/>
-                <w:color w:val="000000"/>
-                <w:sz w:val="22"/>
-                <w:szCs w:val="22"/>
-              </w:rPr>
-              <w:t>Mavro</w:t>
-            </w:r>
-            <w:proofErr w:type="spellEnd"/>
-            <w:r>
-              <w:rPr>
-                <w:rFonts w:ascii="Arial" w:eastAsia="Arial" w:hAnsi="Arial" w:cs="Arial"/>
-                <w:color w:val="000000"/>
-                <w:sz w:val="22"/>
-                <w:szCs w:val="22"/>
-              </w:rPr>
-              <w:t>, N = 28</w:t>
+            <w:r>
+              <w:rPr>
+                <w:rFonts w:ascii="Arial" w:eastAsia="Arial" w:hAnsi="Arial" w:cs="Arial"/>
+                <w:color w:val="000000"/>
+                <w:sz w:val="22"/>
+                <w:szCs w:val="22"/>
+              </w:rPr>
+              <w:t>Mavro, N = 28</w:t>
             </w:r>
             <w:r>
               <w:rPr>
@@ -6204,6 +6114,9 @@
             <w:pPr>
               <w:spacing w:before="100" w:after="100"/>
               <w:ind w:left="100" w:right="100"/>
+              <w:rPr>
+                <w:lang w:val="en-GB"/>
+              </w:rPr>
             </w:pPr>
             <w:r>
               <w:rPr>
@@ -6359,8 +6272,3881 @@
       </w:r>
     </w:p>
     <w:p>
+      <w:pPr>
+        <w:pStyle w:val="CaptionedFigure"/>
+      </w:pPr>
+    </w:p>
+    <w:p>
+      <w:pPr>
+        <w:pStyle w:val="Heading4"/>
+        <w:rPr>
+          <w:lang w:val="el-GR"/>
+        </w:rPr>
+      </w:pPr>
+      <w:r>
+        <w:t>Post</w:t>
+      </w:r>
+      <w:r>
+        <w:rPr>
+          <w:lang w:val="el-GR"/>
+        </w:rPr>
+        <w:t xml:space="preserve"> </w:t>
+      </w:r>
+      <w:r>
+        <w:t>Hoc</w:t>
+      </w:r>
+      <w:r>
+        <w:rPr>
+          <w:lang w:val="el-GR"/>
+        </w:rPr>
+        <w:t xml:space="preserve"> </w:t>
+      </w:r>
+      <w:r>
+        <w:t>Tests</w:t>
+      </w:r>
+    </w:p>
+    <w:p>
+      <w:pPr>
+        <w:pStyle w:val="FirstParagraph"/>
+        <w:rPr>
+          <w:lang w:val="el-GR"/>
+        </w:rPr>
+      </w:pPr>
+      <w:r>
+        <w:rPr>
+          <w:lang w:val="el-GR"/>
+        </w:rPr>
+        <w:t xml:space="preserve">Πραγματοποιήθηκαν πολλαπλές συγκρίσεις για τις διαφορές ανάμεσα στις ποικιλίες. Η στατιστική σημαντικότητα της διαφοράς μεταξύ των ζευγαριών των ποικιλιών, έχει προσαρμοστεί με τη μέθοδο </w:t>
+      </w:r>
+      <w:r>
+        <w:t>Homls</w:t>
+      </w:r>
+      <w:r>
+        <w:rPr>
+          <w:lang w:val="el-GR"/>
+        </w:rPr>
+        <w:t xml:space="preserve"> για τη μείωση της πιθανότητας του λάθους τύπου Ι.</w:t>
+      </w:r>
+    </w:p>
+    <w:p>
+      <w:pPr>
+        <w:numPr>
+          <w:ilvl w:val="0"/>
+          <w:numId w:val="2"/>
+        </w:numPr>
+        <w:rPr>
+          <w:lang w:val="el-GR"/>
+        </w:rPr>
+      </w:pPr>
+      <w:r>
+        <w:rPr>
+          <w:lang w:val="el-GR"/>
+        </w:rPr>
+        <w:t>Κυανιδόλη Υπάρχει στατιστικά σημαντική διαφορά στο επίπεδο Κυανιδόλης σε όλες τις ποικιλίες</w:t>
+      </w:r>
+    </w:p>
+    <w:p>
+      <w:pPr>
+        <w:numPr>
+          <w:ilvl w:val="0"/>
+          <w:numId w:val="2"/>
+        </w:numPr>
+        <w:rPr>
+          <w:lang w:val="el-GR"/>
+        </w:rPr>
+      </w:pPr>
+      <w:r>
+        <w:rPr>
+          <w:lang w:val="el-GR"/>
+        </w:rPr>
+        <w:t>Δελφινόλη Υπάρχει στατιστικά σημαντική διαφορά στο επίπεδο Δελφινόλης σε όλες τις ποικιλίες</w:t>
+      </w:r>
+    </w:p>
+    <w:p>
+      <w:pPr>
+        <w:numPr>
+          <w:ilvl w:val="0"/>
+          <w:numId w:val="2"/>
+        </w:numPr>
+        <w:rPr>
+          <w:lang w:val="el-GR"/>
+        </w:rPr>
+      </w:pPr>
+      <w:r>
+        <w:rPr>
+          <w:lang w:val="el-GR"/>
+        </w:rPr>
+        <w:t>Πεονιδόλη Υπάρχει στατιστικά σημαντική διαφορά στο επίπεδο Πεονιδόλης σε όλες τις ποικιλίες</w:t>
+      </w:r>
+    </w:p>
+    <w:p>
+      <w:pPr>
+        <w:numPr>
+          <w:ilvl w:val="0"/>
+          <w:numId w:val="2"/>
+        </w:numPr>
+      </w:pPr>
+      <w:r>
+        <w:rPr>
+          <w:lang w:val="el-GR"/>
+        </w:rPr>
+        <w:t xml:space="preserve">Πετουνιδόλη Το επίπεδο Πετουνιδόλης στο Οφαλθμό δεν διαφέρει από το </w:t>
+      </w:r>
+      <w:r>
+        <w:t>Cabernet</w:t>
+      </w:r>
+      <w:r>
+        <w:rPr>
+          <w:lang w:val="el-GR"/>
+        </w:rPr>
+        <w:t xml:space="preserve"> </w:t>
+      </w:r>
+      <w:r>
+        <w:t>Sauvignon</w:t>
+      </w:r>
+      <w:r>
+        <w:rPr>
+          <w:lang w:val="el-GR"/>
+        </w:rPr>
+        <w:t xml:space="preserve">. </w:t>
+      </w:r>
+      <w:r>
+        <w:t>Σε όλα τα υπόλοιπα ζευγάρια ποικιλιών υπάρχει στατιστικά σημαντική διαφορά στο επίπεδο Δελφινόλης</w:t>
+      </w:r>
+    </w:p>
+    <w:p>
+      <w:pPr>
+        <w:numPr>
+          <w:ilvl w:val="0"/>
+          <w:numId w:val="2"/>
+        </w:numPr>
+      </w:pPr>
+      <w:r>
+        <w:t>Μαλβιδόλη Υπάρχει στατιστικά σημαντική διαφορά στο επίπεδο Μαλβιδόλης σε όλες τις ποικιλίες</w:t>
+      </w:r>
+    </w:p>
+    <w:p>
+      <w:pPr>
+        <w:pStyle w:val="TableCaption"/>
+      </w:pPr>
+      <w:r>
+        <w:rPr>
+          <w:b/>
+        </w:rPr>
+        <w:lastRenderedPageBreak/>
+        <w:t xml:space="preserve">Table </w:t>
+      </w:r>
+      <w:r>
+        <w:rPr>
+          <w:b/>
+        </w:rPr>
+        <w:fldChar w:fldCharType="begin"/>
+      </w:r>
+      <w:r>
+        <w:rPr>
+          <w:b/>
+        </w:rPr>
+        <w:instrText>SEQ tab \* Arabic</w:instrText>
+      </w:r>
+      <w:r>
+        <w:rPr>
+          <w:b/>
+        </w:rPr>
+        <w:fldChar w:fldCharType="separate"/>
+      </w:r>
+      <w:r>
+        <w:rPr>
+          <w:b/>
+          <w:noProof/>
+        </w:rPr>
+        <w:t>3</w:t>
+      </w:r>
+      <w:r>
+        <w:rPr>
+          <w:b/>
+        </w:rPr>
+        <w:fldChar w:fldCharType="end"/>
+      </w:r>
+      <w:r>
+        <w:t>: Πολλαπλές συγκρίσεις (Post Hoc)</w:t>
+      </w:r>
+    </w:p>
+    <w:tbl>
+      <w:tblPr>
+        <w:tblStyle w:val="Table"/>
+        <w:tblW w:w="0" w:type="auto"/>
+        <w:jc w:val="center"/>
+        <w:tblLook w:val="0420" w:firstRow="1" w:lastRow="0" w:firstColumn="0" w:lastColumn="0" w:noHBand="0" w:noVBand="1"/>
+      </w:tblPr>
+      <w:tblGrid>
+        <w:gridCol w:w="1644"/>
+        <w:gridCol w:w="2206"/>
+        <w:gridCol w:w="2206"/>
+        <w:gridCol w:w="988"/>
+      </w:tblGrid>
+      <w:tr>
+        <w:trPr>
+          <w:cnfStyle w:val="100000000000" w:firstRow="1" w:lastRow="0" w:firstColumn="0" w:lastColumn="0" w:oddVBand="0" w:evenVBand="0" w:oddHBand="0" w:evenHBand="0" w:firstRowFirstColumn="0" w:firstRowLastColumn="0" w:lastRowFirstColumn="0" w:lastRowLastColumn="0"/>
+          <w:cantSplit/>
+          <w:tblHeader/>
+          <w:jc w:val="center"/>
+        </w:trPr>
+        <w:tc>
+          <w:tcPr>
+            <w:tcW w:w="0" w:type="auto"/>
+            <w:tcBorders>
+              <w:top w:val="single" w:sz="16" w:space="0" w:color="666666"/>
+              <w:bottom w:val="single" w:sz="16" w:space="0" w:color="666666"/>
+            </w:tcBorders>
+            <w:shd w:val="clear" w:color="auto" w:fill="FFFFFF"/>
+            <w:tcMar>
+              <w:top w:w="0" w:type="dxa"/>
+              <w:left w:w="0" w:type="dxa"/>
+              <w:bottom w:w="0" w:type="dxa"/>
+              <w:right w:w="0" w:type="dxa"/>
+            </w:tcMar>
+            <w:vAlign w:val="center"/>
+          </w:tcPr>
+          <w:p>
+            <w:pPr>
+              <w:spacing w:before="100" w:after="100"/>
+              <w:ind w:left="100" w:right="100"/>
+            </w:pPr>
+            <w:r>
+              <w:rPr>
+                <w:rFonts w:ascii="Arial" w:eastAsia="Arial" w:hAnsi="Arial" w:cs="Arial"/>
+                <w:color w:val="000000"/>
+                <w:sz w:val="22"/>
+                <w:szCs w:val="22"/>
+              </w:rPr>
+              <w:t>Anthocyanin</w:t>
+            </w:r>
+          </w:p>
+        </w:tc>
+        <w:tc>
+          <w:tcPr>
+            <w:tcW w:w="0" w:type="auto"/>
+            <w:tcBorders>
+              <w:top w:val="single" w:sz="16" w:space="0" w:color="666666"/>
+              <w:bottom w:val="single" w:sz="16" w:space="0" w:color="666666"/>
+            </w:tcBorders>
+            <w:shd w:val="clear" w:color="auto" w:fill="FFFFFF"/>
+            <w:tcMar>
+              <w:top w:w="0" w:type="dxa"/>
+              <w:left w:w="0" w:type="dxa"/>
+              <w:bottom w:w="0" w:type="dxa"/>
+              <w:right w:w="0" w:type="dxa"/>
+            </w:tcMar>
+            <w:vAlign w:val="center"/>
+          </w:tcPr>
+          <w:p>
+            <w:pPr>
+              <w:spacing w:before="100" w:after="100"/>
+              <w:ind w:left="100" w:right="100"/>
+            </w:pPr>
+            <w:r>
+              <w:rPr>
+                <w:rFonts w:ascii="Arial" w:eastAsia="Arial" w:hAnsi="Arial" w:cs="Arial"/>
+                <w:color w:val="000000"/>
+                <w:sz w:val="22"/>
+                <w:szCs w:val="22"/>
+              </w:rPr>
+              <w:t>Variety1</w:t>
+            </w:r>
+          </w:p>
+        </w:tc>
+        <w:tc>
+          <w:tcPr>
+            <w:tcW w:w="0" w:type="auto"/>
+            <w:tcBorders>
+              <w:top w:val="single" w:sz="16" w:space="0" w:color="666666"/>
+              <w:bottom w:val="single" w:sz="16" w:space="0" w:color="666666"/>
+            </w:tcBorders>
+            <w:shd w:val="clear" w:color="auto" w:fill="FFFFFF"/>
+            <w:tcMar>
+              <w:top w:w="0" w:type="dxa"/>
+              <w:left w:w="0" w:type="dxa"/>
+              <w:bottom w:w="0" w:type="dxa"/>
+              <w:right w:w="0" w:type="dxa"/>
+            </w:tcMar>
+            <w:vAlign w:val="center"/>
+          </w:tcPr>
+          <w:p>
+            <w:pPr>
+              <w:spacing w:before="100" w:after="100"/>
+              <w:ind w:left="100" w:right="100"/>
+            </w:pPr>
+            <w:r>
+              <w:rPr>
+                <w:rFonts w:ascii="Arial" w:eastAsia="Arial" w:hAnsi="Arial" w:cs="Arial"/>
+                <w:color w:val="000000"/>
+                <w:sz w:val="22"/>
+                <w:szCs w:val="22"/>
+              </w:rPr>
+              <w:t>Variety2</w:t>
+            </w:r>
+          </w:p>
+        </w:tc>
+        <w:tc>
+          <w:tcPr>
+            <w:tcW w:w="0" w:type="auto"/>
+            <w:tcBorders>
+              <w:top w:val="single" w:sz="16" w:space="0" w:color="666666"/>
+              <w:bottom w:val="single" w:sz="16" w:space="0" w:color="666666"/>
+            </w:tcBorders>
+            <w:shd w:val="clear" w:color="auto" w:fill="FFFFFF"/>
+            <w:tcMar>
+              <w:top w:w="0" w:type="dxa"/>
+              <w:left w:w="0" w:type="dxa"/>
+              <w:bottom w:w="0" w:type="dxa"/>
+              <w:right w:w="0" w:type="dxa"/>
+            </w:tcMar>
+            <w:vAlign w:val="center"/>
+          </w:tcPr>
+          <w:p>
+            <w:pPr>
+              <w:spacing w:before="100" w:after="100"/>
+              <w:ind w:left="100" w:right="100"/>
+            </w:pPr>
+            <w:r>
+              <w:rPr>
+                <w:rFonts w:ascii="Arial" w:eastAsia="Arial" w:hAnsi="Arial" w:cs="Arial"/>
+                <w:color w:val="000000"/>
+                <w:sz w:val="22"/>
+                <w:szCs w:val="22"/>
+              </w:rPr>
+              <w:t>p.value</w:t>
+            </w:r>
+            <w:r>
+              <w:rPr>
+                <w:rFonts w:ascii="Arial" w:eastAsia="Arial" w:hAnsi="Arial" w:cs="Arial"/>
+                <w:color w:val="000000"/>
+                <w:sz w:val="22"/>
+                <w:szCs w:val="22"/>
+                <w:vertAlign w:val="superscript"/>
+              </w:rPr>
+              <w:t>a</w:t>
+            </w:r>
+          </w:p>
+        </w:tc>
+      </w:tr>
+      <w:tr>
+        <w:trPr>
+          <w:cantSplit/>
+          <w:jc w:val="center"/>
+        </w:trPr>
+        <w:tc>
+          <w:tcPr>
+            <w:tcW w:w="0" w:type="auto"/>
+            <w:vMerge w:val="restart"/>
+            <w:shd w:val="clear" w:color="auto" w:fill="FFFFFF"/>
+            <w:tcMar>
+              <w:top w:w="0" w:type="dxa"/>
+              <w:left w:w="0" w:type="dxa"/>
+              <w:bottom w:w="0" w:type="dxa"/>
+              <w:right w:w="0" w:type="dxa"/>
+            </w:tcMar>
+            <w:vAlign w:val="center"/>
+          </w:tcPr>
+          <w:p>
+            <w:pPr>
+              <w:spacing w:before="100" w:after="100"/>
+              <w:ind w:left="100" w:right="100"/>
+            </w:pPr>
+            <w:r>
+              <w:rPr>
+                <w:rFonts w:ascii="Arial" w:eastAsia="Arial" w:hAnsi="Arial" w:cs="Arial"/>
+                <w:color w:val="000000"/>
+                <w:sz w:val="22"/>
+                <w:szCs w:val="22"/>
+              </w:rPr>
+              <w:t>Cyanidol 3G</w:t>
+            </w:r>
+          </w:p>
+        </w:tc>
+        <w:tc>
+          <w:tcPr>
+            <w:tcW w:w="0" w:type="auto"/>
+            <w:shd w:val="clear" w:color="auto" w:fill="FFFFFF"/>
+            <w:tcMar>
+              <w:top w:w="0" w:type="dxa"/>
+              <w:left w:w="0" w:type="dxa"/>
+              <w:bottom w:w="0" w:type="dxa"/>
+              <w:right w:w="0" w:type="dxa"/>
+            </w:tcMar>
+            <w:vAlign w:val="center"/>
+          </w:tcPr>
+          <w:p>
+            <w:pPr>
+              <w:spacing w:before="100" w:after="100"/>
+              <w:ind w:left="100" w:right="100"/>
+            </w:pPr>
+            <w:r>
+              <w:rPr>
+                <w:rFonts w:ascii="Arial" w:eastAsia="Arial" w:hAnsi="Arial" w:cs="Arial"/>
+                <w:color w:val="000000"/>
+                <w:sz w:val="22"/>
+                <w:szCs w:val="22"/>
+              </w:rPr>
+              <w:t>Mavro</w:t>
+            </w:r>
+          </w:p>
+        </w:tc>
+        <w:tc>
+          <w:tcPr>
+            <w:tcW w:w="0" w:type="auto"/>
+            <w:shd w:val="clear" w:color="auto" w:fill="FFFFFF"/>
+            <w:tcMar>
+              <w:top w:w="0" w:type="dxa"/>
+              <w:left w:w="0" w:type="dxa"/>
+              <w:bottom w:w="0" w:type="dxa"/>
+              <w:right w:w="0" w:type="dxa"/>
+            </w:tcMar>
+            <w:vAlign w:val="center"/>
+          </w:tcPr>
+          <w:p>
+            <w:pPr>
+              <w:spacing w:before="100" w:after="100"/>
+              <w:ind w:left="100" w:right="100"/>
+            </w:pPr>
+            <w:r>
+              <w:rPr>
+                <w:rFonts w:ascii="Arial" w:eastAsia="Arial" w:hAnsi="Arial" w:cs="Arial"/>
+                <w:color w:val="000000"/>
+                <w:sz w:val="22"/>
+                <w:szCs w:val="22"/>
+              </w:rPr>
+              <w:t>Maratheftiko</w:t>
+            </w:r>
+          </w:p>
+        </w:tc>
+        <w:tc>
+          <w:tcPr>
+            <w:tcW w:w="0" w:type="auto"/>
+            <w:shd w:val="clear" w:color="auto" w:fill="FFFFFF"/>
+            <w:tcMar>
+              <w:top w:w="0" w:type="dxa"/>
+              <w:left w:w="0" w:type="dxa"/>
+              <w:bottom w:w="0" w:type="dxa"/>
+              <w:right w:w="0" w:type="dxa"/>
+            </w:tcMar>
+            <w:vAlign w:val="center"/>
+          </w:tcPr>
+          <w:p>
+            <w:pPr>
+              <w:spacing w:before="100" w:after="100"/>
+              <w:ind w:left="100" w:right="100"/>
+            </w:pPr>
+            <w:r>
+              <w:rPr>
+                <w:rFonts w:ascii="Arial" w:eastAsia="Arial" w:hAnsi="Arial" w:cs="Arial"/>
+                <w:color w:val="000000"/>
+                <w:sz w:val="22"/>
+                <w:szCs w:val="22"/>
+              </w:rPr>
+              <w:t>&lt;0.001</w:t>
+            </w:r>
+          </w:p>
+        </w:tc>
+      </w:tr>
+      <w:tr>
+        <w:trPr>
+          <w:cantSplit/>
+          <w:jc w:val="center"/>
+        </w:trPr>
+        <w:tc>
+          <w:tcPr>
+            <w:tcW w:w="0" w:type="auto"/>
+            <w:vMerge/>
+            <w:shd w:val="clear" w:color="auto" w:fill="FFFFFF"/>
+            <w:tcMar>
+              <w:top w:w="0" w:type="dxa"/>
+              <w:left w:w="0" w:type="dxa"/>
+              <w:bottom w:w="0" w:type="dxa"/>
+              <w:right w:w="0" w:type="dxa"/>
+            </w:tcMar>
+            <w:vAlign w:val="center"/>
+          </w:tcPr>
+          <w:p>
+            <w:pPr>
+              <w:spacing w:before="100" w:after="100"/>
+              <w:ind w:left="100" w:right="100"/>
+            </w:pPr>
+          </w:p>
+        </w:tc>
+        <w:tc>
+          <w:tcPr>
+            <w:tcW w:w="0" w:type="auto"/>
+            <w:shd w:val="clear" w:color="auto" w:fill="FFFFFF"/>
+            <w:tcMar>
+              <w:top w:w="0" w:type="dxa"/>
+              <w:left w:w="0" w:type="dxa"/>
+              <w:bottom w:w="0" w:type="dxa"/>
+              <w:right w:w="0" w:type="dxa"/>
+            </w:tcMar>
+            <w:vAlign w:val="center"/>
+          </w:tcPr>
+          <w:p>
+            <w:pPr>
+              <w:spacing w:before="100" w:after="100"/>
+              <w:ind w:left="100" w:right="100"/>
+            </w:pPr>
+            <w:r>
+              <w:rPr>
+                <w:rFonts w:ascii="Arial" w:eastAsia="Arial" w:hAnsi="Arial" w:cs="Arial"/>
+                <w:color w:val="000000"/>
+                <w:sz w:val="22"/>
+                <w:szCs w:val="22"/>
+              </w:rPr>
+              <w:t>Cabernet Sauvignon</w:t>
+            </w:r>
+          </w:p>
+        </w:tc>
+        <w:tc>
+          <w:tcPr>
+            <w:tcW w:w="0" w:type="auto"/>
+            <w:shd w:val="clear" w:color="auto" w:fill="FFFFFF"/>
+            <w:tcMar>
+              <w:top w:w="0" w:type="dxa"/>
+              <w:left w:w="0" w:type="dxa"/>
+              <w:bottom w:w="0" w:type="dxa"/>
+              <w:right w:w="0" w:type="dxa"/>
+            </w:tcMar>
+            <w:vAlign w:val="center"/>
+          </w:tcPr>
+          <w:p>
+            <w:pPr>
+              <w:spacing w:before="100" w:after="100"/>
+              <w:ind w:left="100" w:right="100"/>
+            </w:pPr>
+            <w:r>
+              <w:rPr>
+                <w:rFonts w:ascii="Arial" w:eastAsia="Arial" w:hAnsi="Arial" w:cs="Arial"/>
+                <w:color w:val="000000"/>
+                <w:sz w:val="22"/>
+                <w:szCs w:val="22"/>
+              </w:rPr>
+              <w:t>Maratheftiko</w:t>
+            </w:r>
+          </w:p>
+        </w:tc>
+        <w:tc>
+          <w:tcPr>
+            <w:tcW w:w="0" w:type="auto"/>
+            <w:shd w:val="clear" w:color="auto" w:fill="FFFFFF"/>
+            <w:tcMar>
+              <w:top w:w="0" w:type="dxa"/>
+              <w:left w:w="0" w:type="dxa"/>
+              <w:bottom w:w="0" w:type="dxa"/>
+              <w:right w:w="0" w:type="dxa"/>
+            </w:tcMar>
+            <w:vAlign w:val="center"/>
+          </w:tcPr>
+          <w:p>
+            <w:pPr>
+              <w:spacing w:before="100" w:after="100"/>
+              <w:ind w:left="100" w:right="100"/>
+            </w:pPr>
+            <w:r>
+              <w:rPr>
+                <w:rFonts w:ascii="Arial" w:eastAsia="Arial" w:hAnsi="Arial" w:cs="Arial"/>
+                <w:color w:val="000000"/>
+                <w:sz w:val="22"/>
+                <w:szCs w:val="22"/>
+              </w:rPr>
+              <w:t>&lt;0.001</w:t>
+            </w:r>
+          </w:p>
+        </w:tc>
+      </w:tr>
+      <w:tr>
+        <w:trPr>
+          <w:cantSplit/>
+          <w:jc w:val="center"/>
+        </w:trPr>
+        <w:tc>
+          <w:tcPr>
+            <w:tcW w:w="0" w:type="auto"/>
+            <w:vMerge/>
+            <w:shd w:val="clear" w:color="auto" w:fill="FFFFFF"/>
+            <w:tcMar>
+              <w:top w:w="0" w:type="dxa"/>
+              <w:left w:w="0" w:type="dxa"/>
+              <w:bottom w:w="0" w:type="dxa"/>
+              <w:right w:w="0" w:type="dxa"/>
+            </w:tcMar>
+            <w:vAlign w:val="center"/>
+          </w:tcPr>
+          <w:p>
+            <w:pPr>
+              <w:spacing w:before="100" w:after="100"/>
+              <w:ind w:left="100" w:right="100"/>
+            </w:pPr>
+          </w:p>
+        </w:tc>
+        <w:tc>
+          <w:tcPr>
+            <w:tcW w:w="0" w:type="auto"/>
+            <w:shd w:val="clear" w:color="auto" w:fill="FFFFFF"/>
+            <w:tcMar>
+              <w:top w:w="0" w:type="dxa"/>
+              <w:left w:w="0" w:type="dxa"/>
+              <w:bottom w:w="0" w:type="dxa"/>
+              <w:right w:w="0" w:type="dxa"/>
+            </w:tcMar>
+            <w:vAlign w:val="center"/>
+          </w:tcPr>
+          <w:p>
+            <w:pPr>
+              <w:spacing w:before="100" w:after="100"/>
+              <w:ind w:left="100" w:right="100"/>
+            </w:pPr>
+            <w:r>
+              <w:rPr>
+                <w:rFonts w:ascii="Arial" w:eastAsia="Arial" w:hAnsi="Arial" w:cs="Arial"/>
+                <w:color w:val="000000"/>
+                <w:sz w:val="22"/>
+                <w:szCs w:val="22"/>
+              </w:rPr>
+              <w:t>Cabernet Sauvignon</w:t>
+            </w:r>
+          </w:p>
+        </w:tc>
+        <w:tc>
+          <w:tcPr>
+            <w:tcW w:w="0" w:type="auto"/>
+            <w:shd w:val="clear" w:color="auto" w:fill="FFFFFF"/>
+            <w:tcMar>
+              <w:top w:w="0" w:type="dxa"/>
+              <w:left w:w="0" w:type="dxa"/>
+              <w:bottom w:w="0" w:type="dxa"/>
+              <w:right w:w="0" w:type="dxa"/>
+            </w:tcMar>
+            <w:vAlign w:val="center"/>
+          </w:tcPr>
+          <w:p>
+            <w:pPr>
+              <w:spacing w:before="100" w:after="100"/>
+              <w:ind w:left="100" w:right="100"/>
+            </w:pPr>
+            <w:r>
+              <w:rPr>
+                <w:rFonts w:ascii="Arial" w:eastAsia="Arial" w:hAnsi="Arial" w:cs="Arial"/>
+                <w:color w:val="000000"/>
+                <w:sz w:val="22"/>
+                <w:szCs w:val="22"/>
+              </w:rPr>
+              <w:t>Mavro</w:t>
+            </w:r>
+          </w:p>
+        </w:tc>
+        <w:tc>
+          <w:tcPr>
+            <w:tcW w:w="0" w:type="auto"/>
+            <w:shd w:val="clear" w:color="auto" w:fill="FFFFFF"/>
+            <w:tcMar>
+              <w:top w:w="0" w:type="dxa"/>
+              <w:left w:w="0" w:type="dxa"/>
+              <w:bottom w:w="0" w:type="dxa"/>
+              <w:right w:w="0" w:type="dxa"/>
+            </w:tcMar>
+            <w:vAlign w:val="center"/>
+          </w:tcPr>
+          <w:p>
+            <w:pPr>
+              <w:spacing w:before="100" w:after="100"/>
+              <w:ind w:left="100" w:right="100"/>
+            </w:pPr>
+            <w:r>
+              <w:rPr>
+                <w:rFonts w:ascii="Arial" w:eastAsia="Arial" w:hAnsi="Arial" w:cs="Arial"/>
+                <w:color w:val="000000"/>
+                <w:sz w:val="22"/>
+                <w:szCs w:val="22"/>
+              </w:rPr>
+              <w:t>&lt;0.001</w:t>
+            </w:r>
+          </w:p>
+        </w:tc>
+      </w:tr>
+      <w:tr>
+        <w:trPr>
+          <w:cantSplit/>
+          <w:jc w:val="center"/>
+        </w:trPr>
+        <w:tc>
+          <w:tcPr>
+            <w:tcW w:w="0" w:type="auto"/>
+            <w:vMerge/>
+            <w:shd w:val="clear" w:color="auto" w:fill="FFFFFF"/>
+            <w:tcMar>
+              <w:top w:w="0" w:type="dxa"/>
+              <w:left w:w="0" w:type="dxa"/>
+              <w:bottom w:w="0" w:type="dxa"/>
+              <w:right w:w="0" w:type="dxa"/>
+            </w:tcMar>
+            <w:vAlign w:val="center"/>
+          </w:tcPr>
+          <w:p>
+            <w:pPr>
+              <w:spacing w:before="100" w:after="100"/>
+              <w:ind w:left="100" w:right="100"/>
+            </w:pPr>
+          </w:p>
+        </w:tc>
+        <w:tc>
+          <w:tcPr>
+            <w:tcW w:w="0" w:type="auto"/>
+            <w:shd w:val="clear" w:color="auto" w:fill="FFFFFF"/>
+            <w:tcMar>
+              <w:top w:w="0" w:type="dxa"/>
+              <w:left w:w="0" w:type="dxa"/>
+              <w:bottom w:w="0" w:type="dxa"/>
+              <w:right w:w="0" w:type="dxa"/>
+            </w:tcMar>
+            <w:vAlign w:val="center"/>
+          </w:tcPr>
+          <w:p>
+            <w:pPr>
+              <w:spacing w:before="100" w:after="100"/>
+              <w:ind w:left="100" w:right="100"/>
+            </w:pPr>
+            <w:r>
+              <w:rPr>
+                <w:rFonts w:ascii="Arial" w:eastAsia="Arial" w:hAnsi="Arial" w:cs="Arial"/>
+                <w:color w:val="000000"/>
+                <w:sz w:val="22"/>
+                <w:szCs w:val="22"/>
+              </w:rPr>
+              <w:t>OFTHALMO</w:t>
+            </w:r>
+          </w:p>
+        </w:tc>
+        <w:tc>
+          <w:tcPr>
+            <w:tcW w:w="0" w:type="auto"/>
+            <w:shd w:val="clear" w:color="auto" w:fill="FFFFFF"/>
+            <w:tcMar>
+              <w:top w:w="0" w:type="dxa"/>
+              <w:left w:w="0" w:type="dxa"/>
+              <w:bottom w:w="0" w:type="dxa"/>
+              <w:right w:w="0" w:type="dxa"/>
+            </w:tcMar>
+            <w:vAlign w:val="center"/>
+          </w:tcPr>
+          <w:p>
+            <w:pPr>
+              <w:spacing w:before="100" w:after="100"/>
+              <w:ind w:left="100" w:right="100"/>
+            </w:pPr>
+            <w:r>
+              <w:rPr>
+                <w:rFonts w:ascii="Arial" w:eastAsia="Arial" w:hAnsi="Arial" w:cs="Arial"/>
+                <w:color w:val="000000"/>
+                <w:sz w:val="22"/>
+                <w:szCs w:val="22"/>
+              </w:rPr>
+              <w:t>Maratheftiko</w:t>
+            </w:r>
+          </w:p>
+        </w:tc>
+        <w:tc>
+          <w:tcPr>
+            <w:tcW w:w="0" w:type="auto"/>
+            <w:shd w:val="clear" w:color="auto" w:fill="FFFFFF"/>
+            <w:tcMar>
+              <w:top w:w="0" w:type="dxa"/>
+              <w:left w:w="0" w:type="dxa"/>
+              <w:bottom w:w="0" w:type="dxa"/>
+              <w:right w:w="0" w:type="dxa"/>
+            </w:tcMar>
+            <w:vAlign w:val="center"/>
+          </w:tcPr>
+          <w:p>
+            <w:pPr>
+              <w:spacing w:before="100" w:after="100"/>
+              <w:ind w:left="100" w:right="100"/>
+            </w:pPr>
+            <w:r>
+              <w:rPr>
+                <w:rFonts w:ascii="Arial" w:eastAsia="Arial" w:hAnsi="Arial" w:cs="Arial"/>
+                <w:color w:val="000000"/>
+                <w:sz w:val="22"/>
+                <w:szCs w:val="22"/>
+              </w:rPr>
+              <w:t>&lt;0.001</w:t>
+            </w:r>
+          </w:p>
+        </w:tc>
+      </w:tr>
+      <w:tr>
+        <w:trPr>
+          <w:cantSplit/>
+          <w:jc w:val="center"/>
+        </w:trPr>
+        <w:tc>
+          <w:tcPr>
+            <w:tcW w:w="0" w:type="auto"/>
+            <w:vMerge/>
+            <w:shd w:val="clear" w:color="auto" w:fill="FFFFFF"/>
+            <w:tcMar>
+              <w:top w:w="0" w:type="dxa"/>
+              <w:left w:w="0" w:type="dxa"/>
+              <w:bottom w:w="0" w:type="dxa"/>
+              <w:right w:w="0" w:type="dxa"/>
+            </w:tcMar>
+            <w:vAlign w:val="center"/>
+          </w:tcPr>
+          <w:p>
+            <w:pPr>
+              <w:spacing w:before="100" w:after="100"/>
+              <w:ind w:left="100" w:right="100"/>
+            </w:pPr>
+          </w:p>
+        </w:tc>
+        <w:tc>
+          <w:tcPr>
+            <w:tcW w:w="0" w:type="auto"/>
+            <w:shd w:val="clear" w:color="auto" w:fill="FFFFFF"/>
+            <w:tcMar>
+              <w:top w:w="0" w:type="dxa"/>
+              <w:left w:w="0" w:type="dxa"/>
+              <w:bottom w:w="0" w:type="dxa"/>
+              <w:right w:w="0" w:type="dxa"/>
+            </w:tcMar>
+            <w:vAlign w:val="center"/>
+          </w:tcPr>
+          <w:p>
+            <w:pPr>
+              <w:spacing w:before="100" w:after="100"/>
+              <w:ind w:left="100" w:right="100"/>
+            </w:pPr>
+            <w:r>
+              <w:rPr>
+                <w:rFonts w:ascii="Arial" w:eastAsia="Arial" w:hAnsi="Arial" w:cs="Arial"/>
+                <w:color w:val="000000"/>
+                <w:sz w:val="22"/>
+                <w:szCs w:val="22"/>
+              </w:rPr>
+              <w:t>OFTHALMO</w:t>
+            </w:r>
+          </w:p>
+        </w:tc>
+        <w:tc>
+          <w:tcPr>
+            <w:tcW w:w="0" w:type="auto"/>
+            <w:shd w:val="clear" w:color="auto" w:fill="FFFFFF"/>
+            <w:tcMar>
+              <w:top w:w="0" w:type="dxa"/>
+              <w:left w:w="0" w:type="dxa"/>
+              <w:bottom w:w="0" w:type="dxa"/>
+              <w:right w:w="0" w:type="dxa"/>
+            </w:tcMar>
+            <w:vAlign w:val="center"/>
+          </w:tcPr>
+          <w:p>
+            <w:pPr>
+              <w:spacing w:before="100" w:after="100"/>
+              <w:ind w:left="100" w:right="100"/>
+            </w:pPr>
+            <w:r>
+              <w:rPr>
+                <w:rFonts w:ascii="Arial" w:eastAsia="Arial" w:hAnsi="Arial" w:cs="Arial"/>
+                <w:color w:val="000000"/>
+                <w:sz w:val="22"/>
+                <w:szCs w:val="22"/>
+              </w:rPr>
+              <w:t>Mavro</w:t>
+            </w:r>
+          </w:p>
+        </w:tc>
+        <w:tc>
+          <w:tcPr>
+            <w:tcW w:w="0" w:type="auto"/>
+            <w:shd w:val="clear" w:color="auto" w:fill="FFFFFF"/>
+            <w:tcMar>
+              <w:top w:w="0" w:type="dxa"/>
+              <w:left w:w="0" w:type="dxa"/>
+              <w:bottom w:w="0" w:type="dxa"/>
+              <w:right w:w="0" w:type="dxa"/>
+            </w:tcMar>
+            <w:vAlign w:val="center"/>
+          </w:tcPr>
+          <w:p>
+            <w:pPr>
+              <w:spacing w:before="100" w:after="100"/>
+              <w:ind w:left="100" w:right="100"/>
+            </w:pPr>
+            <w:r>
+              <w:rPr>
+                <w:rFonts w:ascii="Arial" w:eastAsia="Arial" w:hAnsi="Arial" w:cs="Arial"/>
+                <w:color w:val="000000"/>
+                <w:sz w:val="22"/>
+                <w:szCs w:val="22"/>
+              </w:rPr>
+              <w:t>0.049</w:t>
+            </w:r>
+          </w:p>
+        </w:tc>
+      </w:tr>
+      <w:tr>
+        <w:trPr>
+          <w:cantSplit/>
+          <w:jc w:val="center"/>
+        </w:trPr>
+        <w:tc>
+          <w:tcPr>
+            <w:tcW w:w="0" w:type="auto"/>
+            <w:vMerge/>
+            <w:tcBorders>
+              <w:bottom w:val="single" w:sz="8" w:space="0" w:color="666666"/>
+            </w:tcBorders>
+            <w:shd w:val="clear" w:color="auto" w:fill="FFFFFF"/>
+            <w:tcMar>
+              <w:top w:w="0" w:type="dxa"/>
+              <w:left w:w="0" w:type="dxa"/>
+              <w:bottom w:w="0" w:type="dxa"/>
+              <w:right w:w="0" w:type="dxa"/>
+            </w:tcMar>
+            <w:vAlign w:val="center"/>
+          </w:tcPr>
+          <w:p>
+            <w:pPr>
+              <w:spacing w:before="100" w:after="100"/>
+              <w:ind w:left="100" w:right="100"/>
+            </w:pPr>
+          </w:p>
+        </w:tc>
+        <w:tc>
+          <w:tcPr>
+            <w:tcW w:w="0" w:type="auto"/>
+            <w:tcBorders>
+              <w:bottom w:val="single" w:sz="8" w:space="0" w:color="666666"/>
+            </w:tcBorders>
+            <w:shd w:val="clear" w:color="auto" w:fill="FFFFFF"/>
+            <w:tcMar>
+              <w:top w:w="0" w:type="dxa"/>
+              <w:left w:w="0" w:type="dxa"/>
+              <w:bottom w:w="0" w:type="dxa"/>
+              <w:right w:w="0" w:type="dxa"/>
+            </w:tcMar>
+            <w:vAlign w:val="center"/>
+          </w:tcPr>
+          <w:p>
+            <w:pPr>
+              <w:spacing w:before="100" w:after="100"/>
+              <w:ind w:left="100" w:right="100"/>
+            </w:pPr>
+            <w:r>
+              <w:rPr>
+                <w:rFonts w:ascii="Arial" w:eastAsia="Arial" w:hAnsi="Arial" w:cs="Arial"/>
+                <w:color w:val="000000"/>
+                <w:sz w:val="22"/>
+                <w:szCs w:val="22"/>
+              </w:rPr>
+              <w:t>OFTHALMO</w:t>
+            </w:r>
+          </w:p>
+        </w:tc>
+        <w:tc>
+          <w:tcPr>
+            <w:tcW w:w="0" w:type="auto"/>
+            <w:tcBorders>
+              <w:bottom w:val="single" w:sz="8" w:space="0" w:color="666666"/>
+            </w:tcBorders>
+            <w:shd w:val="clear" w:color="auto" w:fill="FFFFFF"/>
+            <w:tcMar>
+              <w:top w:w="0" w:type="dxa"/>
+              <w:left w:w="0" w:type="dxa"/>
+              <w:bottom w:w="0" w:type="dxa"/>
+              <w:right w:w="0" w:type="dxa"/>
+            </w:tcMar>
+            <w:vAlign w:val="center"/>
+          </w:tcPr>
+          <w:p>
+            <w:pPr>
+              <w:spacing w:before="100" w:after="100"/>
+              <w:ind w:left="100" w:right="100"/>
+            </w:pPr>
+            <w:r>
+              <w:rPr>
+                <w:rFonts w:ascii="Arial" w:eastAsia="Arial" w:hAnsi="Arial" w:cs="Arial"/>
+                <w:color w:val="000000"/>
+                <w:sz w:val="22"/>
+                <w:szCs w:val="22"/>
+              </w:rPr>
+              <w:t>Cabernet Sauvignon</w:t>
+            </w:r>
+          </w:p>
+        </w:tc>
+        <w:tc>
+          <w:tcPr>
+            <w:tcW w:w="0" w:type="auto"/>
+            <w:tcBorders>
+              <w:bottom w:val="single" w:sz="8" w:space="0" w:color="666666"/>
+            </w:tcBorders>
+            <w:shd w:val="clear" w:color="auto" w:fill="FFFFFF"/>
+            <w:tcMar>
+              <w:top w:w="0" w:type="dxa"/>
+              <w:left w:w="0" w:type="dxa"/>
+              <w:bottom w:w="0" w:type="dxa"/>
+              <w:right w:w="0" w:type="dxa"/>
+            </w:tcMar>
+            <w:vAlign w:val="center"/>
+          </w:tcPr>
+          <w:p>
+            <w:pPr>
+              <w:spacing w:before="100" w:after="100"/>
+              <w:ind w:left="100" w:right="100"/>
+            </w:pPr>
+            <w:r>
+              <w:rPr>
+                <w:rFonts w:ascii="Arial" w:eastAsia="Arial" w:hAnsi="Arial" w:cs="Arial"/>
+                <w:color w:val="000000"/>
+                <w:sz w:val="22"/>
+                <w:szCs w:val="22"/>
+              </w:rPr>
+              <w:t>&lt;0.001</w:t>
+            </w:r>
+          </w:p>
+        </w:tc>
+      </w:tr>
+      <w:tr>
+        <w:trPr>
+          <w:cantSplit/>
+          <w:jc w:val="center"/>
+        </w:trPr>
+        <w:tc>
+          <w:tcPr>
+            <w:tcW w:w="0" w:type="auto"/>
+            <w:vMerge w:val="restart"/>
+            <w:tcBorders>
+              <w:top w:val="single" w:sz="8" w:space="0" w:color="666666"/>
+            </w:tcBorders>
+            <w:shd w:val="clear" w:color="auto" w:fill="FFFFFF"/>
+            <w:tcMar>
+              <w:top w:w="0" w:type="dxa"/>
+              <w:left w:w="0" w:type="dxa"/>
+              <w:bottom w:w="0" w:type="dxa"/>
+              <w:right w:w="0" w:type="dxa"/>
+            </w:tcMar>
+            <w:vAlign w:val="center"/>
+          </w:tcPr>
+          <w:p>
+            <w:pPr>
+              <w:spacing w:before="100" w:after="100"/>
+              <w:ind w:left="100" w:right="100"/>
+            </w:pPr>
+            <w:r>
+              <w:rPr>
+                <w:rFonts w:ascii="Arial" w:eastAsia="Arial" w:hAnsi="Arial" w:cs="Arial"/>
+                <w:color w:val="000000"/>
+                <w:sz w:val="22"/>
+                <w:szCs w:val="22"/>
+              </w:rPr>
+              <w:t>Delphinidol 3G</w:t>
+            </w:r>
+          </w:p>
+        </w:tc>
+        <w:tc>
+          <w:tcPr>
+            <w:tcW w:w="0" w:type="auto"/>
+            <w:tcBorders>
+              <w:top w:val="single" w:sz="8" w:space="0" w:color="666666"/>
+            </w:tcBorders>
+            <w:shd w:val="clear" w:color="auto" w:fill="FFFFFF"/>
+            <w:tcMar>
+              <w:top w:w="0" w:type="dxa"/>
+              <w:left w:w="0" w:type="dxa"/>
+              <w:bottom w:w="0" w:type="dxa"/>
+              <w:right w:w="0" w:type="dxa"/>
+            </w:tcMar>
+            <w:vAlign w:val="center"/>
+          </w:tcPr>
+          <w:p>
+            <w:pPr>
+              <w:spacing w:before="100" w:after="100"/>
+              <w:ind w:left="100" w:right="100"/>
+            </w:pPr>
+            <w:r>
+              <w:rPr>
+                <w:rFonts w:ascii="Arial" w:eastAsia="Arial" w:hAnsi="Arial" w:cs="Arial"/>
+                <w:color w:val="000000"/>
+                <w:sz w:val="22"/>
+                <w:szCs w:val="22"/>
+              </w:rPr>
+              <w:t>Mavro</w:t>
+            </w:r>
+          </w:p>
+        </w:tc>
+        <w:tc>
+          <w:tcPr>
+            <w:tcW w:w="0" w:type="auto"/>
+            <w:tcBorders>
+              <w:top w:val="single" w:sz="8" w:space="0" w:color="666666"/>
+            </w:tcBorders>
+            <w:shd w:val="clear" w:color="auto" w:fill="FFFFFF"/>
+            <w:tcMar>
+              <w:top w:w="0" w:type="dxa"/>
+              <w:left w:w="0" w:type="dxa"/>
+              <w:bottom w:w="0" w:type="dxa"/>
+              <w:right w:w="0" w:type="dxa"/>
+            </w:tcMar>
+            <w:vAlign w:val="center"/>
+          </w:tcPr>
+          <w:p>
+            <w:pPr>
+              <w:spacing w:before="100" w:after="100"/>
+              <w:ind w:left="100" w:right="100"/>
+            </w:pPr>
+            <w:r>
+              <w:rPr>
+                <w:rFonts w:ascii="Arial" w:eastAsia="Arial" w:hAnsi="Arial" w:cs="Arial"/>
+                <w:color w:val="000000"/>
+                <w:sz w:val="22"/>
+                <w:szCs w:val="22"/>
+              </w:rPr>
+              <w:t>Maratheftiko</w:t>
+            </w:r>
+          </w:p>
+        </w:tc>
+        <w:tc>
+          <w:tcPr>
+            <w:tcW w:w="0" w:type="auto"/>
+            <w:tcBorders>
+              <w:top w:val="single" w:sz="8" w:space="0" w:color="666666"/>
+            </w:tcBorders>
+            <w:shd w:val="clear" w:color="auto" w:fill="FFFFFF"/>
+            <w:tcMar>
+              <w:top w:w="0" w:type="dxa"/>
+              <w:left w:w="0" w:type="dxa"/>
+              <w:bottom w:w="0" w:type="dxa"/>
+              <w:right w:w="0" w:type="dxa"/>
+            </w:tcMar>
+            <w:vAlign w:val="center"/>
+          </w:tcPr>
+          <w:p>
+            <w:pPr>
+              <w:spacing w:before="100" w:after="100"/>
+              <w:ind w:left="100" w:right="100"/>
+            </w:pPr>
+            <w:r>
+              <w:rPr>
+                <w:rFonts w:ascii="Arial" w:eastAsia="Arial" w:hAnsi="Arial" w:cs="Arial"/>
+                <w:color w:val="000000"/>
+                <w:sz w:val="22"/>
+                <w:szCs w:val="22"/>
+              </w:rPr>
+              <w:t>&lt;0.001</w:t>
+            </w:r>
+          </w:p>
+        </w:tc>
+      </w:tr>
+      <w:tr>
+        <w:trPr>
+          <w:cantSplit/>
+          <w:jc w:val="center"/>
+        </w:trPr>
+        <w:tc>
+          <w:tcPr>
+            <w:tcW w:w="0" w:type="auto"/>
+            <w:vMerge/>
+            <w:shd w:val="clear" w:color="auto" w:fill="FFFFFF"/>
+            <w:tcMar>
+              <w:top w:w="0" w:type="dxa"/>
+              <w:left w:w="0" w:type="dxa"/>
+              <w:bottom w:w="0" w:type="dxa"/>
+              <w:right w:w="0" w:type="dxa"/>
+            </w:tcMar>
+            <w:vAlign w:val="center"/>
+          </w:tcPr>
+          <w:p>
+            <w:pPr>
+              <w:spacing w:before="100" w:after="100"/>
+              <w:ind w:left="100" w:right="100"/>
+            </w:pPr>
+          </w:p>
+        </w:tc>
+        <w:tc>
+          <w:tcPr>
+            <w:tcW w:w="0" w:type="auto"/>
+            <w:shd w:val="clear" w:color="auto" w:fill="FFFFFF"/>
+            <w:tcMar>
+              <w:top w:w="0" w:type="dxa"/>
+              <w:left w:w="0" w:type="dxa"/>
+              <w:bottom w:w="0" w:type="dxa"/>
+              <w:right w:w="0" w:type="dxa"/>
+            </w:tcMar>
+            <w:vAlign w:val="center"/>
+          </w:tcPr>
+          <w:p>
+            <w:pPr>
+              <w:spacing w:before="100" w:after="100"/>
+              <w:ind w:left="100" w:right="100"/>
+            </w:pPr>
+            <w:r>
+              <w:rPr>
+                <w:rFonts w:ascii="Arial" w:eastAsia="Arial" w:hAnsi="Arial" w:cs="Arial"/>
+                <w:color w:val="000000"/>
+                <w:sz w:val="22"/>
+                <w:szCs w:val="22"/>
+              </w:rPr>
+              <w:t>Cabernet Sauvignon</w:t>
+            </w:r>
+          </w:p>
+        </w:tc>
+        <w:tc>
+          <w:tcPr>
+            <w:tcW w:w="0" w:type="auto"/>
+            <w:shd w:val="clear" w:color="auto" w:fill="FFFFFF"/>
+            <w:tcMar>
+              <w:top w:w="0" w:type="dxa"/>
+              <w:left w:w="0" w:type="dxa"/>
+              <w:bottom w:w="0" w:type="dxa"/>
+              <w:right w:w="0" w:type="dxa"/>
+            </w:tcMar>
+            <w:vAlign w:val="center"/>
+          </w:tcPr>
+          <w:p>
+            <w:pPr>
+              <w:spacing w:before="100" w:after="100"/>
+              <w:ind w:left="100" w:right="100"/>
+            </w:pPr>
+            <w:r>
+              <w:rPr>
+                <w:rFonts w:ascii="Arial" w:eastAsia="Arial" w:hAnsi="Arial" w:cs="Arial"/>
+                <w:color w:val="000000"/>
+                <w:sz w:val="22"/>
+                <w:szCs w:val="22"/>
+              </w:rPr>
+              <w:t>Maratheftiko</w:t>
+            </w:r>
+          </w:p>
+        </w:tc>
+        <w:tc>
+          <w:tcPr>
+            <w:tcW w:w="0" w:type="auto"/>
+            <w:shd w:val="clear" w:color="auto" w:fill="FFFFFF"/>
+            <w:tcMar>
+              <w:top w:w="0" w:type="dxa"/>
+              <w:left w:w="0" w:type="dxa"/>
+              <w:bottom w:w="0" w:type="dxa"/>
+              <w:right w:w="0" w:type="dxa"/>
+            </w:tcMar>
+            <w:vAlign w:val="center"/>
+          </w:tcPr>
+          <w:p>
+            <w:pPr>
+              <w:spacing w:before="100" w:after="100"/>
+              <w:ind w:left="100" w:right="100"/>
+            </w:pPr>
+            <w:r>
+              <w:rPr>
+                <w:rFonts w:ascii="Arial" w:eastAsia="Arial" w:hAnsi="Arial" w:cs="Arial"/>
+                <w:color w:val="000000"/>
+                <w:sz w:val="22"/>
+                <w:szCs w:val="22"/>
+              </w:rPr>
+              <w:t>&lt;0.001</w:t>
+            </w:r>
+          </w:p>
+        </w:tc>
+      </w:tr>
+      <w:tr>
+        <w:trPr>
+          <w:cantSplit/>
+          <w:jc w:val="center"/>
+        </w:trPr>
+        <w:tc>
+          <w:tcPr>
+            <w:tcW w:w="0" w:type="auto"/>
+            <w:vMerge/>
+            <w:shd w:val="clear" w:color="auto" w:fill="FFFFFF"/>
+            <w:tcMar>
+              <w:top w:w="0" w:type="dxa"/>
+              <w:left w:w="0" w:type="dxa"/>
+              <w:bottom w:w="0" w:type="dxa"/>
+              <w:right w:w="0" w:type="dxa"/>
+            </w:tcMar>
+            <w:vAlign w:val="center"/>
+          </w:tcPr>
+          <w:p>
+            <w:pPr>
+              <w:spacing w:before="100" w:after="100"/>
+              <w:ind w:left="100" w:right="100"/>
+            </w:pPr>
+          </w:p>
+        </w:tc>
+        <w:tc>
+          <w:tcPr>
+            <w:tcW w:w="0" w:type="auto"/>
+            <w:shd w:val="clear" w:color="auto" w:fill="FFFFFF"/>
+            <w:tcMar>
+              <w:top w:w="0" w:type="dxa"/>
+              <w:left w:w="0" w:type="dxa"/>
+              <w:bottom w:w="0" w:type="dxa"/>
+              <w:right w:w="0" w:type="dxa"/>
+            </w:tcMar>
+            <w:vAlign w:val="center"/>
+          </w:tcPr>
+          <w:p>
+            <w:pPr>
+              <w:spacing w:before="100" w:after="100"/>
+              <w:ind w:left="100" w:right="100"/>
+            </w:pPr>
+            <w:r>
+              <w:rPr>
+                <w:rFonts w:ascii="Arial" w:eastAsia="Arial" w:hAnsi="Arial" w:cs="Arial"/>
+                <w:color w:val="000000"/>
+                <w:sz w:val="22"/>
+                <w:szCs w:val="22"/>
+              </w:rPr>
+              <w:t>Cabernet Sauvignon</w:t>
+            </w:r>
+          </w:p>
+        </w:tc>
+        <w:tc>
+          <w:tcPr>
+            <w:tcW w:w="0" w:type="auto"/>
+            <w:shd w:val="clear" w:color="auto" w:fill="FFFFFF"/>
+            <w:tcMar>
+              <w:top w:w="0" w:type="dxa"/>
+              <w:left w:w="0" w:type="dxa"/>
+              <w:bottom w:w="0" w:type="dxa"/>
+              <w:right w:w="0" w:type="dxa"/>
+            </w:tcMar>
+            <w:vAlign w:val="center"/>
+          </w:tcPr>
+          <w:p>
+            <w:pPr>
+              <w:spacing w:before="100" w:after="100"/>
+              <w:ind w:left="100" w:right="100"/>
+            </w:pPr>
+            <w:r>
+              <w:rPr>
+                <w:rFonts w:ascii="Arial" w:eastAsia="Arial" w:hAnsi="Arial" w:cs="Arial"/>
+                <w:color w:val="000000"/>
+                <w:sz w:val="22"/>
+                <w:szCs w:val="22"/>
+              </w:rPr>
+              <w:t>Mavro</w:t>
+            </w:r>
+          </w:p>
+        </w:tc>
+        <w:tc>
+          <w:tcPr>
+            <w:tcW w:w="0" w:type="auto"/>
+            <w:shd w:val="clear" w:color="auto" w:fill="FFFFFF"/>
+            <w:tcMar>
+              <w:top w:w="0" w:type="dxa"/>
+              <w:left w:w="0" w:type="dxa"/>
+              <w:bottom w:w="0" w:type="dxa"/>
+              <w:right w:w="0" w:type="dxa"/>
+            </w:tcMar>
+            <w:vAlign w:val="center"/>
+          </w:tcPr>
+          <w:p>
+            <w:pPr>
+              <w:spacing w:before="100" w:after="100"/>
+              <w:ind w:left="100" w:right="100"/>
+            </w:pPr>
+            <w:r>
+              <w:rPr>
+                <w:rFonts w:ascii="Arial" w:eastAsia="Arial" w:hAnsi="Arial" w:cs="Arial"/>
+                <w:color w:val="000000"/>
+                <w:sz w:val="22"/>
+                <w:szCs w:val="22"/>
+              </w:rPr>
+              <w:t>&lt;0.001</w:t>
+            </w:r>
+          </w:p>
+        </w:tc>
+      </w:tr>
+      <w:tr>
+        <w:trPr>
+          <w:cantSplit/>
+          <w:jc w:val="center"/>
+        </w:trPr>
+        <w:tc>
+          <w:tcPr>
+            <w:tcW w:w="0" w:type="auto"/>
+            <w:vMerge/>
+            <w:shd w:val="clear" w:color="auto" w:fill="FFFFFF"/>
+            <w:tcMar>
+              <w:top w:w="0" w:type="dxa"/>
+              <w:left w:w="0" w:type="dxa"/>
+              <w:bottom w:w="0" w:type="dxa"/>
+              <w:right w:w="0" w:type="dxa"/>
+            </w:tcMar>
+            <w:vAlign w:val="center"/>
+          </w:tcPr>
+          <w:p>
+            <w:pPr>
+              <w:spacing w:before="100" w:after="100"/>
+              <w:ind w:left="100" w:right="100"/>
+            </w:pPr>
+          </w:p>
+        </w:tc>
+        <w:tc>
+          <w:tcPr>
+            <w:tcW w:w="0" w:type="auto"/>
+            <w:shd w:val="clear" w:color="auto" w:fill="FFFFFF"/>
+            <w:tcMar>
+              <w:top w:w="0" w:type="dxa"/>
+              <w:left w:w="0" w:type="dxa"/>
+              <w:bottom w:w="0" w:type="dxa"/>
+              <w:right w:w="0" w:type="dxa"/>
+            </w:tcMar>
+            <w:vAlign w:val="center"/>
+          </w:tcPr>
+          <w:p>
+            <w:pPr>
+              <w:spacing w:before="100" w:after="100"/>
+              <w:ind w:left="100" w:right="100"/>
+            </w:pPr>
+            <w:r>
+              <w:rPr>
+                <w:rFonts w:ascii="Arial" w:eastAsia="Arial" w:hAnsi="Arial" w:cs="Arial"/>
+                <w:color w:val="000000"/>
+                <w:sz w:val="22"/>
+                <w:szCs w:val="22"/>
+              </w:rPr>
+              <w:t>OFTHALMO</w:t>
+            </w:r>
+          </w:p>
+        </w:tc>
+        <w:tc>
+          <w:tcPr>
+            <w:tcW w:w="0" w:type="auto"/>
+            <w:shd w:val="clear" w:color="auto" w:fill="FFFFFF"/>
+            <w:tcMar>
+              <w:top w:w="0" w:type="dxa"/>
+              <w:left w:w="0" w:type="dxa"/>
+              <w:bottom w:w="0" w:type="dxa"/>
+              <w:right w:w="0" w:type="dxa"/>
+            </w:tcMar>
+            <w:vAlign w:val="center"/>
+          </w:tcPr>
+          <w:p>
+            <w:pPr>
+              <w:spacing w:before="100" w:after="100"/>
+              <w:ind w:left="100" w:right="100"/>
+            </w:pPr>
+            <w:r>
+              <w:rPr>
+                <w:rFonts w:ascii="Arial" w:eastAsia="Arial" w:hAnsi="Arial" w:cs="Arial"/>
+                <w:color w:val="000000"/>
+                <w:sz w:val="22"/>
+                <w:szCs w:val="22"/>
+              </w:rPr>
+              <w:t>Maratheftiko</w:t>
+            </w:r>
+          </w:p>
+        </w:tc>
+        <w:tc>
+          <w:tcPr>
+            <w:tcW w:w="0" w:type="auto"/>
+            <w:shd w:val="clear" w:color="auto" w:fill="FFFFFF"/>
+            <w:tcMar>
+              <w:top w:w="0" w:type="dxa"/>
+              <w:left w:w="0" w:type="dxa"/>
+              <w:bottom w:w="0" w:type="dxa"/>
+              <w:right w:w="0" w:type="dxa"/>
+            </w:tcMar>
+            <w:vAlign w:val="center"/>
+          </w:tcPr>
+          <w:p>
+            <w:pPr>
+              <w:spacing w:before="100" w:after="100"/>
+              <w:ind w:left="100" w:right="100"/>
+            </w:pPr>
+            <w:r>
+              <w:rPr>
+                <w:rFonts w:ascii="Arial" w:eastAsia="Arial" w:hAnsi="Arial" w:cs="Arial"/>
+                <w:color w:val="000000"/>
+                <w:sz w:val="22"/>
+                <w:szCs w:val="22"/>
+              </w:rPr>
+              <w:t>&lt;0.001</w:t>
+            </w:r>
+          </w:p>
+        </w:tc>
+      </w:tr>
+      <w:tr>
+        <w:trPr>
+          <w:cantSplit/>
+          <w:jc w:val="center"/>
+        </w:trPr>
+        <w:tc>
+          <w:tcPr>
+            <w:tcW w:w="0" w:type="auto"/>
+            <w:vMerge/>
+            <w:shd w:val="clear" w:color="auto" w:fill="FFFFFF"/>
+            <w:tcMar>
+              <w:top w:w="0" w:type="dxa"/>
+              <w:left w:w="0" w:type="dxa"/>
+              <w:bottom w:w="0" w:type="dxa"/>
+              <w:right w:w="0" w:type="dxa"/>
+            </w:tcMar>
+            <w:vAlign w:val="center"/>
+          </w:tcPr>
+          <w:p>
+            <w:pPr>
+              <w:spacing w:before="100" w:after="100"/>
+              <w:ind w:left="100" w:right="100"/>
+            </w:pPr>
+          </w:p>
+        </w:tc>
+        <w:tc>
+          <w:tcPr>
+            <w:tcW w:w="0" w:type="auto"/>
+            <w:shd w:val="clear" w:color="auto" w:fill="FFFFFF"/>
+            <w:tcMar>
+              <w:top w:w="0" w:type="dxa"/>
+              <w:left w:w="0" w:type="dxa"/>
+              <w:bottom w:w="0" w:type="dxa"/>
+              <w:right w:w="0" w:type="dxa"/>
+            </w:tcMar>
+            <w:vAlign w:val="center"/>
+          </w:tcPr>
+          <w:p>
+            <w:pPr>
+              <w:spacing w:before="100" w:after="100"/>
+              <w:ind w:left="100" w:right="100"/>
+            </w:pPr>
+            <w:r>
+              <w:rPr>
+                <w:rFonts w:ascii="Arial" w:eastAsia="Arial" w:hAnsi="Arial" w:cs="Arial"/>
+                <w:color w:val="000000"/>
+                <w:sz w:val="22"/>
+                <w:szCs w:val="22"/>
+              </w:rPr>
+              <w:t>OFTHALMO</w:t>
+            </w:r>
+          </w:p>
+        </w:tc>
+        <w:tc>
+          <w:tcPr>
+            <w:tcW w:w="0" w:type="auto"/>
+            <w:shd w:val="clear" w:color="auto" w:fill="FFFFFF"/>
+            <w:tcMar>
+              <w:top w:w="0" w:type="dxa"/>
+              <w:left w:w="0" w:type="dxa"/>
+              <w:bottom w:w="0" w:type="dxa"/>
+              <w:right w:w="0" w:type="dxa"/>
+            </w:tcMar>
+            <w:vAlign w:val="center"/>
+          </w:tcPr>
+          <w:p>
+            <w:pPr>
+              <w:spacing w:before="100" w:after="100"/>
+              <w:ind w:left="100" w:right="100"/>
+            </w:pPr>
+            <w:r>
+              <w:rPr>
+                <w:rFonts w:ascii="Arial" w:eastAsia="Arial" w:hAnsi="Arial" w:cs="Arial"/>
+                <w:color w:val="000000"/>
+                <w:sz w:val="22"/>
+                <w:szCs w:val="22"/>
+              </w:rPr>
+              <w:t>Mavro</w:t>
+            </w:r>
+          </w:p>
+        </w:tc>
+        <w:tc>
+          <w:tcPr>
+            <w:tcW w:w="0" w:type="auto"/>
+            <w:shd w:val="clear" w:color="auto" w:fill="FFFFFF"/>
+            <w:tcMar>
+              <w:top w:w="0" w:type="dxa"/>
+              <w:left w:w="0" w:type="dxa"/>
+              <w:bottom w:w="0" w:type="dxa"/>
+              <w:right w:w="0" w:type="dxa"/>
+            </w:tcMar>
+            <w:vAlign w:val="center"/>
+          </w:tcPr>
+          <w:p>
+            <w:pPr>
+              <w:spacing w:before="100" w:after="100"/>
+              <w:ind w:left="100" w:right="100"/>
+            </w:pPr>
+            <w:r>
+              <w:rPr>
+                <w:rFonts w:ascii="Arial" w:eastAsia="Arial" w:hAnsi="Arial" w:cs="Arial"/>
+                <w:color w:val="000000"/>
+                <w:sz w:val="22"/>
+                <w:szCs w:val="22"/>
+              </w:rPr>
+              <w:t>0.03</w:t>
+            </w:r>
+          </w:p>
+        </w:tc>
+      </w:tr>
+      <w:tr>
+        <w:trPr>
+          <w:cantSplit/>
+          <w:jc w:val="center"/>
+        </w:trPr>
+        <w:tc>
+          <w:tcPr>
+            <w:tcW w:w="0" w:type="auto"/>
+            <w:vMerge/>
+            <w:tcBorders>
+              <w:bottom w:val="single" w:sz="8" w:space="0" w:color="666666"/>
+            </w:tcBorders>
+            <w:shd w:val="clear" w:color="auto" w:fill="FFFFFF"/>
+            <w:tcMar>
+              <w:top w:w="0" w:type="dxa"/>
+              <w:left w:w="0" w:type="dxa"/>
+              <w:bottom w:w="0" w:type="dxa"/>
+              <w:right w:w="0" w:type="dxa"/>
+            </w:tcMar>
+            <w:vAlign w:val="center"/>
+          </w:tcPr>
+          <w:p>
+            <w:pPr>
+              <w:spacing w:before="100" w:after="100"/>
+              <w:ind w:left="100" w:right="100"/>
+            </w:pPr>
+          </w:p>
+        </w:tc>
+        <w:tc>
+          <w:tcPr>
+            <w:tcW w:w="0" w:type="auto"/>
+            <w:tcBorders>
+              <w:bottom w:val="single" w:sz="8" w:space="0" w:color="666666"/>
+            </w:tcBorders>
+            <w:shd w:val="clear" w:color="auto" w:fill="FFFFFF"/>
+            <w:tcMar>
+              <w:top w:w="0" w:type="dxa"/>
+              <w:left w:w="0" w:type="dxa"/>
+              <w:bottom w:w="0" w:type="dxa"/>
+              <w:right w:w="0" w:type="dxa"/>
+            </w:tcMar>
+            <w:vAlign w:val="center"/>
+          </w:tcPr>
+          <w:p>
+            <w:pPr>
+              <w:spacing w:before="100" w:after="100"/>
+              <w:ind w:left="100" w:right="100"/>
+            </w:pPr>
+            <w:r>
+              <w:rPr>
+                <w:rFonts w:ascii="Arial" w:eastAsia="Arial" w:hAnsi="Arial" w:cs="Arial"/>
+                <w:color w:val="000000"/>
+                <w:sz w:val="22"/>
+                <w:szCs w:val="22"/>
+              </w:rPr>
+              <w:t>OFTHALMO</w:t>
+            </w:r>
+          </w:p>
+        </w:tc>
+        <w:tc>
+          <w:tcPr>
+            <w:tcW w:w="0" w:type="auto"/>
+            <w:tcBorders>
+              <w:bottom w:val="single" w:sz="8" w:space="0" w:color="666666"/>
+            </w:tcBorders>
+            <w:shd w:val="clear" w:color="auto" w:fill="FFFFFF"/>
+            <w:tcMar>
+              <w:top w:w="0" w:type="dxa"/>
+              <w:left w:w="0" w:type="dxa"/>
+              <w:bottom w:w="0" w:type="dxa"/>
+              <w:right w:w="0" w:type="dxa"/>
+            </w:tcMar>
+            <w:vAlign w:val="center"/>
+          </w:tcPr>
+          <w:p>
+            <w:pPr>
+              <w:spacing w:before="100" w:after="100"/>
+              <w:ind w:left="100" w:right="100"/>
+            </w:pPr>
+            <w:r>
+              <w:rPr>
+                <w:rFonts w:ascii="Arial" w:eastAsia="Arial" w:hAnsi="Arial" w:cs="Arial"/>
+                <w:color w:val="000000"/>
+                <w:sz w:val="22"/>
+                <w:szCs w:val="22"/>
+              </w:rPr>
+              <w:t>Cabernet Sauvignon</w:t>
+            </w:r>
+          </w:p>
+        </w:tc>
+        <w:tc>
+          <w:tcPr>
+            <w:tcW w:w="0" w:type="auto"/>
+            <w:tcBorders>
+              <w:bottom w:val="single" w:sz="8" w:space="0" w:color="666666"/>
+            </w:tcBorders>
+            <w:shd w:val="clear" w:color="auto" w:fill="FFFFFF"/>
+            <w:tcMar>
+              <w:top w:w="0" w:type="dxa"/>
+              <w:left w:w="0" w:type="dxa"/>
+              <w:bottom w:w="0" w:type="dxa"/>
+              <w:right w:w="0" w:type="dxa"/>
+            </w:tcMar>
+            <w:vAlign w:val="center"/>
+          </w:tcPr>
+          <w:p>
+            <w:pPr>
+              <w:spacing w:before="100" w:after="100"/>
+              <w:ind w:left="100" w:right="100"/>
+            </w:pPr>
+            <w:r>
+              <w:rPr>
+                <w:rFonts w:ascii="Arial" w:eastAsia="Arial" w:hAnsi="Arial" w:cs="Arial"/>
+                <w:color w:val="000000"/>
+                <w:sz w:val="22"/>
+                <w:szCs w:val="22"/>
+              </w:rPr>
+              <w:t>&lt;0.001</w:t>
+            </w:r>
+          </w:p>
+        </w:tc>
+      </w:tr>
+      <w:tr>
+        <w:trPr>
+          <w:cantSplit/>
+          <w:jc w:val="center"/>
+        </w:trPr>
+        <w:tc>
+          <w:tcPr>
+            <w:tcW w:w="0" w:type="auto"/>
+            <w:vMerge w:val="restart"/>
+            <w:tcBorders>
+              <w:top w:val="single" w:sz="8" w:space="0" w:color="666666"/>
+            </w:tcBorders>
+            <w:shd w:val="clear" w:color="auto" w:fill="FFFFFF"/>
+            <w:tcMar>
+              <w:top w:w="0" w:type="dxa"/>
+              <w:left w:w="0" w:type="dxa"/>
+              <w:bottom w:w="0" w:type="dxa"/>
+              <w:right w:w="0" w:type="dxa"/>
+            </w:tcMar>
+            <w:vAlign w:val="center"/>
+          </w:tcPr>
+          <w:p>
+            <w:pPr>
+              <w:spacing w:before="100" w:after="100"/>
+              <w:ind w:left="100" w:right="100"/>
+            </w:pPr>
+            <w:r>
+              <w:rPr>
+                <w:rFonts w:ascii="Arial" w:eastAsia="Arial" w:hAnsi="Arial" w:cs="Arial"/>
+                <w:color w:val="000000"/>
+                <w:sz w:val="22"/>
+                <w:szCs w:val="22"/>
+              </w:rPr>
+              <w:t>Peonidol 3G</w:t>
+            </w:r>
+          </w:p>
+        </w:tc>
+        <w:tc>
+          <w:tcPr>
+            <w:tcW w:w="0" w:type="auto"/>
+            <w:tcBorders>
+              <w:top w:val="single" w:sz="8" w:space="0" w:color="666666"/>
+            </w:tcBorders>
+            <w:shd w:val="clear" w:color="auto" w:fill="FFFFFF"/>
+            <w:tcMar>
+              <w:top w:w="0" w:type="dxa"/>
+              <w:left w:w="0" w:type="dxa"/>
+              <w:bottom w:w="0" w:type="dxa"/>
+              <w:right w:w="0" w:type="dxa"/>
+            </w:tcMar>
+            <w:vAlign w:val="center"/>
+          </w:tcPr>
+          <w:p>
+            <w:pPr>
+              <w:spacing w:before="100" w:after="100"/>
+              <w:ind w:left="100" w:right="100"/>
+            </w:pPr>
+            <w:r>
+              <w:rPr>
+                <w:rFonts w:ascii="Arial" w:eastAsia="Arial" w:hAnsi="Arial" w:cs="Arial"/>
+                <w:color w:val="000000"/>
+                <w:sz w:val="22"/>
+                <w:szCs w:val="22"/>
+              </w:rPr>
+              <w:t>Mavro</w:t>
+            </w:r>
+          </w:p>
+        </w:tc>
+        <w:tc>
+          <w:tcPr>
+            <w:tcW w:w="0" w:type="auto"/>
+            <w:tcBorders>
+              <w:top w:val="single" w:sz="8" w:space="0" w:color="666666"/>
+            </w:tcBorders>
+            <w:shd w:val="clear" w:color="auto" w:fill="FFFFFF"/>
+            <w:tcMar>
+              <w:top w:w="0" w:type="dxa"/>
+              <w:left w:w="0" w:type="dxa"/>
+              <w:bottom w:w="0" w:type="dxa"/>
+              <w:right w:w="0" w:type="dxa"/>
+            </w:tcMar>
+            <w:vAlign w:val="center"/>
+          </w:tcPr>
+          <w:p>
+            <w:pPr>
+              <w:spacing w:before="100" w:after="100"/>
+              <w:ind w:left="100" w:right="100"/>
+            </w:pPr>
+            <w:r>
+              <w:rPr>
+                <w:rFonts w:ascii="Arial" w:eastAsia="Arial" w:hAnsi="Arial" w:cs="Arial"/>
+                <w:color w:val="000000"/>
+                <w:sz w:val="22"/>
+                <w:szCs w:val="22"/>
+              </w:rPr>
+              <w:t>Maratheftiko</w:t>
+            </w:r>
+          </w:p>
+        </w:tc>
+        <w:tc>
+          <w:tcPr>
+            <w:tcW w:w="0" w:type="auto"/>
+            <w:tcBorders>
+              <w:top w:val="single" w:sz="8" w:space="0" w:color="666666"/>
+            </w:tcBorders>
+            <w:shd w:val="clear" w:color="auto" w:fill="FFFFFF"/>
+            <w:tcMar>
+              <w:top w:w="0" w:type="dxa"/>
+              <w:left w:w="0" w:type="dxa"/>
+              <w:bottom w:w="0" w:type="dxa"/>
+              <w:right w:w="0" w:type="dxa"/>
+            </w:tcMar>
+            <w:vAlign w:val="center"/>
+          </w:tcPr>
+          <w:p>
+            <w:pPr>
+              <w:spacing w:before="100" w:after="100"/>
+              <w:ind w:left="100" w:right="100"/>
+            </w:pPr>
+            <w:r>
+              <w:rPr>
+                <w:rFonts w:ascii="Arial" w:eastAsia="Arial" w:hAnsi="Arial" w:cs="Arial"/>
+                <w:color w:val="000000"/>
+                <w:sz w:val="22"/>
+                <w:szCs w:val="22"/>
+              </w:rPr>
+              <w:t>&lt;0.001</w:t>
+            </w:r>
+          </w:p>
+        </w:tc>
+      </w:tr>
+      <w:tr>
+        <w:trPr>
+          <w:cantSplit/>
+          <w:jc w:val="center"/>
+        </w:trPr>
+        <w:tc>
+          <w:tcPr>
+            <w:tcW w:w="0" w:type="auto"/>
+            <w:vMerge/>
+            <w:shd w:val="clear" w:color="auto" w:fill="FFFFFF"/>
+            <w:tcMar>
+              <w:top w:w="0" w:type="dxa"/>
+              <w:left w:w="0" w:type="dxa"/>
+              <w:bottom w:w="0" w:type="dxa"/>
+              <w:right w:w="0" w:type="dxa"/>
+            </w:tcMar>
+            <w:vAlign w:val="center"/>
+          </w:tcPr>
+          <w:p>
+            <w:pPr>
+              <w:spacing w:before="100" w:after="100"/>
+              <w:ind w:left="100" w:right="100"/>
+            </w:pPr>
+          </w:p>
+        </w:tc>
+        <w:tc>
+          <w:tcPr>
+            <w:tcW w:w="0" w:type="auto"/>
+            <w:shd w:val="clear" w:color="auto" w:fill="FFFFFF"/>
+            <w:tcMar>
+              <w:top w:w="0" w:type="dxa"/>
+              <w:left w:w="0" w:type="dxa"/>
+              <w:bottom w:w="0" w:type="dxa"/>
+              <w:right w:w="0" w:type="dxa"/>
+            </w:tcMar>
+            <w:vAlign w:val="center"/>
+          </w:tcPr>
+          <w:p>
+            <w:pPr>
+              <w:spacing w:before="100" w:after="100"/>
+              <w:ind w:left="100" w:right="100"/>
+            </w:pPr>
+            <w:r>
+              <w:rPr>
+                <w:rFonts w:ascii="Arial" w:eastAsia="Arial" w:hAnsi="Arial" w:cs="Arial"/>
+                <w:color w:val="000000"/>
+                <w:sz w:val="22"/>
+                <w:szCs w:val="22"/>
+              </w:rPr>
+              <w:t>Cabernet Sauvignon</w:t>
+            </w:r>
+          </w:p>
+        </w:tc>
+        <w:tc>
+          <w:tcPr>
+            <w:tcW w:w="0" w:type="auto"/>
+            <w:shd w:val="clear" w:color="auto" w:fill="FFFFFF"/>
+            <w:tcMar>
+              <w:top w:w="0" w:type="dxa"/>
+              <w:left w:w="0" w:type="dxa"/>
+              <w:bottom w:w="0" w:type="dxa"/>
+              <w:right w:w="0" w:type="dxa"/>
+            </w:tcMar>
+            <w:vAlign w:val="center"/>
+          </w:tcPr>
+          <w:p>
+            <w:pPr>
+              <w:spacing w:before="100" w:after="100"/>
+              <w:ind w:left="100" w:right="100"/>
+            </w:pPr>
+            <w:r>
+              <w:rPr>
+                <w:rFonts w:ascii="Arial" w:eastAsia="Arial" w:hAnsi="Arial" w:cs="Arial"/>
+                <w:color w:val="000000"/>
+                <w:sz w:val="22"/>
+                <w:szCs w:val="22"/>
+              </w:rPr>
+              <w:t>Maratheftiko</w:t>
+            </w:r>
+          </w:p>
+        </w:tc>
+        <w:tc>
+          <w:tcPr>
+            <w:tcW w:w="0" w:type="auto"/>
+            <w:shd w:val="clear" w:color="auto" w:fill="FFFFFF"/>
+            <w:tcMar>
+              <w:top w:w="0" w:type="dxa"/>
+              <w:left w:w="0" w:type="dxa"/>
+              <w:bottom w:w="0" w:type="dxa"/>
+              <w:right w:w="0" w:type="dxa"/>
+            </w:tcMar>
+            <w:vAlign w:val="center"/>
+          </w:tcPr>
+          <w:p>
+            <w:pPr>
+              <w:spacing w:before="100" w:after="100"/>
+              <w:ind w:left="100" w:right="100"/>
+            </w:pPr>
+            <w:r>
+              <w:rPr>
+                <w:rFonts w:ascii="Arial" w:eastAsia="Arial" w:hAnsi="Arial" w:cs="Arial"/>
+                <w:color w:val="000000"/>
+                <w:sz w:val="22"/>
+                <w:szCs w:val="22"/>
+              </w:rPr>
+              <w:t>&lt;0.001</w:t>
+            </w:r>
+          </w:p>
+        </w:tc>
+      </w:tr>
+      <w:tr>
+        <w:trPr>
+          <w:cantSplit/>
+          <w:jc w:val="center"/>
+        </w:trPr>
+        <w:tc>
+          <w:tcPr>
+            <w:tcW w:w="0" w:type="auto"/>
+            <w:vMerge/>
+            <w:shd w:val="clear" w:color="auto" w:fill="FFFFFF"/>
+            <w:tcMar>
+              <w:top w:w="0" w:type="dxa"/>
+              <w:left w:w="0" w:type="dxa"/>
+              <w:bottom w:w="0" w:type="dxa"/>
+              <w:right w:w="0" w:type="dxa"/>
+            </w:tcMar>
+            <w:vAlign w:val="center"/>
+          </w:tcPr>
+          <w:p>
+            <w:pPr>
+              <w:spacing w:before="100" w:after="100"/>
+              <w:ind w:left="100" w:right="100"/>
+            </w:pPr>
+          </w:p>
+        </w:tc>
+        <w:tc>
+          <w:tcPr>
+            <w:tcW w:w="0" w:type="auto"/>
+            <w:shd w:val="clear" w:color="auto" w:fill="FFFFFF"/>
+            <w:tcMar>
+              <w:top w:w="0" w:type="dxa"/>
+              <w:left w:w="0" w:type="dxa"/>
+              <w:bottom w:w="0" w:type="dxa"/>
+              <w:right w:w="0" w:type="dxa"/>
+            </w:tcMar>
+            <w:vAlign w:val="center"/>
+          </w:tcPr>
+          <w:p>
+            <w:pPr>
+              <w:spacing w:before="100" w:after="100"/>
+              <w:ind w:left="100" w:right="100"/>
+            </w:pPr>
+            <w:r>
+              <w:rPr>
+                <w:rFonts w:ascii="Arial" w:eastAsia="Arial" w:hAnsi="Arial" w:cs="Arial"/>
+                <w:color w:val="000000"/>
+                <w:sz w:val="22"/>
+                <w:szCs w:val="22"/>
+              </w:rPr>
+              <w:t>Cabernet Sauvignon</w:t>
+            </w:r>
+          </w:p>
+        </w:tc>
+        <w:tc>
+          <w:tcPr>
+            <w:tcW w:w="0" w:type="auto"/>
+            <w:shd w:val="clear" w:color="auto" w:fill="FFFFFF"/>
+            <w:tcMar>
+              <w:top w:w="0" w:type="dxa"/>
+              <w:left w:w="0" w:type="dxa"/>
+              <w:bottom w:w="0" w:type="dxa"/>
+              <w:right w:w="0" w:type="dxa"/>
+            </w:tcMar>
+            <w:vAlign w:val="center"/>
+          </w:tcPr>
+          <w:p>
+            <w:pPr>
+              <w:spacing w:before="100" w:after="100"/>
+              <w:ind w:left="100" w:right="100"/>
+            </w:pPr>
+            <w:r>
+              <w:rPr>
+                <w:rFonts w:ascii="Arial" w:eastAsia="Arial" w:hAnsi="Arial" w:cs="Arial"/>
+                <w:color w:val="000000"/>
+                <w:sz w:val="22"/>
+                <w:szCs w:val="22"/>
+              </w:rPr>
+              <w:t>Mavro</w:t>
+            </w:r>
+          </w:p>
+        </w:tc>
+        <w:tc>
+          <w:tcPr>
+            <w:tcW w:w="0" w:type="auto"/>
+            <w:shd w:val="clear" w:color="auto" w:fill="FFFFFF"/>
+            <w:tcMar>
+              <w:top w:w="0" w:type="dxa"/>
+              <w:left w:w="0" w:type="dxa"/>
+              <w:bottom w:w="0" w:type="dxa"/>
+              <w:right w:w="0" w:type="dxa"/>
+            </w:tcMar>
+            <w:vAlign w:val="center"/>
+          </w:tcPr>
+          <w:p>
+            <w:pPr>
+              <w:spacing w:before="100" w:after="100"/>
+              <w:ind w:left="100" w:right="100"/>
+            </w:pPr>
+            <w:r>
+              <w:rPr>
+                <w:rFonts w:ascii="Arial" w:eastAsia="Arial" w:hAnsi="Arial" w:cs="Arial"/>
+                <w:color w:val="000000"/>
+                <w:sz w:val="22"/>
+                <w:szCs w:val="22"/>
+              </w:rPr>
+              <w:t>0.032</w:t>
+            </w:r>
+          </w:p>
+        </w:tc>
+      </w:tr>
+      <w:tr>
+        <w:trPr>
+          <w:cantSplit/>
+          <w:jc w:val="center"/>
+        </w:trPr>
+        <w:tc>
+          <w:tcPr>
+            <w:tcW w:w="0" w:type="auto"/>
+            <w:vMerge/>
+            <w:shd w:val="clear" w:color="auto" w:fill="FFFFFF"/>
+            <w:tcMar>
+              <w:top w:w="0" w:type="dxa"/>
+              <w:left w:w="0" w:type="dxa"/>
+              <w:bottom w:w="0" w:type="dxa"/>
+              <w:right w:w="0" w:type="dxa"/>
+            </w:tcMar>
+            <w:vAlign w:val="center"/>
+          </w:tcPr>
+          <w:p>
+            <w:pPr>
+              <w:spacing w:before="100" w:after="100"/>
+              <w:ind w:left="100" w:right="100"/>
+            </w:pPr>
+          </w:p>
+        </w:tc>
+        <w:tc>
+          <w:tcPr>
+            <w:tcW w:w="0" w:type="auto"/>
+            <w:shd w:val="clear" w:color="auto" w:fill="FFFFFF"/>
+            <w:tcMar>
+              <w:top w:w="0" w:type="dxa"/>
+              <w:left w:w="0" w:type="dxa"/>
+              <w:bottom w:w="0" w:type="dxa"/>
+              <w:right w:w="0" w:type="dxa"/>
+            </w:tcMar>
+            <w:vAlign w:val="center"/>
+          </w:tcPr>
+          <w:p>
+            <w:pPr>
+              <w:spacing w:before="100" w:after="100"/>
+              <w:ind w:left="100" w:right="100"/>
+            </w:pPr>
+            <w:r>
+              <w:rPr>
+                <w:rFonts w:ascii="Arial" w:eastAsia="Arial" w:hAnsi="Arial" w:cs="Arial"/>
+                <w:color w:val="000000"/>
+                <w:sz w:val="22"/>
+                <w:szCs w:val="22"/>
+              </w:rPr>
+              <w:t>OFTHALMO</w:t>
+            </w:r>
+          </w:p>
+        </w:tc>
+        <w:tc>
+          <w:tcPr>
+            <w:tcW w:w="0" w:type="auto"/>
+            <w:shd w:val="clear" w:color="auto" w:fill="FFFFFF"/>
+            <w:tcMar>
+              <w:top w:w="0" w:type="dxa"/>
+              <w:left w:w="0" w:type="dxa"/>
+              <w:bottom w:w="0" w:type="dxa"/>
+              <w:right w:w="0" w:type="dxa"/>
+            </w:tcMar>
+            <w:vAlign w:val="center"/>
+          </w:tcPr>
+          <w:p>
+            <w:pPr>
+              <w:spacing w:before="100" w:after="100"/>
+              <w:ind w:left="100" w:right="100"/>
+            </w:pPr>
+            <w:r>
+              <w:rPr>
+                <w:rFonts w:ascii="Arial" w:eastAsia="Arial" w:hAnsi="Arial" w:cs="Arial"/>
+                <w:color w:val="000000"/>
+                <w:sz w:val="22"/>
+                <w:szCs w:val="22"/>
+              </w:rPr>
+              <w:t>Maratheftiko</w:t>
+            </w:r>
+          </w:p>
+        </w:tc>
+        <w:tc>
+          <w:tcPr>
+            <w:tcW w:w="0" w:type="auto"/>
+            <w:shd w:val="clear" w:color="auto" w:fill="FFFFFF"/>
+            <w:tcMar>
+              <w:top w:w="0" w:type="dxa"/>
+              <w:left w:w="0" w:type="dxa"/>
+              <w:bottom w:w="0" w:type="dxa"/>
+              <w:right w:w="0" w:type="dxa"/>
+            </w:tcMar>
+            <w:vAlign w:val="center"/>
+          </w:tcPr>
+          <w:p>
+            <w:pPr>
+              <w:spacing w:before="100" w:after="100"/>
+              <w:ind w:left="100" w:right="100"/>
+            </w:pPr>
+            <w:r>
+              <w:rPr>
+                <w:rFonts w:ascii="Arial" w:eastAsia="Arial" w:hAnsi="Arial" w:cs="Arial"/>
+                <w:color w:val="000000"/>
+                <w:sz w:val="22"/>
+                <w:szCs w:val="22"/>
+              </w:rPr>
+              <w:t>&lt;0.001</w:t>
+            </w:r>
+          </w:p>
+        </w:tc>
+      </w:tr>
+      <w:tr>
+        <w:trPr>
+          <w:cantSplit/>
+          <w:jc w:val="center"/>
+        </w:trPr>
+        <w:tc>
+          <w:tcPr>
+            <w:tcW w:w="0" w:type="auto"/>
+            <w:vMerge/>
+            <w:shd w:val="clear" w:color="auto" w:fill="FFFFFF"/>
+            <w:tcMar>
+              <w:top w:w="0" w:type="dxa"/>
+              <w:left w:w="0" w:type="dxa"/>
+              <w:bottom w:w="0" w:type="dxa"/>
+              <w:right w:w="0" w:type="dxa"/>
+            </w:tcMar>
+            <w:vAlign w:val="center"/>
+          </w:tcPr>
+          <w:p>
+            <w:pPr>
+              <w:spacing w:before="100" w:after="100"/>
+              <w:ind w:left="100" w:right="100"/>
+            </w:pPr>
+          </w:p>
+        </w:tc>
+        <w:tc>
+          <w:tcPr>
+            <w:tcW w:w="0" w:type="auto"/>
+            <w:shd w:val="clear" w:color="auto" w:fill="FFFFFF"/>
+            <w:tcMar>
+              <w:top w:w="0" w:type="dxa"/>
+              <w:left w:w="0" w:type="dxa"/>
+              <w:bottom w:w="0" w:type="dxa"/>
+              <w:right w:w="0" w:type="dxa"/>
+            </w:tcMar>
+            <w:vAlign w:val="center"/>
+          </w:tcPr>
+          <w:p>
+            <w:pPr>
+              <w:spacing w:before="100" w:after="100"/>
+              <w:ind w:left="100" w:right="100"/>
+            </w:pPr>
+            <w:r>
+              <w:rPr>
+                <w:rFonts w:ascii="Arial" w:eastAsia="Arial" w:hAnsi="Arial" w:cs="Arial"/>
+                <w:color w:val="000000"/>
+                <w:sz w:val="22"/>
+                <w:szCs w:val="22"/>
+              </w:rPr>
+              <w:t>OFTHALMO</w:t>
+            </w:r>
+          </w:p>
+        </w:tc>
+        <w:tc>
+          <w:tcPr>
+            <w:tcW w:w="0" w:type="auto"/>
+            <w:shd w:val="clear" w:color="auto" w:fill="FFFFFF"/>
+            <w:tcMar>
+              <w:top w:w="0" w:type="dxa"/>
+              <w:left w:w="0" w:type="dxa"/>
+              <w:bottom w:w="0" w:type="dxa"/>
+              <w:right w:w="0" w:type="dxa"/>
+            </w:tcMar>
+            <w:vAlign w:val="center"/>
+          </w:tcPr>
+          <w:p>
+            <w:pPr>
+              <w:spacing w:before="100" w:after="100"/>
+              <w:ind w:left="100" w:right="100"/>
+            </w:pPr>
+            <w:r>
+              <w:rPr>
+                <w:rFonts w:ascii="Arial" w:eastAsia="Arial" w:hAnsi="Arial" w:cs="Arial"/>
+                <w:color w:val="000000"/>
+                <w:sz w:val="22"/>
+                <w:szCs w:val="22"/>
+              </w:rPr>
+              <w:t>Mavro</w:t>
+            </w:r>
+          </w:p>
+        </w:tc>
+        <w:tc>
+          <w:tcPr>
+            <w:tcW w:w="0" w:type="auto"/>
+            <w:shd w:val="clear" w:color="auto" w:fill="FFFFFF"/>
+            <w:tcMar>
+              <w:top w:w="0" w:type="dxa"/>
+              <w:left w:w="0" w:type="dxa"/>
+              <w:bottom w:w="0" w:type="dxa"/>
+              <w:right w:w="0" w:type="dxa"/>
+            </w:tcMar>
+            <w:vAlign w:val="center"/>
+          </w:tcPr>
+          <w:p>
+            <w:pPr>
+              <w:spacing w:before="100" w:after="100"/>
+              <w:ind w:left="100" w:right="100"/>
+            </w:pPr>
+            <w:r>
+              <w:rPr>
+                <w:rFonts w:ascii="Arial" w:eastAsia="Arial" w:hAnsi="Arial" w:cs="Arial"/>
+                <w:color w:val="000000"/>
+                <w:sz w:val="22"/>
+                <w:szCs w:val="22"/>
+              </w:rPr>
+              <w:t>&lt;0.001</w:t>
+            </w:r>
+          </w:p>
+        </w:tc>
+      </w:tr>
+      <w:tr>
+        <w:trPr>
+          <w:cantSplit/>
+          <w:jc w:val="center"/>
+        </w:trPr>
+        <w:tc>
+          <w:tcPr>
+            <w:tcW w:w="0" w:type="auto"/>
+            <w:vMerge/>
+            <w:tcBorders>
+              <w:bottom w:val="single" w:sz="8" w:space="0" w:color="666666"/>
+            </w:tcBorders>
+            <w:shd w:val="clear" w:color="auto" w:fill="FFFFFF"/>
+            <w:tcMar>
+              <w:top w:w="0" w:type="dxa"/>
+              <w:left w:w="0" w:type="dxa"/>
+              <w:bottom w:w="0" w:type="dxa"/>
+              <w:right w:w="0" w:type="dxa"/>
+            </w:tcMar>
+            <w:vAlign w:val="center"/>
+          </w:tcPr>
+          <w:p>
+            <w:pPr>
+              <w:spacing w:before="100" w:after="100"/>
+              <w:ind w:left="100" w:right="100"/>
+            </w:pPr>
+          </w:p>
+        </w:tc>
+        <w:tc>
+          <w:tcPr>
+            <w:tcW w:w="0" w:type="auto"/>
+            <w:tcBorders>
+              <w:bottom w:val="single" w:sz="8" w:space="0" w:color="666666"/>
+            </w:tcBorders>
+            <w:shd w:val="clear" w:color="auto" w:fill="FFFFFF"/>
+            <w:tcMar>
+              <w:top w:w="0" w:type="dxa"/>
+              <w:left w:w="0" w:type="dxa"/>
+              <w:bottom w:w="0" w:type="dxa"/>
+              <w:right w:w="0" w:type="dxa"/>
+            </w:tcMar>
+            <w:vAlign w:val="center"/>
+          </w:tcPr>
+          <w:p>
+            <w:pPr>
+              <w:spacing w:before="100" w:after="100"/>
+              <w:ind w:left="100" w:right="100"/>
+            </w:pPr>
+            <w:r>
+              <w:rPr>
+                <w:rFonts w:ascii="Arial" w:eastAsia="Arial" w:hAnsi="Arial" w:cs="Arial"/>
+                <w:color w:val="000000"/>
+                <w:sz w:val="22"/>
+                <w:szCs w:val="22"/>
+              </w:rPr>
+              <w:t>OFTHALMO</w:t>
+            </w:r>
+          </w:p>
+        </w:tc>
+        <w:tc>
+          <w:tcPr>
+            <w:tcW w:w="0" w:type="auto"/>
+            <w:tcBorders>
+              <w:bottom w:val="single" w:sz="8" w:space="0" w:color="666666"/>
+            </w:tcBorders>
+            <w:shd w:val="clear" w:color="auto" w:fill="FFFFFF"/>
+            <w:tcMar>
+              <w:top w:w="0" w:type="dxa"/>
+              <w:left w:w="0" w:type="dxa"/>
+              <w:bottom w:w="0" w:type="dxa"/>
+              <w:right w:w="0" w:type="dxa"/>
+            </w:tcMar>
+            <w:vAlign w:val="center"/>
+          </w:tcPr>
+          <w:p>
+            <w:pPr>
+              <w:spacing w:before="100" w:after="100"/>
+              <w:ind w:left="100" w:right="100"/>
+            </w:pPr>
+            <w:r>
+              <w:rPr>
+                <w:rFonts w:ascii="Arial" w:eastAsia="Arial" w:hAnsi="Arial" w:cs="Arial"/>
+                <w:color w:val="000000"/>
+                <w:sz w:val="22"/>
+                <w:szCs w:val="22"/>
+              </w:rPr>
+              <w:t>Cabernet Sauvignon</w:t>
+            </w:r>
+          </w:p>
+        </w:tc>
+        <w:tc>
+          <w:tcPr>
+            <w:tcW w:w="0" w:type="auto"/>
+            <w:tcBorders>
+              <w:bottom w:val="single" w:sz="8" w:space="0" w:color="666666"/>
+            </w:tcBorders>
+            <w:shd w:val="clear" w:color="auto" w:fill="FFFFFF"/>
+            <w:tcMar>
+              <w:top w:w="0" w:type="dxa"/>
+              <w:left w:w="0" w:type="dxa"/>
+              <w:bottom w:w="0" w:type="dxa"/>
+              <w:right w:w="0" w:type="dxa"/>
+            </w:tcMar>
+            <w:vAlign w:val="center"/>
+          </w:tcPr>
+          <w:p>
+            <w:pPr>
+              <w:spacing w:before="100" w:after="100"/>
+              <w:ind w:left="100" w:right="100"/>
+            </w:pPr>
+            <w:r>
+              <w:rPr>
+                <w:rFonts w:ascii="Arial" w:eastAsia="Arial" w:hAnsi="Arial" w:cs="Arial"/>
+                <w:color w:val="000000"/>
+                <w:sz w:val="22"/>
+                <w:szCs w:val="22"/>
+              </w:rPr>
+              <w:t>&lt;0.001</w:t>
+            </w:r>
+          </w:p>
+        </w:tc>
+      </w:tr>
+      <w:tr>
+        <w:trPr>
+          <w:cantSplit/>
+          <w:jc w:val="center"/>
+        </w:trPr>
+        <w:tc>
+          <w:tcPr>
+            <w:tcW w:w="0" w:type="auto"/>
+            <w:vMerge w:val="restart"/>
+            <w:tcBorders>
+              <w:top w:val="single" w:sz="8" w:space="0" w:color="666666"/>
+            </w:tcBorders>
+            <w:shd w:val="clear" w:color="auto" w:fill="FFFFFF"/>
+            <w:tcMar>
+              <w:top w:w="0" w:type="dxa"/>
+              <w:left w:w="0" w:type="dxa"/>
+              <w:bottom w:w="0" w:type="dxa"/>
+              <w:right w:w="0" w:type="dxa"/>
+            </w:tcMar>
+            <w:vAlign w:val="center"/>
+          </w:tcPr>
+          <w:p>
+            <w:pPr>
+              <w:spacing w:before="100" w:after="100"/>
+              <w:ind w:left="100" w:right="100"/>
+            </w:pPr>
+            <w:r>
+              <w:rPr>
+                <w:rFonts w:ascii="Arial" w:eastAsia="Arial" w:hAnsi="Arial" w:cs="Arial"/>
+                <w:color w:val="000000"/>
+                <w:sz w:val="22"/>
+                <w:szCs w:val="22"/>
+              </w:rPr>
+              <w:t>Petunidol 3G</w:t>
+            </w:r>
+          </w:p>
+        </w:tc>
+        <w:tc>
+          <w:tcPr>
+            <w:tcW w:w="0" w:type="auto"/>
+            <w:tcBorders>
+              <w:top w:val="single" w:sz="8" w:space="0" w:color="666666"/>
+            </w:tcBorders>
+            <w:shd w:val="clear" w:color="auto" w:fill="FFFFFF"/>
+            <w:tcMar>
+              <w:top w:w="0" w:type="dxa"/>
+              <w:left w:w="0" w:type="dxa"/>
+              <w:bottom w:w="0" w:type="dxa"/>
+              <w:right w:w="0" w:type="dxa"/>
+            </w:tcMar>
+            <w:vAlign w:val="center"/>
+          </w:tcPr>
+          <w:p>
+            <w:pPr>
+              <w:spacing w:before="100" w:after="100"/>
+              <w:ind w:left="100" w:right="100"/>
+            </w:pPr>
+            <w:r>
+              <w:rPr>
+                <w:rFonts w:ascii="Arial" w:eastAsia="Arial" w:hAnsi="Arial" w:cs="Arial"/>
+                <w:color w:val="000000"/>
+                <w:sz w:val="22"/>
+                <w:szCs w:val="22"/>
+              </w:rPr>
+              <w:t>Mavro</w:t>
+            </w:r>
+          </w:p>
+        </w:tc>
+        <w:tc>
+          <w:tcPr>
+            <w:tcW w:w="0" w:type="auto"/>
+            <w:tcBorders>
+              <w:top w:val="single" w:sz="8" w:space="0" w:color="666666"/>
+            </w:tcBorders>
+            <w:shd w:val="clear" w:color="auto" w:fill="FFFFFF"/>
+            <w:tcMar>
+              <w:top w:w="0" w:type="dxa"/>
+              <w:left w:w="0" w:type="dxa"/>
+              <w:bottom w:w="0" w:type="dxa"/>
+              <w:right w:w="0" w:type="dxa"/>
+            </w:tcMar>
+            <w:vAlign w:val="center"/>
+          </w:tcPr>
+          <w:p>
+            <w:pPr>
+              <w:spacing w:before="100" w:after="100"/>
+              <w:ind w:left="100" w:right="100"/>
+            </w:pPr>
+            <w:r>
+              <w:rPr>
+                <w:rFonts w:ascii="Arial" w:eastAsia="Arial" w:hAnsi="Arial" w:cs="Arial"/>
+                <w:color w:val="000000"/>
+                <w:sz w:val="22"/>
+                <w:szCs w:val="22"/>
+              </w:rPr>
+              <w:t>Maratheftiko</w:t>
+            </w:r>
+          </w:p>
+        </w:tc>
+        <w:tc>
+          <w:tcPr>
+            <w:tcW w:w="0" w:type="auto"/>
+            <w:tcBorders>
+              <w:top w:val="single" w:sz="8" w:space="0" w:color="666666"/>
+            </w:tcBorders>
+            <w:shd w:val="clear" w:color="auto" w:fill="FFFFFF"/>
+            <w:tcMar>
+              <w:top w:w="0" w:type="dxa"/>
+              <w:left w:w="0" w:type="dxa"/>
+              <w:bottom w:w="0" w:type="dxa"/>
+              <w:right w:w="0" w:type="dxa"/>
+            </w:tcMar>
+            <w:vAlign w:val="center"/>
+          </w:tcPr>
+          <w:p>
+            <w:pPr>
+              <w:spacing w:before="100" w:after="100"/>
+              <w:ind w:left="100" w:right="100"/>
+            </w:pPr>
+            <w:r>
+              <w:rPr>
+                <w:rFonts w:ascii="Arial" w:eastAsia="Arial" w:hAnsi="Arial" w:cs="Arial"/>
+                <w:color w:val="000000"/>
+                <w:sz w:val="22"/>
+                <w:szCs w:val="22"/>
+              </w:rPr>
+              <w:t>&lt;0.001</w:t>
+            </w:r>
+          </w:p>
+        </w:tc>
+      </w:tr>
+      <w:tr>
+        <w:trPr>
+          <w:cantSplit/>
+          <w:jc w:val="center"/>
+        </w:trPr>
+        <w:tc>
+          <w:tcPr>
+            <w:tcW w:w="0" w:type="auto"/>
+            <w:vMerge/>
+            <w:shd w:val="clear" w:color="auto" w:fill="FFFFFF"/>
+            <w:tcMar>
+              <w:top w:w="0" w:type="dxa"/>
+              <w:left w:w="0" w:type="dxa"/>
+              <w:bottom w:w="0" w:type="dxa"/>
+              <w:right w:w="0" w:type="dxa"/>
+            </w:tcMar>
+            <w:vAlign w:val="center"/>
+          </w:tcPr>
+          <w:p>
+            <w:pPr>
+              <w:spacing w:before="100" w:after="100"/>
+              <w:ind w:left="100" w:right="100"/>
+            </w:pPr>
+          </w:p>
+        </w:tc>
+        <w:tc>
+          <w:tcPr>
+            <w:tcW w:w="0" w:type="auto"/>
+            <w:shd w:val="clear" w:color="auto" w:fill="FFFFFF"/>
+            <w:tcMar>
+              <w:top w:w="0" w:type="dxa"/>
+              <w:left w:w="0" w:type="dxa"/>
+              <w:bottom w:w="0" w:type="dxa"/>
+              <w:right w:w="0" w:type="dxa"/>
+            </w:tcMar>
+            <w:vAlign w:val="center"/>
+          </w:tcPr>
+          <w:p>
+            <w:pPr>
+              <w:spacing w:before="100" w:after="100"/>
+              <w:ind w:left="100" w:right="100"/>
+            </w:pPr>
+            <w:r>
+              <w:rPr>
+                <w:rFonts w:ascii="Arial" w:eastAsia="Arial" w:hAnsi="Arial" w:cs="Arial"/>
+                <w:color w:val="000000"/>
+                <w:sz w:val="22"/>
+                <w:szCs w:val="22"/>
+              </w:rPr>
+              <w:t>Cabernet Sauvignon</w:t>
+            </w:r>
+          </w:p>
+        </w:tc>
+        <w:tc>
+          <w:tcPr>
+            <w:tcW w:w="0" w:type="auto"/>
+            <w:shd w:val="clear" w:color="auto" w:fill="FFFFFF"/>
+            <w:tcMar>
+              <w:top w:w="0" w:type="dxa"/>
+              <w:left w:w="0" w:type="dxa"/>
+              <w:bottom w:w="0" w:type="dxa"/>
+              <w:right w:w="0" w:type="dxa"/>
+            </w:tcMar>
+            <w:vAlign w:val="center"/>
+          </w:tcPr>
+          <w:p>
+            <w:pPr>
+              <w:spacing w:before="100" w:after="100"/>
+              <w:ind w:left="100" w:right="100"/>
+            </w:pPr>
+            <w:r>
+              <w:rPr>
+                <w:rFonts w:ascii="Arial" w:eastAsia="Arial" w:hAnsi="Arial" w:cs="Arial"/>
+                <w:color w:val="000000"/>
+                <w:sz w:val="22"/>
+                <w:szCs w:val="22"/>
+              </w:rPr>
+              <w:t>Maratheftiko</w:t>
+            </w:r>
+          </w:p>
+        </w:tc>
+        <w:tc>
+          <w:tcPr>
+            <w:tcW w:w="0" w:type="auto"/>
+            <w:shd w:val="clear" w:color="auto" w:fill="FFFFFF"/>
+            <w:tcMar>
+              <w:top w:w="0" w:type="dxa"/>
+              <w:left w:w="0" w:type="dxa"/>
+              <w:bottom w:w="0" w:type="dxa"/>
+              <w:right w:w="0" w:type="dxa"/>
+            </w:tcMar>
+            <w:vAlign w:val="center"/>
+          </w:tcPr>
+          <w:p>
+            <w:pPr>
+              <w:spacing w:before="100" w:after="100"/>
+              <w:ind w:left="100" w:right="100"/>
+            </w:pPr>
+            <w:r>
+              <w:rPr>
+                <w:rFonts w:ascii="Arial" w:eastAsia="Arial" w:hAnsi="Arial" w:cs="Arial"/>
+                <w:color w:val="000000"/>
+                <w:sz w:val="22"/>
+                <w:szCs w:val="22"/>
+              </w:rPr>
+              <w:t>0.004</w:t>
+            </w:r>
+          </w:p>
+        </w:tc>
+      </w:tr>
+      <w:tr>
+        <w:trPr>
+          <w:cantSplit/>
+          <w:jc w:val="center"/>
+        </w:trPr>
+        <w:tc>
+          <w:tcPr>
+            <w:tcW w:w="0" w:type="auto"/>
+            <w:vMerge/>
+            <w:shd w:val="clear" w:color="auto" w:fill="FFFFFF"/>
+            <w:tcMar>
+              <w:top w:w="0" w:type="dxa"/>
+              <w:left w:w="0" w:type="dxa"/>
+              <w:bottom w:w="0" w:type="dxa"/>
+              <w:right w:w="0" w:type="dxa"/>
+            </w:tcMar>
+            <w:vAlign w:val="center"/>
+          </w:tcPr>
+          <w:p>
+            <w:pPr>
+              <w:spacing w:before="100" w:after="100"/>
+              <w:ind w:left="100" w:right="100"/>
+            </w:pPr>
+          </w:p>
+        </w:tc>
+        <w:tc>
+          <w:tcPr>
+            <w:tcW w:w="0" w:type="auto"/>
+            <w:shd w:val="clear" w:color="auto" w:fill="FFFFFF"/>
+            <w:tcMar>
+              <w:top w:w="0" w:type="dxa"/>
+              <w:left w:w="0" w:type="dxa"/>
+              <w:bottom w:w="0" w:type="dxa"/>
+              <w:right w:w="0" w:type="dxa"/>
+            </w:tcMar>
+            <w:vAlign w:val="center"/>
+          </w:tcPr>
+          <w:p>
+            <w:pPr>
+              <w:spacing w:before="100" w:after="100"/>
+              <w:ind w:left="100" w:right="100"/>
+            </w:pPr>
+            <w:r>
+              <w:rPr>
+                <w:rFonts w:ascii="Arial" w:eastAsia="Arial" w:hAnsi="Arial" w:cs="Arial"/>
+                <w:color w:val="000000"/>
+                <w:sz w:val="22"/>
+                <w:szCs w:val="22"/>
+              </w:rPr>
+              <w:t>Cabernet Sauvignon</w:t>
+            </w:r>
+          </w:p>
+        </w:tc>
+        <w:tc>
+          <w:tcPr>
+            <w:tcW w:w="0" w:type="auto"/>
+            <w:shd w:val="clear" w:color="auto" w:fill="FFFFFF"/>
+            <w:tcMar>
+              <w:top w:w="0" w:type="dxa"/>
+              <w:left w:w="0" w:type="dxa"/>
+              <w:bottom w:w="0" w:type="dxa"/>
+              <w:right w:w="0" w:type="dxa"/>
+            </w:tcMar>
+            <w:vAlign w:val="center"/>
+          </w:tcPr>
+          <w:p>
+            <w:pPr>
+              <w:spacing w:before="100" w:after="100"/>
+              <w:ind w:left="100" w:right="100"/>
+            </w:pPr>
+            <w:r>
+              <w:rPr>
+                <w:rFonts w:ascii="Arial" w:eastAsia="Arial" w:hAnsi="Arial" w:cs="Arial"/>
+                <w:color w:val="000000"/>
+                <w:sz w:val="22"/>
+                <w:szCs w:val="22"/>
+              </w:rPr>
+              <w:t>Mavro</w:t>
+            </w:r>
+          </w:p>
+        </w:tc>
+        <w:tc>
+          <w:tcPr>
+            <w:tcW w:w="0" w:type="auto"/>
+            <w:shd w:val="clear" w:color="auto" w:fill="FFFFFF"/>
+            <w:tcMar>
+              <w:top w:w="0" w:type="dxa"/>
+              <w:left w:w="0" w:type="dxa"/>
+              <w:bottom w:w="0" w:type="dxa"/>
+              <w:right w:w="0" w:type="dxa"/>
+            </w:tcMar>
+            <w:vAlign w:val="center"/>
+          </w:tcPr>
+          <w:p>
+            <w:pPr>
+              <w:spacing w:before="100" w:after="100"/>
+              <w:ind w:left="100" w:right="100"/>
+            </w:pPr>
+            <w:r>
+              <w:rPr>
+                <w:rFonts w:ascii="Arial" w:eastAsia="Arial" w:hAnsi="Arial" w:cs="Arial"/>
+                <w:color w:val="000000"/>
+                <w:sz w:val="22"/>
+                <w:szCs w:val="22"/>
+              </w:rPr>
+              <w:t>&lt;0.001</w:t>
+            </w:r>
+          </w:p>
+        </w:tc>
+      </w:tr>
+      <w:tr>
+        <w:trPr>
+          <w:cantSplit/>
+          <w:jc w:val="center"/>
+        </w:trPr>
+        <w:tc>
+          <w:tcPr>
+            <w:tcW w:w="0" w:type="auto"/>
+            <w:vMerge/>
+            <w:shd w:val="clear" w:color="auto" w:fill="FFFFFF"/>
+            <w:tcMar>
+              <w:top w:w="0" w:type="dxa"/>
+              <w:left w:w="0" w:type="dxa"/>
+              <w:bottom w:w="0" w:type="dxa"/>
+              <w:right w:w="0" w:type="dxa"/>
+            </w:tcMar>
+            <w:vAlign w:val="center"/>
+          </w:tcPr>
+          <w:p>
+            <w:pPr>
+              <w:spacing w:before="100" w:after="100"/>
+              <w:ind w:left="100" w:right="100"/>
+            </w:pPr>
+          </w:p>
+        </w:tc>
+        <w:tc>
+          <w:tcPr>
+            <w:tcW w:w="0" w:type="auto"/>
+            <w:shd w:val="clear" w:color="auto" w:fill="FFFFFF"/>
+            <w:tcMar>
+              <w:top w:w="0" w:type="dxa"/>
+              <w:left w:w="0" w:type="dxa"/>
+              <w:bottom w:w="0" w:type="dxa"/>
+              <w:right w:w="0" w:type="dxa"/>
+            </w:tcMar>
+            <w:vAlign w:val="center"/>
+          </w:tcPr>
+          <w:p>
+            <w:pPr>
+              <w:spacing w:before="100" w:after="100"/>
+              <w:ind w:left="100" w:right="100"/>
+            </w:pPr>
+            <w:r>
+              <w:rPr>
+                <w:rFonts w:ascii="Arial" w:eastAsia="Arial" w:hAnsi="Arial" w:cs="Arial"/>
+                <w:color w:val="000000"/>
+                <w:sz w:val="22"/>
+                <w:szCs w:val="22"/>
+              </w:rPr>
+              <w:t>OFTHALMO</w:t>
+            </w:r>
+          </w:p>
+        </w:tc>
+        <w:tc>
+          <w:tcPr>
+            <w:tcW w:w="0" w:type="auto"/>
+            <w:shd w:val="clear" w:color="auto" w:fill="FFFFFF"/>
+            <w:tcMar>
+              <w:top w:w="0" w:type="dxa"/>
+              <w:left w:w="0" w:type="dxa"/>
+              <w:bottom w:w="0" w:type="dxa"/>
+              <w:right w:w="0" w:type="dxa"/>
+            </w:tcMar>
+            <w:vAlign w:val="center"/>
+          </w:tcPr>
+          <w:p>
+            <w:pPr>
+              <w:spacing w:before="100" w:after="100"/>
+              <w:ind w:left="100" w:right="100"/>
+            </w:pPr>
+            <w:r>
+              <w:rPr>
+                <w:rFonts w:ascii="Arial" w:eastAsia="Arial" w:hAnsi="Arial" w:cs="Arial"/>
+                <w:color w:val="000000"/>
+                <w:sz w:val="22"/>
+                <w:szCs w:val="22"/>
+              </w:rPr>
+              <w:t>Maratheftiko</w:t>
+            </w:r>
+          </w:p>
+        </w:tc>
+        <w:tc>
+          <w:tcPr>
+            <w:tcW w:w="0" w:type="auto"/>
+            <w:shd w:val="clear" w:color="auto" w:fill="FFFFFF"/>
+            <w:tcMar>
+              <w:top w:w="0" w:type="dxa"/>
+              <w:left w:w="0" w:type="dxa"/>
+              <w:bottom w:w="0" w:type="dxa"/>
+              <w:right w:w="0" w:type="dxa"/>
+            </w:tcMar>
+            <w:vAlign w:val="center"/>
+          </w:tcPr>
+          <w:p>
+            <w:pPr>
+              <w:spacing w:before="100" w:after="100"/>
+              <w:ind w:left="100" w:right="100"/>
+            </w:pPr>
+            <w:r>
+              <w:rPr>
+                <w:rFonts w:ascii="Arial" w:eastAsia="Arial" w:hAnsi="Arial" w:cs="Arial"/>
+                <w:color w:val="000000"/>
+                <w:sz w:val="22"/>
+                <w:szCs w:val="22"/>
+              </w:rPr>
+              <w:t>&lt;0.001</w:t>
+            </w:r>
+          </w:p>
+        </w:tc>
+      </w:tr>
+      <w:tr>
+        <w:trPr>
+          <w:cantSplit/>
+          <w:jc w:val="center"/>
+        </w:trPr>
+        <w:tc>
+          <w:tcPr>
+            <w:tcW w:w="0" w:type="auto"/>
+            <w:vMerge/>
+            <w:shd w:val="clear" w:color="auto" w:fill="FFFFFF"/>
+            <w:tcMar>
+              <w:top w:w="0" w:type="dxa"/>
+              <w:left w:w="0" w:type="dxa"/>
+              <w:bottom w:w="0" w:type="dxa"/>
+              <w:right w:w="0" w:type="dxa"/>
+            </w:tcMar>
+            <w:vAlign w:val="center"/>
+          </w:tcPr>
+          <w:p>
+            <w:pPr>
+              <w:spacing w:before="100" w:after="100"/>
+              <w:ind w:left="100" w:right="100"/>
+            </w:pPr>
+          </w:p>
+        </w:tc>
+        <w:tc>
+          <w:tcPr>
+            <w:tcW w:w="0" w:type="auto"/>
+            <w:shd w:val="clear" w:color="auto" w:fill="FFFFFF"/>
+            <w:tcMar>
+              <w:top w:w="0" w:type="dxa"/>
+              <w:left w:w="0" w:type="dxa"/>
+              <w:bottom w:w="0" w:type="dxa"/>
+              <w:right w:w="0" w:type="dxa"/>
+            </w:tcMar>
+            <w:vAlign w:val="center"/>
+          </w:tcPr>
+          <w:p>
+            <w:pPr>
+              <w:spacing w:before="100" w:after="100"/>
+              <w:ind w:left="100" w:right="100"/>
+            </w:pPr>
+            <w:r>
+              <w:rPr>
+                <w:rFonts w:ascii="Arial" w:eastAsia="Arial" w:hAnsi="Arial" w:cs="Arial"/>
+                <w:color w:val="000000"/>
+                <w:sz w:val="22"/>
+                <w:szCs w:val="22"/>
+              </w:rPr>
+              <w:t>OFTHALMO</w:t>
+            </w:r>
+          </w:p>
+        </w:tc>
+        <w:tc>
+          <w:tcPr>
+            <w:tcW w:w="0" w:type="auto"/>
+            <w:shd w:val="clear" w:color="auto" w:fill="FFFFFF"/>
+            <w:tcMar>
+              <w:top w:w="0" w:type="dxa"/>
+              <w:left w:w="0" w:type="dxa"/>
+              <w:bottom w:w="0" w:type="dxa"/>
+              <w:right w:w="0" w:type="dxa"/>
+            </w:tcMar>
+            <w:vAlign w:val="center"/>
+          </w:tcPr>
+          <w:p>
+            <w:pPr>
+              <w:spacing w:before="100" w:after="100"/>
+              <w:ind w:left="100" w:right="100"/>
+            </w:pPr>
+            <w:r>
+              <w:rPr>
+                <w:rFonts w:ascii="Arial" w:eastAsia="Arial" w:hAnsi="Arial" w:cs="Arial"/>
+                <w:color w:val="000000"/>
+                <w:sz w:val="22"/>
+                <w:szCs w:val="22"/>
+              </w:rPr>
+              <w:t>Mavro</w:t>
+            </w:r>
+          </w:p>
+        </w:tc>
+        <w:tc>
+          <w:tcPr>
+            <w:tcW w:w="0" w:type="auto"/>
+            <w:shd w:val="clear" w:color="auto" w:fill="FFFFFF"/>
+            <w:tcMar>
+              <w:top w:w="0" w:type="dxa"/>
+              <w:left w:w="0" w:type="dxa"/>
+              <w:bottom w:w="0" w:type="dxa"/>
+              <w:right w:w="0" w:type="dxa"/>
+            </w:tcMar>
+            <w:vAlign w:val="center"/>
+          </w:tcPr>
+          <w:p>
+            <w:pPr>
+              <w:spacing w:before="100" w:after="100"/>
+              <w:ind w:left="100" w:right="100"/>
+            </w:pPr>
+            <w:r>
+              <w:rPr>
+                <w:rFonts w:ascii="Arial" w:eastAsia="Arial" w:hAnsi="Arial" w:cs="Arial"/>
+                <w:color w:val="000000"/>
+                <w:sz w:val="22"/>
+                <w:szCs w:val="22"/>
+              </w:rPr>
+              <w:t>&lt;0.001</w:t>
+            </w:r>
+          </w:p>
+        </w:tc>
+      </w:tr>
+      <w:tr>
+        <w:trPr>
+          <w:cantSplit/>
+          <w:jc w:val="center"/>
+        </w:trPr>
+        <w:tc>
+          <w:tcPr>
+            <w:tcW w:w="0" w:type="auto"/>
+            <w:vMerge/>
+            <w:tcBorders>
+              <w:bottom w:val="single" w:sz="8" w:space="0" w:color="666666"/>
+            </w:tcBorders>
+            <w:shd w:val="clear" w:color="auto" w:fill="FFFFFF"/>
+            <w:tcMar>
+              <w:top w:w="0" w:type="dxa"/>
+              <w:left w:w="0" w:type="dxa"/>
+              <w:bottom w:w="0" w:type="dxa"/>
+              <w:right w:w="0" w:type="dxa"/>
+            </w:tcMar>
+            <w:vAlign w:val="center"/>
+          </w:tcPr>
+          <w:p>
+            <w:pPr>
+              <w:spacing w:before="100" w:after="100"/>
+              <w:ind w:left="100" w:right="100"/>
+            </w:pPr>
+          </w:p>
+        </w:tc>
+        <w:tc>
+          <w:tcPr>
+            <w:tcW w:w="0" w:type="auto"/>
+            <w:tcBorders>
+              <w:bottom w:val="single" w:sz="8" w:space="0" w:color="666666"/>
+            </w:tcBorders>
+            <w:shd w:val="clear" w:color="auto" w:fill="FFFFFF"/>
+            <w:tcMar>
+              <w:top w:w="0" w:type="dxa"/>
+              <w:left w:w="0" w:type="dxa"/>
+              <w:bottom w:w="0" w:type="dxa"/>
+              <w:right w:w="0" w:type="dxa"/>
+            </w:tcMar>
+            <w:vAlign w:val="center"/>
+          </w:tcPr>
+          <w:p>
+            <w:pPr>
+              <w:spacing w:before="100" w:after="100"/>
+              <w:ind w:left="100" w:right="100"/>
+            </w:pPr>
+            <w:r>
+              <w:rPr>
+                <w:rFonts w:ascii="Arial" w:eastAsia="Arial" w:hAnsi="Arial" w:cs="Arial"/>
+                <w:color w:val="000000"/>
+                <w:sz w:val="22"/>
+                <w:szCs w:val="22"/>
+              </w:rPr>
+              <w:t>OFTHALMO</w:t>
+            </w:r>
+          </w:p>
+        </w:tc>
+        <w:tc>
+          <w:tcPr>
+            <w:tcW w:w="0" w:type="auto"/>
+            <w:tcBorders>
+              <w:bottom w:val="single" w:sz="8" w:space="0" w:color="666666"/>
+            </w:tcBorders>
+            <w:shd w:val="clear" w:color="auto" w:fill="FFFFFF"/>
+            <w:tcMar>
+              <w:top w:w="0" w:type="dxa"/>
+              <w:left w:w="0" w:type="dxa"/>
+              <w:bottom w:w="0" w:type="dxa"/>
+              <w:right w:w="0" w:type="dxa"/>
+            </w:tcMar>
+            <w:vAlign w:val="center"/>
+          </w:tcPr>
+          <w:p>
+            <w:pPr>
+              <w:spacing w:before="100" w:after="100"/>
+              <w:ind w:left="100" w:right="100"/>
+            </w:pPr>
+            <w:r>
+              <w:rPr>
+                <w:rFonts w:ascii="Arial" w:eastAsia="Arial" w:hAnsi="Arial" w:cs="Arial"/>
+                <w:color w:val="000000"/>
+                <w:sz w:val="22"/>
+                <w:szCs w:val="22"/>
+              </w:rPr>
+              <w:t>Cabernet Sauvignon</w:t>
+            </w:r>
+          </w:p>
+        </w:tc>
+        <w:tc>
+          <w:tcPr>
+            <w:tcW w:w="0" w:type="auto"/>
+            <w:tcBorders>
+              <w:bottom w:val="single" w:sz="8" w:space="0" w:color="666666"/>
+            </w:tcBorders>
+            <w:shd w:val="clear" w:color="auto" w:fill="FFFFFF"/>
+            <w:tcMar>
+              <w:top w:w="0" w:type="dxa"/>
+              <w:left w:w="0" w:type="dxa"/>
+              <w:bottom w:w="0" w:type="dxa"/>
+              <w:right w:w="0" w:type="dxa"/>
+            </w:tcMar>
+            <w:vAlign w:val="center"/>
+          </w:tcPr>
+          <w:p>
+            <w:pPr>
+              <w:spacing w:before="100" w:after="100"/>
+              <w:ind w:left="100" w:right="100"/>
+            </w:pPr>
+            <w:r>
+              <w:rPr>
+                <w:rFonts w:ascii="Arial" w:eastAsia="Arial" w:hAnsi="Arial" w:cs="Arial"/>
+                <w:color w:val="000000"/>
+                <w:sz w:val="22"/>
+                <w:szCs w:val="22"/>
+              </w:rPr>
+              <w:t>0.164</w:t>
+            </w:r>
+          </w:p>
+        </w:tc>
+      </w:tr>
+      <w:tr>
+        <w:trPr>
+          <w:cantSplit/>
+          <w:jc w:val="center"/>
+        </w:trPr>
+        <w:tc>
+          <w:tcPr>
+            <w:tcW w:w="0" w:type="auto"/>
+            <w:vMerge w:val="restart"/>
+            <w:tcBorders>
+              <w:top w:val="single" w:sz="8" w:space="0" w:color="666666"/>
+            </w:tcBorders>
+            <w:shd w:val="clear" w:color="auto" w:fill="FFFFFF"/>
+            <w:tcMar>
+              <w:top w:w="0" w:type="dxa"/>
+              <w:left w:w="0" w:type="dxa"/>
+              <w:bottom w:w="0" w:type="dxa"/>
+              <w:right w:w="0" w:type="dxa"/>
+            </w:tcMar>
+            <w:vAlign w:val="center"/>
+          </w:tcPr>
+          <w:p>
+            <w:pPr>
+              <w:spacing w:before="100" w:after="100"/>
+              <w:ind w:left="100" w:right="100"/>
+            </w:pPr>
+            <w:r>
+              <w:rPr>
+                <w:rFonts w:ascii="Arial" w:eastAsia="Arial" w:hAnsi="Arial" w:cs="Arial"/>
+                <w:color w:val="000000"/>
+                <w:sz w:val="22"/>
+                <w:szCs w:val="22"/>
+              </w:rPr>
+              <w:t>Malvidol 3G</w:t>
+            </w:r>
+          </w:p>
+        </w:tc>
+        <w:tc>
+          <w:tcPr>
+            <w:tcW w:w="0" w:type="auto"/>
+            <w:tcBorders>
+              <w:top w:val="single" w:sz="8" w:space="0" w:color="666666"/>
+            </w:tcBorders>
+            <w:shd w:val="clear" w:color="auto" w:fill="FFFFFF"/>
+            <w:tcMar>
+              <w:top w:w="0" w:type="dxa"/>
+              <w:left w:w="0" w:type="dxa"/>
+              <w:bottom w:w="0" w:type="dxa"/>
+              <w:right w:w="0" w:type="dxa"/>
+            </w:tcMar>
+            <w:vAlign w:val="center"/>
+          </w:tcPr>
+          <w:p>
+            <w:pPr>
+              <w:spacing w:before="100" w:after="100"/>
+              <w:ind w:left="100" w:right="100"/>
+            </w:pPr>
+            <w:r>
+              <w:rPr>
+                <w:rFonts w:ascii="Arial" w:eastAsia="Arial" w:hAnsi="Arial" w:cs="Arial"/>
+                <w:color w:val="000000"/>
+                <w:sz w:val="22"/>
+                <w:szCs w:val="22"/>
+              </w:rPr>
+              <w:t>Mavro</w:t>
+            </w:r>
+          </w:p>
+        </w:tc>
+        <w:tc>
+          <w:tcPr>
+            <w:tcW w:w="0" w:type="auto"/>
+            <w:tcBorders>
+              <w:top w:val="single" w:sz="8" w:space="0" w:color="666666"/>
+            </w:tcBorders>
+            <w:shd w:val="clear" w:color="auto" w:fill="FFFFFF"/>
+            <w:tcMar>
+              <w:top w:w="0" w:type="dxa"/>
+              <w:left w:w="0" w:type="dxa"/>
+              <w:bottom w:w="0" w:type="dxa"/>
+              <w:right w:w="0" w:type="dxa"/>
+            </w:tcMar>
+            <w:vAlign w:val="center"/>
+          </w:tcPr>
+          <w:p>
+            <w:pPr>
+              <w:spacing w:before="100" w:after="100"/>
+              <w:ind w:left="100" w:right="100"/>
+            </w:pPr>
+            <w:r>
+              <w:rPr>
+                <w:rFonts w:ascii="Arial" w:eastAsia="Arial" w:hAnsi="Arial" w:cs="Arial"/>
+                <w:color w:val="000000"/>
+                <w:sz w:val="22"/>
+                <w:szCs w:val="22"/>
+              </w:rPr>
+              <w:t>Maratheftiko</w:t>
+            </w:r>
+          </w:p>
+        </w:tc>
+        <w:tc>
+          <w:tcPr>
+            <w:tcW w:w="0" w:type="auto"/>
+            <w:tcBorders>
+              <w:top w:val="single" w:sz="8" w:space="0" w:color="666666"/>
+            </w:tcBorders>
+            <w:shd w:val="clear" w:color="auto" w:fill="FFFFFF"/>
+            <w:tcMar>
+              <w:top w:w="0" w:type="dxa"/>
+              <w:left w:w="0" w:type="dxa"/>
+              <w:bottom w:w="0" w:type="dxa"/>
+              <w:right w:w="0" w:type="dxa"/>
+            </w:tcMar>
+            <w:vAlign w:val="center"/>
+          </w:tcPr>
+          <w:p>
+            <w:pPr>
+              <w:spacing w:before="100" w:after="100"/>
+              <w:ind w:left="100" w:right="100"/>
+            </w:pPr>
+            <w:r>
+              <w:rPr>
+                <w:rFonts w:ascii="Arial" w:eastAsia="Arial" w:hAnsi="Arial" w:cs="Arial"/>
+                <w:color w:val="000000"/>
+                <w:sz w:val="22"/>
+                <w:szCs w:val="22"/>
+              </w:rPr>
+              <w:t>&lt;0.001</w:t>
+            </w:r>
+          </w:p>
+        </w:tc>
+      </w:tr>
+      <w:tr>
+        <w:trPr>
+          <w:cantSplit/>
+          <w:jc w:val="center"/>
+        </w:trPr>
+        <w:tc>
+          <w:tcPr>
+            <w:tcW w:w="0" w:type="auto"/>
+            <w:vMerge/>
+            <w:shd w:val="clear" w:color="auto" w:fill="FFFFFF"/>
+            <w:tcMar>
+              <w:top w:w="0" w:type="dxa"/>
+              <w:left w:w="0" w:type="dxa"/>
+              <w:bottom w:w="0" w:type="dxa"/>
+              <w:right w:w="0" w:type="dxa"/>
+            </w:tcMar>
+            <w:vAlign w:val="center"/>
+          </w:tcPr>
+          <w:p>
+            <w:pPr>
+              <w:spacing w:before="100" w:after="100"/>
+              <w:ind w:left="100" w:right="100"/>
+            </w:pPr>
+          </w:p>
+        </w:tc>
+        <w:tc>
+          <w:tcPr>
+            <w:tcW w:w="0" w:type="auto"/>
+            <w:shd w:val="clear" w:color="auto" w:fill="FFFFFF"/>
+            <w:tcMar>
+              <w:top w:w="0" w:type="dxa"/>
+              <w:left w:w="0" w:type="dxa"/>
+              <w:bottom w:w="0" w:type="dxa"/>
+              <w:right w:w="0" w:type="dxa"/>
+            </w:tcMar>
+            <w:vAlign w:val="center"/>
+          </w:tcPr>
+          <w:p>
+            <w:pPr>
+              <w:spacing w:before="100" w:after="100"/>
+              <w:ind w:left="100" w:right="100"/>
+            </w:pPr>
+            <w:r>
+              <w:rPr>
+                <w:rFonts w:ascii="Arial" w:eastAsia="Arial" w:hAnsi="Arial" w:cs="Arial"/>
+                <w:color w:val="000000"/>
+                <w:sz w:val="22"/>
+                <w:szCs w:val="22"/>
+              </w:rPr>
+              <w:t>Cabernet Sauvignon</w:t>
+            </w:r>
+          </w:p>
+        </w:tc>
+        <w:tc>
+          <w:tcPr>
+            <w:tcW w:w="0" w:type="auto"/>
+            <w:shd w:val="clear" w:color="auto" w:fill="FFFFFF"/>
+            <w:tcMar>
+              <w:top w:w="0" w:type="dxa"/>
+              <w:left w:w="0" w:type="dxa"/>
+              <w:bottom w:w="0" w:type="dxa"/>
+              <w:right w:w="0" w:type="dxa"/>
+            </w:tcMar>
+            <w:vAlign w:val="center"/>
+          </w:tcPr>
+          <w:p>
+            <w:pPr>
+              <w:spacing w:before="100" w:after="100"/>
+              <w:ind w:left="100" w:right="100"/>
+            </w:pPr>
+            <w:r>
+              <w:rPr>
+                <w:rFonts w:ascii="Arial" w:eastAsia="Arial" w:hAnsi="Arial" w:cs="Arial"/>
+                <w:color w:val="000000"/>
+                <w:sz w:val="22"/>
+                <w:szCs w:val="22"/>
+              </w:rPr>
+              <w:t>Maratheftiko</w:t>
+            </w:r>
+          </w:p>
+        </w:tc>
+        <w:tc>
+          <w:tcPr>
+            <w:tcW w:w="0" w:type="auto"/>
+            <w:shd w:val="clear" w:color="auto" w:fill="FFFFFF"/>
+            <w:tcMar>
+              <w:top w:w="0" w:type="dxa"/>
+              <w:left w:w="0" w:type="dxa"/>
+              <w:bottom w:w="0" w:type="dxa"/>
+              <w:right w:w="0" w:type="dxa"/>
+            </w:tcMar>
+            <w:vAlign w:val="center"/>
+          </w:tcPr>
+          <w:p>
+            <w:pPr>
+              <w:spacing w:before="100" w:after="100"/>
+              <w:ind w:left="100" w:right="100"/>
+            </w:pPr>
+            <w:r>
+              <w:rPr>
+                <w:rFonts w:ascii="Arial" w:eastAsia="Arial" w:hAnsi="Arial" w:cs="Arial"/>
+                <w:color w:val="000000"/>
+                <w:sz w:val="22"/>
+                <w:szCs w:val="22"/>
+              </w:rPr>
+              <w:t>&lt;0.001</w:t>
+            </w:r>
+          </w:p>
+        </w:tc>
+      </w:tr>
+      <w:tr>
+        <w:trPr>
+          <w:cantSplit/>
+          <w:jc w:val="center"/>
+        </w:trPr>
+        <w:tc>
+          <w:tcPr>
+            <w:tcW w:w="0" w:type="auto"/>
+            <w:vMerge/>
+            <w:shd w:val="clear" w:color="auto" w:fill="FFFFFF"/>
+            <w:tcMar>
+              <w:top w:w="0" w:type="dxa"/>
+              <w:left w:w="0" w:type="dxa"/>
+              <w:bottom w:w="0" w:type="dxa"/>
+              <w:right w:w="0" w:type="dxa"/>
+            </w:tcMar>
+            <w:vAlign w:val="center"/>
+          </w:tcPr>
+          <w:p>
+            <w:pPr>
+              <w:spacing w:before="100" w:after="100"/>
+              <w:ind w:left="100" w:right="100"/>
+            </w:pPr>
+          </w:p>
+        </w:tc>
+        <w:tc>
+          <w:tcPr>
+            <w:tcW w:w="0" w:type="auto"/>
+            <w:shd w:val="clear" w:color="auto" w:fill="FFFFFF"/>
+            <w:tcMar>
+              <w:top w:w="0" w:type="dxa"/>
+              <w:left w:w="0" w:type="dxa"/>
+              <w:bottom w:w="0" w:type="dxa"/>
+              <w:right w:w="0" w:type="dxa"/>
+            </w:tcMar>
+            <w:vAlign w:val="center"/>
+          </w:tcPr>
+          <w:p>
+            <w:pPr>
+              <w:spacing w:before="100" w:after="100"/>
+              <w:ind w:left="100" w:right="100"/>
+            </w:pPr>
+            <w:r>
+              <w:rPr>
+                <w:rFonts w:ascii="Arial" w:eastAsia="Arial" w:hAnsi="Arial" w:cs="Arial"/>
+                <w:color w:val="000000"/>
+                <w:sz w:val="22"/>
+                <w:szCs w:val="22"/>
+              </w:rPr>
+              <w:t>Cabernet Sauvignon</w:t>
+            </w:r>
+          </w:p>
+        </w:tc>
+        <w:tc>
+          <w:tcPr>
+            <w:tcW w:w="0" w:type="auto"/>
+            <w:shd w:val="clear" w:color="auto" w:fill="FFFFFF"/>
+            <w:tcMar>
+              <w:top w:w="0" w:type="dxa"/>
+              <w:left w:w="0" w:type="dxa"/>
+              <w:bottom w:w="0" w:type="dxa"/>
+              <w:right w:w="0" w:type="dxa"/>
+            </w:tcMar>
+            <w:vAlign w:val="center"/>
+          </w:tcPr>
+          <w:p>
+            <w:pPr>
+              <w:spacing w:before="100" w:after="100"/>
+              <w:ind w:left="100" w:right="100"/>
+            </w:pPr>
+            <w:r>
+              <w:rPr>
+                <w:rFonts w:ascii="Arial" w:eastAsia="Arial" w:hAnsi="Arial" w:cs="Arial"/>
+                <w:color w:val="000000"/>
+                <w:sz w:val="22"/>
+                <w:szCs w:val="22"/>
+              </w:rPr>
+              <w:t>Mavro</w:t>
+            </w:r>
+          </w:p>
+        </w:tc>
+        <w:tc>
+          <w:tcPr>
+            <w:tcW w:w="0" w:type="auto"/>
+            <w:shd w:val="clear" w:color="auto" w:fill="FFFFFF"/>
+            <w:tcMar>
+              <w:top w:w="0" w:type="dxa"/>
+              <w:left w:w="0" w:type="dxa"/>
+              <w:bottom w:w="0" w:type="dxa"/>
+              <w:right w:w="0" w:type="dxa"/>
+            </w:tcMar>
+            <w:vAlign w:val="center"/>
+          </w:tcPr>
+          <w:p>
+            <w:pPr>
+              <w:spacing w:before="100" w:after="100"/>
+              <w:ind w:left="100" w:right="100"/>
+            </w:pPr>
+            <w:r>
+              <w:rPr>
+                <w:rFonts w:ascii="Arial" w:eastAsia="Arial" w:hAnsi="Arial" w:cs="Arial"/>
+                <w:color w:val="000000"/>
+                <w:sz w:val="22"/>
+                <w:szCs w:val="22"/>
+              </w:rPr>
+              <w:t>&lt;0.001</w:t>
+            </w:r>
+          </w:p>
+        </w:tc>
+      </w:tr>
+      <w:tr>
+        <w:trPr>
+          <w:cantSplit/>
+          <w:jc w:val="center"/>
+        </w:trPr>
+        <w:tc>
+          <w:tcPr>
+            <w:tcW w:w="0" w:type="auto"/>
+            <w:vMerge/>
+            <w:shd w:val="clear" w:color="auto" w:fill="FFFFFF"/>
+            <w:tcMar>
+              <w:top w:w="0" w:type="dxa"/>
+              <w:left w:w="0" w:type="dxa"/>
+              <w:bottom w:w="0" w:type="dxa"/>
+              <w:right w:w="0" w:type="dxa"/>
+            </w:tcMar>
+            <w:vAlign w:val="center"/>
+          </w:tcPr>
+          <w:p>
+            <w:pPr>
+              <w:spacing w:before="100" w:after="100"/>
+              <w:ind w:left="100" w:right="100"/>
+            </w:pPr>
+          </w:p>
+        </w:tc>
+        <w:tc>
+          <w:tcPr>
+            <w:tcW w:w="0" w:type="auto"/>
+            <w:shd w:val="clear" w:color="auto" w:fill="FFFFFF"/>
+            <w:tcMar>
+              <w:top w:w="0" w:type="dxa"/>
+              <w:left w:w="0" w:type="dxa"/>
+              <w:bottom w:w="0" w:type="dxa"/>
+              <w:right w:w="0" w:type="dxa"/>
+            </w:tcMar>
+            <w:vAlign w:val="center"/>
+          </w:tcPr>
+          <w:p>
+            <w:pPr>
+              <w:spacing w:before="100" w:after="100"/>
+              <w:ind w:left="100" w:right="100"/>
+            </w:pPr>
+            <w:r>
+              <w:rPr>
+                <w:rFonts w:ascii="Arial" w:eastAsia="Arial" w:hAnsi="Arial" w:cs="Arial"/>
+                <w:color w:val="000000"/>
+                <w:sz w:val="22"/>
+                <w:szCs w:val="22"/>
+              </w:rPr>
+              <w:t>OFTHALMO</w:t>
+            </w:r>
+          </w:p>
+        </w:tc>
+        <w:tc>
+          <w:tcPr>
+            <w:tcW w:w="0" w:type="auto"/>
+            <w:shd w:val="clear" w:color="auto" w:fill="FFFFFF"/>
+            <w:tcMar>
+              <w:top w:w="0" w:type="dxa"/>
+              <w:left w:w="0" w:type="dxa"/>
+              <w:bottom w:w="0" w:type="dxa"/>
+              <w:right w:w="0" w:type="dxa"/>
+            </w:tcMar>
+            <w:vAlign w:val="center"/>
+          </w:tcPr>
+          <w:p>
+            <w:pPr>
+              <w:spacing w:before="100" w:after="100"/>
+              <w:ind w:left="100" w:right="100"/>
+            </w:pPr>
+            <w:r>
+              <w:rPr>
+                <w:rFonts w:ascii="Arial" w:eastAsia="Arial" w:hAnsi="Arial" w:cs="Arial"/>
+                <w:color w:val="000000"/>
+                <w:sz w:val="22"/>
+                <w:szCs w:val="22"/>
+              </w:rPr>
+              <w:t>Maratheftiko</w:t>
+            </w:r>
+          </w:p>
+        </w:tc>
+        <w:tc>
+          <w:tcPr>
+            <w:tcW w:w="0" w:type="auto"/>
+            <w:shd w:val="clear" w:color="auto" w:fill="FFFFFF"/>
+            <w:tcMar>
+              <w:top w:w="0" w:type="dxa"/>
+              <w:left w:w="0" w:type="dxa"/>
+              <w:bottom w:w="0" w:type="dxa"/>
+              <w:right w:w="0" w:type="dxa"/>
+            </w:tcMar>
+            <w:vAlign w:val="center"/>
+          </w:tcPr>
+          <w:p>
+            <w:pPr>
+              <w:spacing w:before="100" w:after="100"/>
+              <w:ind w:left="100" w:right="100"/>
+            </w:pPr>
+            <w:r>
+              <w:rPr>
+                <w:rFonts w:ascii="Arial" w:eastAsia="Arial" w:hAnsi="Arial" w:cs="Arial"/>
+                <w:color w:val="000000"/>
+                <w:sz w:val="22"/>
+                <w:szCs w:val="22"/>
+              </w:rPr>
+              <w:t>&lt;0.001</w:t>
+            </w:r>
+          </w:p>
+        </w:tc>
+      </w:tr>
+      <w:tr>
+        <w:trPr>
+          <w:cantSplit/>
+          <w:jc w:val="center"/>
+        </w:trPr>
+        <w:tc>
+          <w:tcPr>
+            <w:tcW w:w="0" w:type="auto"/>
+            <w:vMerge/>
+            <w:shd w:val="clear" w:color="auto" w:fill="FFFFFF"/>
+            <w:tcMar>
+              <w:top w:w="0" w:type="dxa"/>
+              <w:left w:w="0" w:type="dxa"/>
+              <w:bottom w:w="0" w:type="dxa"/>
+              <w:right w:w="0" w:type="dxa"/>
+            </w:tcMar>
+            <w:vAlign w:val="center"/>
+          </w:tcPr>
+          <w:p>
+            <w:pPr>
+              <w:spacing w:before="100" w:after="100"/>
+              <w:ind w:left="100" w:right="100"/>
+            </w:pPr>
+          </w:p>
+        </w:tc>
+        <w:tc>
+          <w:tcPr>
+            <w:tcW w:w="0" w:type="auto"/>
+            <w:shd w:val="clear" w:color="auto" w:fill="FFFFFF"/>
+            <w:tcMar>
+              <w:top w:w="0" w:type="dxa"/>
+              <w:left w:w="0" w:type="dxa"/>
+              <w:bottom w:w="0" w:type="dxa"/>
+              <w:right w:w="0" w:type="dxa"/>
+            </w:tcMar>
+            <w:vAlign w:val="center"/>
+          </w:tcPr>
+          <w:p>
+            <w:pPr>
+              <w:spacing w:before="100" w:after="100"/>
+              <w:ind w:left="100" w:right="100"/>
+            </w:pPr>
+            <w:r>
+              <w:rPr>
+                <w:rFonts w:ascii="Arial" w:eastAsia="Arial" w:hAnsi="Arial" w:cs="Arial"/>
+                <w:color w:val="000000"/>
+                <w:sz w:val="22"/>
+                <w:szCs w:val="22"/>
+              </w:rPr>
+              <w:t>OFTHALMO</w:t>
+            </w:r>
+          </w:p>
+        </w:tc>
+        <w:tc>
+          <w:tcPr>
+            <w:tcW w:w="0" w:type="auto"/>
+            <w:shd w:val="clear" w:color="auto" w:fill="FFFFFF"/>
+            <w:tcMar>
+              <w:top w:w="0" w:type="dxa"/>
+              <w:left w:w="0" w:type="dxa"/>
+              <w:bottom w:w="0" w:type="dxa"/>
+              <w:right w:w="0" w:type="dxa"/>
+            </w:tcMar>
+            <w:vAlign w:val="center"/>
+          </w:tcPr>
+          <w:p>
+            <w:pPr>
+              <w:spacing w:before="100" w:after="100"/>
+              <w:ind w:left="100" w:right="100"/>
+            </w:pPr>
+            <w:r>
+              <w:rPr>
+                <w:rFonts w:ascii="Arial" w:eastAsia="Arial" w:hAnsi="Arial" w:cs="Arial"/>
+                <w:color w:val="000000"/>
+                <w:sz w:val="22"/>
+                <w:szCs w:val="22"/>
+              </w:rPr>
+              <w:t>Mavro</w:t>
+            </w:r>
+          </w:p>
+        </w:tc>
+        <w:tc>
+          <w:tcPr>
+            <w:tcW w:w="0" w:type="auto"/>
+            <w:shd w:val="clear" w:color="auto" w:fill="FFFFFF"/>
+            <w:tcMar>
+              <w:top w:w="0" w:type="dxa"/>
+              <w:left w:w="0" w:type="dxa"/>
+              <w:bottom w:w="0" w:type="dxa"/>
+              <w:right w:w="0" w:type="dxa"/>
+            </w:tcMar>
+            <w:vAlign w:val="center"/>
+          </w:tcPr>
+          <w:p>
+            <w:pPr>
+              <w:spacing w:before="100" w:after="100"/>
+              <w:ind w:left="100" w:right="100"/>
+            </w:pPr>
+            <w:r>
+              <w:rPr>
+                <w:rFonts w:ascii="Arial" w:eastAsia="Arial" w:hAnsi="Arial" w:cs="Arial"/>
+                <w:color w:val="000000"/>
+                <w:sz w:val="22"/>
+                <w:szCs w:val="22"/>
+              </w:rPr>
+              <w:t>&lt;0.001</w:t>
+            </w:r>
+          </w:p>
+        </w:tc>
+      </w:tr>
+      <w:tr>
+        <w:trPr>
+          <w:cantSplit/>
+          <w:jc w:val="center"/>
+        </w:trPr>
+        <w:tc>
+          <w:tcPr>
+            <w:tcW w:w="0" w:type="auto"/>
+            <w:vMerge/>
+            <w:tcBorders>
+              <w:bottom w:val="single" w:sz="16" w:space="0" w:color="666666"/>
+            </w:tcBorders>
+            <w:shd w:val="clear" w:color="auto" w:fill="FFFFFF"/>
+            <w:tcMar>
+              <w:top w:w="0" w:type="dxa"/>
+              <w:left w:w="0" w:type="dxa"/>
+              <w:bottom w:w="0" w:type="dxa"/>
+              <w:right w:w="0" w:type="dxa"/>
+            </w:tcMar>
+            <w:vAlign w:val="center"/>
+          </w:tcPr>
+          <w:p>
+            <w:pPr>
+              <w:spacing w:before="100" w:after="100"/>
+              <w:ind w:left="100" w:right="100"/>
+            </w:pPr>
+          </w:p>
+        </w:tc>
+        <w:tc>
+          <w:tcPr>
+            <w:tcW w:w="0" w:type="auto"/>
+            <w:tcBorders>
+              <w:bottom w:val="single" w:sz="16" w:space="0" w:color="666666"/>
+            </w:tcBorders>
+            <w:shd w:val="clear" w:color="auto" w:fill="FFFFFF"/>
+            <w:tcMar>
+              <w:top w:w="0" w:type="dxa"/>
+              <w:left w:w="0" w:type="dxa"/>
+              <w:bottom w:w="0" w:type="dxa"/>
+              <w:right w:w="0" w:type="dxa"/>
+            </w:tcMar>
+            <w:vAlign w:val="center"/>
+          </w:tcPr>
+          <w:p>
+            <w:pPr>
+              <w:spacing w:before="100" w:after="100"/>
+              <w:ind w:left="100" w:right="100"/>
+            </w:pPr>
+            <w:r>
+              <w:rPr>
+                <w:rFonts w:ascii="Arial" w:eastAsia="Arial" w:hAnsi="Arial" w:cs="Arial"/>
+                <w:color w:val="000000"/>
+                <w:sz w:val="22"/>
+                <w:szCs w:val="22"/>
+              </w:rPr>
+              <w:t>OFTHALMO</w:t>
+            </w:r>
+          </w:p>
+        </w:tc>
+        <w:tc>
+          <w:tcPr>
+            <w:tcW w:w="0" w:type="auto"/>
+            <w:tcBorders>
+              <w:bottom w:val="single" w:sz="16" w:space="0" w:color="666666"/>
+            </w:tcBorders>
+            <w:shd w:val="clear" w:color="auto" w:fill="FFFFFF"/>
+            <w:tcMar>
+              <w:top w:w="0" w:type="dxa"/>
+              <w:left w:w="0" w:type="dxa"/>
+              <w:bottom w:w="0" w:type="dxa"/>
+              <w:right w:w="0" w:type="dxa"/>
+            </w:tcMar>
+            <w:vAlign w:val="center"/>
+          </w:tcPr>
+          <w:p>
+            <w:pPr>
+              <w:spacing w:before="100" w:after="100"/>
+              <w:ind w:left="100" w:right="100"/>
+            </w:pPr>
+            <w:r>
+              <w:rPr>
+                <w:rFonts w:ascii="Arial" w:eastAsia="Arial" w:hAnsi="Arial" w:cs="Arial"/>
+                <w:color w:val="000000"/>
+                <w:sz w:val="22"/>
+                <w:szCs w:val="22"/>
+              </w:rPr>
+              <w:t>Cabernet Sauvignon</w:t>
+            </w:r>
+          </w:p>
+        </w:tc>
+        <w:tc>
+          <w:tcPr>
+            <w:tcW w:w="0" w:type="auto"/>
+            <w:tcBorders>
+              <w:bottom w:val="single" w:sz="16" w:space="0" w:color="666666"/>
+            </w:tcBorders>
+            <w:shd w:val="clear" w:color="auto" w:fill="FFFFFF"/>
+            <w:tcMar>
+              <w:top w:w="0" w:type="dxa"/>
+              <w:left w:w="0" w:type="dxa"/>
+              <w:bottom w:w="0" w:type="dxa"/>
+              <w:right w:w="0" w:type="dxa"/>
+            </w:tcMar>
+            <w:vAlign w:val="center"/>
+          </w:tcPr>
+          <w:p>
+            <w:pPr>
+              <w:spacing w:before="100" w:after="100"/>
+              <w:ind w:left="100" w:right="100"/>
+            </w:pPr>
+            <w:r>
+              <w:rPr>
+                <w:rFonts w:ascii="Arial" w:eastAsia="Arial" w:hAnsi="Arial" w:cs="Arial"/>
+                <w:color w:val="000000"/>
+                <w:sz w:val="22"/>
+                <w:szCs w:val="22"/>
+              </w:rPr>
+              <w:t>&lt;0.001</w:t>
+            </w:r>
+          </w:p>
+        </w:tc>
+      </w:tr>
+      <w:tr>
+        <w:trPr>
+          <w:cantSplit/>
+          <w:jc w:val="center"/>
+        </w:trPr>
+        <w:tc>
+          <w:tcPr>
+            <w:tcW w:w="0" w:type="auto"/>
+            <w:gridSpan w:val="4"/>
+            <w:shd w:val="clear" w:color="auto" w:fill="FFFFFF"/>
+            <w:tcMar>
+              <w:top w:w="0" w:type="dxa"/>
+              <w:left w:w="0" w:type="dxa"/>
+              <w:bottom w:w="0" w:type="dxa"/>
+              <w:right w:w="0" w:type="dxa"/>
+            </w:tcMar>
+            <w:vAlign w:val="center"/>
+          </w:tcPr>
+          <w:p>
+            <w:pPr>
+              <w:spacing w:before="100" w:after="100"/>
+              <w:ind w:left="100" w:right="100"/>
+            </w:pPr>
+            <w:r>
+              <w:rPr>
+                <w:rFonts w:ascii="Arial" w:eastAsia="Arial" w:hAnsi="Arial" w:cs="Arial"/>
+                <w:color w:val="000000"/>
+                <w:sz w:val="22"/>
+                <w:szCs w:val="22"/>
+                <w:vertAlign w:val="superscript"/>
+              </w:rPr>
+              <w:t>a</w:t>
+            </w:r>
+            <w:r>
+              <w:rPr>
+                <w:rFonts w:ascii="Arial" w:eastAsia="Arial" w:hAnsi="Arial" w:cs="Arial"/>
+                <w:color w:val="000000"/>
+                <w:sz w:val="22"/>
+                <w:szCs w:val="22"/>
+              </w:rPr>
+              <w:t>Adjusted with Holms correction</w:t>
+            </w:r>
+          </w:p>
+        </w:tc>
+      </w:tr>
+    </w:tbl>
+    <w:p>
+      <w:pPr>
+        <w:pStyle w:val="CaptionedFigure"/>
+      </w:pPr>
+    </w:p>
+    <w:p>
       <w:bookmarkStart w:id="3" w:name="συγκρίσεις-κατά-περιοχή"/>
       <w:bookmarkEnd w:id="2"/>
+    </w:p>
+    <w:p>
+      <w:pPr>
+        <w:rPr>
+          <w:rFonts w:asciiTheme="majorHAnsi" w:eastAsiaTheme="majorEastAsia" w:hAnsiTheme="majorHAnsi" w:cstheme="majorBidi"/>
+          <w:b/>
+          <w:bCs/>
+          <w:color w:val="4F81BD" w:themeColor="accent1"/>
+        </w:rPr>
+      </w:pPr>
     </w:p>
     <w:p>
       <w:pPr>
@@ -6379,28 +10165,10 @@
       <w:pPr>
         <w:pStyle w:val="Heading3"/>
       </w:pPr>
-      <w:proofErr w:type="spellStart"/>
       <w:r>
         <w:lastRenderedPageBreak/>
-        <w:t>Συγκρίσεις</w:t>
+        <w:t>Συγκρίσεις κατά Περιοχή</w:t>
       </w:r>
-      <w:proofErr w:type="spellEnd"/>
-      <w:r>
-        <w:t xml:space="preserve"> κα</w:t>
-      </w:r>
-      <w:proofErr w:type="spellStart"/>
-      <w:r>
-        <w:t>τά</w:t>
-      </w:r>
-      <w:proofErr w:type="spellEnd"/>
-      <w:r>
-        <w:t xml:space="preserve"> </w:t>
-      </w:r>
-      <w:proofErr w:type="spellStart"/>
-      <w:r>
-        <w:t>Περιοχή</w:t>
-      </w:r>
-      <w:proofErr w:type="spellEnd"/>
     </w:p>
     <w:p>
       <w:pPr>
@@ -6486,7 +10254,6 @@
               <w:ind w:left="100" w:right="100"/>
               <w:jc w:val="center"/>
             </w:pPr>
-            <w:proofErr w:type="spellStart"/>
             <w:r>
               <w:rPr>
                 <w:rFonts w:ascii="Arial" w:eastAsia="Arial" w:hAnsi="Arial" w:cs="Arial"/>
@@ -6496,7 +10263,6 @@
               </w:rPr>
               <w:t>Περιοχή</w:t>
             </w:r>
-            <w:proofErr w:type="spellEnd"/>
           </w:p>
         </w:tc>
       </w:tr>
@@ -6528,25 +10294,14 @@
               <w:spacing w:before="40" w:after="40"/>
               <w:ind w:left="100" w:right="100"/>
             </w:pPr>
-            <w:proofErr w:type="spellStart"/>
-            <w:r>
-              <w:rPr>
-                <w:rFonts w:ascii="Arial" w:eastAsia="Arial" w:hAnsi="Arial" w:cs="Arial"/>
-                <w:color w:val="000000"/>
-                <w:sz w:val="22"/>
-                <w:szCs w:val="22"/>
-              </w:rPr>
-              <w:t>Ποικιλί</w:t>
-            </w:r>
-            <w:proofErr w:type="spellEnd"/>
-            <w:r>
-              <w:rPr>
-                <w:rFonts w:ascii="Arial" w:eastAsia="Arial" w:hAnsi="Arial" w:cs="Arial"/>
-                <w:color w:val="000000"/>
-                <w:sz w:val="22"/>
-                <w:szCs w:val="22"/>
-              </w:rPr>
-              <w:t>α</w:t>
+            <w:r>
+              <w:rPr>
+                <w:rFonts w:ascii="Arial" w:eastAsia="Arial" w:hAnsi="Arial" w:cs="Arial"/>
+                <w:color w:val="000000"/>
+                <w:sz w:val="22"/>
+                <w:szCs w:val="22"/>
+              </w:rPr>
+              <w:t>Ποικιλία</w:t>
             </w:r>
           </w:p>
         </w:tc>
@@ -6811,7 +10566,6 @@
               <w:spacing w:before="100" w:after="100"/>
               <w:ind w:left="100" w:right="100"/>
             </w:pPr>
-            <w:proofErr w:type="spellStart"/>
             <w:r>
               <w:rPr>
                 <w:rFonts w:ascii="Arial" w:eastAsia="Arial" w:hAnsi="Arial" w:cs="Arial"/>
@@ -6821,7 +10575,6 @@
               </w:rPr>
               <w:t>Maratheftiko</w:t>
             </w:r>
-            <w:proofErr w:type="spellEnd"/>
           </w:p>
         </w:tc>
         <w:tc>
@@ -7524,25 +11277,31 @@
         <w:tc>
           <w:tcPr>
             <w:tcW w:w="0" w:type="auto"/>
-            <w:shd w:val="clear" w:color="auto" w:fill="FFFFFF"/>
-            <w:tcMar>
-              <w:top w:w="0" w:type="dxa"/>
-              <w:left w:w="0" w:type="dxa"/>
-              <w:bottom w:w="0" w:type="dxa"/>
-              <w:right w:w="0" w:type="dxa"/>
-            </w:tcMar>
-            <w:vAlign w:val="center"/>
-          </w:tcPr>
-          <w:p>
-            <w:pPr>
-              <w:spacing w:before="100" w:after="100"/>
-              <w:ind w:left="100" w:right="100"/>
-            </w:pPr>
-          </w:p>
-        </w:tc>
-        <w:tc>
-          <w:tcPr>
-            <w:tcW w:w="0" w:type="auto"/>
+            <w:tcBorders>
+              <w:bottom w:val="single" w:sz="4" w:space="0" w:color="auto"/>
+            </w:tcBorders>
+            <w:shd w:val="clear" w:color="auto" w:fill="FFFFFF"/>
+            <w:tcMar>
+              <w:top w:w="0" w:type="dxa"/>
+              <w:left w:w="0" w:type="dxa"/>
+              <w:bottom w:w="0" w:type="dxa"/>
+              <w:right w:w="0" w:type="dxa"/>
+            </w:tcMar>
+            <w:vAlign w:val="center"/>
+          </w:tcPr>
+          <w:p>
+            <w:pPr>
+              <w:spacing w:before="100" w:after="100"/>
+              <w:ind w:left="100" w:right="100"/>
+            </w:pPr>
+          </w:p>
+        </w:tc>
+        <w:tc>
+          <w:tcPr>
+            <w:tcW w:w="0" w:type="auto"/>
+            <w:tcBorders>
+              <w:bottom w:val="single" w:sz="4" w:space="0" w:color="auto"/>
+            </w:tcBorders>
             <w:shd w:val="clear" w:color="auto" w:fill="FFFFFF"/>
             <w:tcMar>
               <w:top w:w="0" w:type="dxa"/>
@@ -7570,6 +11329,9 @@
         <w:tc>
           <w:tcPr>
             <w:tcW w:w="1349" w:type="dxa"/>
+            <w:tcBorders>
+              <w:bottom w:val="single" w:sz="4" w:space="0" w:color="auto"/>
+            </w:tcBorders>
             <w:shd w:val="clear" w:color="auto" w:fill="FFFFFF"/>
             <w:tcMar>
               <w:top w:w="0" w:type="dxa"/>
@@ -7599,6 +11361,9 @@
         <w:tc>
           <w:tcPr>
             <w:tcW w:w="1275" w:type="dxa"/>
+            <w:tcBorders>
+              <w:bottom w:val="single" w:sz="4" w:space="0" w:color="auto"/>
+            </w:tcBorders>
             <w:shd w:val="clear" w:color="auto" w:fill="FFFFFF"/>
             <w:tcMar>
               <w:top w:w="0" w:type="dxa"/>
@@ -7628,26 +11393,32 @@
         <w:tc>
           <w:tcPr>
             <w:tcW w:w="1414" w:type="dxa"/>
-            <w:shd w:val="clear" w:color="auto" w:fill="FFFFFF"/>
-            <w:tcMar>
-              <w:top w:w="0" w:type="dxa"/>
-              <w:left w:w="0" w:type="dxa"/>
-              <w:bottom w:w="0" w:type="dxa"/>
-              <w:right w:w="0" w:type="dxa"/>
-            </w:tcMar>
-            <w:vAlign w:val="center"/>
-          </w:tcPr>
-          <w:p>
-            <w:pPr>
-              <w:spacing w:before="100" w:after="100"/>
-              <w:ind w:left="100" w:right="100"/>
-              <w:jc w:val="center"/>
-            </w:pPr>
-          </w:p>
-        </w:tc>
-        <w:tc>
-          <w:tcPr>
-            <w:tcW w:w="0" w:type="auto"/>
+            <w:tcBorders>
+              <w:bottom w:val="single" w:sz="4" w:space="0" w:color="auto"/>
+            </w:tcBorders>
+            <w:shd w:val="clear" w:color="auto" w:fill="FFFFFF"/>
+            <w:tcMar>
+              <w:top w:w="0" w:type="dxa"/>
+              <w:left w:w="0" w:type="dxa"/>
+              <w:bottom w:w="0" w:type="dxa"/>
+              <w:right w:w="0" w:type="dxa"/>
+            </w:tcMar>
+            <w:vAlign w:val="center"/>
+          </w:tcPr>
+          <w:p>
+            <w:pPr>
+              <w:spacing w:before="100" w:after="100"/>
+              <w:ind w:left="100" w:right="100"/>
+              <w:jc w:val="center"/>
+            </w:pPr>
+          </w:p>
+        </w:tc>
+        <w:tc>
+          <w:tcPr>
+            <w:tcW w:w="0" w:type="auto"/>
+            <w:tcBorders>
+              <w:bottom w:val="single" w:sz="4" w:space="0" w:color="auto"/>
+            </w:tcBorders>
             <w:shd w:val="clear" w:color="auto" w:fill="FFFFFF"/>
             <w:tcMar>
               <w:top w:w="0" w:type="dxa"/>
@@ -7677,6 +11448,9 @@
         <w:tc>
           <w:tcPr>
             <w:tcW w:w="1318" w:type="dxa"/>
+            <w:tcBorders>
+              <w:bottom w:val="single" w:sz="4" w:space="0" w:color="auto"/>
+            </w:tcBorders>
             <w:shd w:val="clear" w:color="auto" w:fill="FFFFFF"/>
             <w:tcMar>
               <w:top w:w="0" w:type="dxa"/>
@@ -7703,21 +11477,23 @@
         <w:tc>
           <w:tcPr>
             <w:tcW w:w="0" w:type="auto"/>
-            <w:shd w:val="clear" w:color="auto" w:fill="FFFFFF"/>
-            <w:tcMar>
-              <w:top w:w="0" w:type="dxa"/>
-              <w:left w:w="0" w:type="dxa"/>
-              <w:bottom w:w="0" w:type="dxa"/>
-              <w:right w:w="0" w:type="dxa"/>
-            </w:tcMar>
-            <w:vAlign w:val="center"/>
-          </w:tcPr>
-          <w:p>
-            <w:pPr>
-              <w:spacing w:before="100" w:after="100"/>
-              <w:ind w:left="100" w:right="100"/>
-            </w:pPr>
-            <w:proofErr w:type="spellStart"/>
+            <w:tcBorders>
+              <w:top w:val="single" w:sz="4" w:space="0" w:color="auto"/>
+            </w:tcBorders>
+            <w:shd w:val="clear" w:color="auto" w:fill="FFFFFF"/>
+            <w:tcMar>
+              <w:top w:w="0" w:type="dxa"/>
+              <w:left w:w="0" w:type="dxa"/>
+              <w:bottom w:w="0" w:type="dxa"/>
+              <w:right w:w="0" w:type="dxa"/>
+            </w:tcMar>
+            <w:vAlign w:val="center"/>
+          </w:tcPr>
+          <w:p>
+            <w:pPr>
+              <w:spacing w:before="100" w:after="100"/>
+              <w:ind w:left="100" w:right="100"/>
+            </w:pPr>
             <w:r>
               <w:rPr>
                 <w:rFonts w:ascii="Arial" w:eastAsia="Arial" w:hAnsi="Arial" w:cs="Arial"/>
@@ -7727,12 +11503,14 @@
               </w:rPr>
               <w:t>Mavro</w:t>
             </w:r>
-            <w:proofErr w:type="spellEnd"/>
-          </w:p>
-        </w:tc>
-        <w:tc>
-          <w:tcPr>
-            <w:tcW w:w="0" w:type="auto"/>
+          </w:p>
+        </w:tc>
+        <w:tc>
+          <w:tcPr>
+            <w:tcW w:w="0" w:type="auto"/>
+            <w:tcBorders>
+              <w:top w:val="single" w:sz="4" w:space="0" w:color="auto"/>
+            </w:tcBorders>
             <w:shd w:val="clear" w:color="auto" w:fill="FFFFFF"/>
             <w:tcMar>
               <w:top w:w="0" w:type="dxa"/>
@@ -7760,6 +11538,9 @@
         <w:tc>
           <w:tcPr>
             <w:tcW w:w="1349" w:type="dxa"/>
+            <w:tcBorders>
+              <w:top w:val="single" w:sz="4" w:space="0" w:color="auto"/>
+            </w:tcBorders>
             <w:shd w:val="clear" w:color="auto" w:fill="FFFFFF"/>
             <w:tcMar>
               <w:top w:w="0" w:type="dxa"/>
@@ -7789,6 +11570,9 @@
         <w:tc>
           <w:tcPr>
             <w:tcW w:w="1275" w:type="dxa"/>
+            <w:tcBorders>
+              <w:top w:val="single" w:sz="4" w:space="0" w:color="auto"/>
+            </w:tcBorders>
             <w:shd w:val="clear" w:color="auto" w:fill="FFFFFF"/>
             <w:tcMar>
               <w:top w:w="0" w:type="dxa"/>
@@ -7818,6 +11602,9 @@
         <w:tc>
           <w:tcPr>
             <w:tcW w:w="1414" w:type="dxa"/>
+            <w:tcBorders>
+              <w:top w:val="single" w:sz="4" w:space="0" w:color="auto"/>
+            </w:tcBorders>
             <w:shd w:val="clear" w:color="auto" w:fill="FFFFFF"/>
             <w:tcMar>
               <w:top w:w="0" w:type="dxa"/>
@@ -7847,6 +11634,9 @@
         <w:tc>
           <w:tcPr>
             <w:tcW w:w="0" w:type="auto"/>
+            <w:tcBorders>
+              <w:top w:val="single" w:sz="4" w:space="0" w:color="auto"/>
+            </w:tcBorders>
             <w:shd w:val="clear" w:color="auto" w:fill="FFFFFF"/>
             <w:tcMar>
               <w:top w:w="0" w:type="dxa"/>
@@ -7876,6 +11666,9 @@
         <w:tc>
           <w:tcPr>
             <w:tcW w:w="1318" w:type="dxa"/>
+            <w:tcBorders>
+              <w:top w:val="single" w:sz="4" w:space="0" w:color="auto"/>
+            </w:tcBorders>
             <w:shd w:val="clear" w:color="auto" w:fill="FFFFFF"/>
             <w:tcMar>
               <w:top w:w="0" w:type="dxa"/>
@@ -10527,22 +14320,9 @@
       </w:pPr>
       <w:bookmarkStart w:id="4" w:name="συγκρίσεις-κατά-πόλη"/>
       <w:bookmarkEnd w:id="3"/>
-      <w:proofErr w:type="spellStart"/>
       <w:r>
         <w:lastRenderedPageBreak/>
-        <w:t>Συγκρίσεις</w:t>
-      </w:r>
-      <w:proofErr w:type="spellEnd"/>
-      <w:r>
-        <w:t xml:space="preserve"> κα</w:t>
-      </w:r>
-      <w:proofErr w:type="spellStart"/>
-      <w:r>
-        <w:t>τά</w:t>
-      </w:r>
-      <w:proofErr w:type="spellEnd"/>
-      <w:r>
-        <w:t xml:space="preserve"> Πόλη</w:t>
+        <w:t>Συγκρίσεις κατά Πόλη</w:t>
       </w:r>
     </w:p>
     <w:p>
@@ -10666,25 +14446,14 @@
               <w:spacing w:before="40" w:after="40"/>
               <w:ind w:left="100" w:right="100"/>
             </w:pPr>
-            <w:proofErr w:type="spellStart"/>
-            <w:r>
-              <w:rPr>
-                <w:rFonts w:ascii="Arial" w:eastAsia="Arial" w:hAnsi="Arial" w:cs="Arial"/>
-                <w:color w:val="000000"/>
-                <w:sz w:val="22"/>
-                <w:szCs w:val="22"/>
-              </w:rPr>
-              <w:t>Ποικιλί</w:t>
-            </w:r>
-            <w:proofErr w:type="spellEnd"/>
-            <w:r>
-              <w:rPr>
-                <w:rFonts w:ascii="Arial" w:eastAsia="Arial" w:hAnsi="Arial" w:cs="Arial"/>
-                <w:color w:val="000000"/>
-                <w:sz w:val="22"/>
-                <w:szCs w:val="22"/>
-              </w:rPr>
-              <w:t>α</w:t>
+            <w:r>
+              <w:rPr>
+                <w:rFonts w:ascii="Arial" w:eastAsia="Arial" w:hAnsi="Arial" w:cs="Arial"/>
+                <w:color w:val="000000"/>
+                <w:sz w:val="22"/>
+                <w:szCs w:val="22"/>
+              </w:rPr>
+              <w:t>Ποικιλία</w:t>
             </w:r>
           </w:p>
         </w:tc>
@@ -10820,7 +14589,6 @@
               <w:spacing w:before="100" w:after="100"/>
               <w:ind w:left="100" w:right="100"/>
             </w:pPr>
-            <w:proofErr w:type="spellStart"/>
             <w:r>
               <w:rPr>
                 <w:rFonts w:ascii="Arial" w:eastAsia="Arial" w:hAnsi="Arial" w:cs="Arial"/>
@@ -10830,7 +14598,6 @@
               </w:rPr>
               <w:t>Maratheftiko</w:t>
             </w:r>
-            <w:proofErr w:type="spellEnd"/>
           </w:p>
         </w:tc>
         <w:tc>
@@ -11257,25 +15024,31 @@
         <w:tc>
           <w:tcPr>
             <w:tcW w:w="2694" w:type="dxa"/>
-            <w:shd w:val="clear" w:color="auto" w:fill="FFFFFF"/>
-            <w:tcMar>
-              <w:top w:w="0" w:type="dxa"/>
-              <w:left w:w="0" w:type="dxa"/>
-              <w:bottom w:w="0" w:type="dxa"/>
-              <w:right w:w="0" w:type="dxa"/>
-            </w:tcMar>
-            <w:vAlign w:val="center"/>
-          </w:tcPr>
-          <w:p>
-            <w:pPr>
-              <w:spacing w:before="100" w:after="100"/>
-              <w:ind w:left="100" w:right="100"/>
-            </w:pPr>
-          </w:p>
-        </w:tc>
-        <w:tc>
-          <w:tcPr>
-            <w:tcW w:w="0" w:type="auto"/>
+            <w:tcBorders>
+              <w:bottom w:val="single" w:sz="4" w:space="0" w:color="auto"/>
+            </w:tcBorders>
+            <w:shd w:val="clear" w:color="auto" w:fill="FFFFFF"/>
+            <w:tcMar>
+              <w:top w:w="0" w:type="dxa"/>
+              <w:left w:w="0" w:type="dxa"/>
+              <w:bottom w:w="0" w:type="dxa"/>
+              <w:right w:w="0" w:type="dxa"/>
+            </w:tcMar>
+            <w:vAlign w:val="center"/>
+          </w:tcPr>
+          <w:p>
+            <w:pPr>
+              <w:spacing w:before="100" w:after="100"/>
+              <w:ind w:left="100" w:right="100"/>
+            </w:pPr>
+          </w:p>
+        </w:tc>
+        <w:tc>
+          <w:tcPr>
+            <w:tcW w:w="0" w:type="auto"/>
+            <w:tcBorders>
+              <w:bottom w:val="single" w:sz="4" w:space="0" w:color="auto"/>
+            </w:tcBorders>
             <w:shd w:val="clear" w:color="auto" w:fill="FFFFFF"/>
             <w:tcMar>
               <w:top w:w="0" w:type="dxa"/>
@@ -11303,6 +15076,9 @@
         <w:tc>
           <w:tcPr>
             <w:tcW w:w="2183" w:type="dxa"/>
+            <w:tcBorders>
+              <w:bottom w:val="single" w:sz="4" w:space="0" w:color="auto"/>
+            </w:tcBorders>
             <w:shd w:val="clear" w:color="auto" w:fill="FFFFFF"/>
             <w:tcMar>
               <w:top w:w="0" w:type="dxa"/>
@@ -11332,6 +15108,9 @@
         <w:tc>
           <w:tcPr>
             <w:tcW w:w="0" w:type="auto"/>
+            <w:tcBorders>
+              <w:bottom w:val="single" w:sz="4" w:space="0" w:color="auto"/>
+            </w:tcBorders>
             <w:shd w:val="clear" w:color="auto" w:fill="FFFFFF"/>
             <w:tcMar>
               <w:top w:w="0" w:type="dxa"/>
@@ -11367,21 +15146,23 @@
         <w:tc>
           <w:tcPr>
             <w:tcW w:w="2694" w:type="dxa"/>
-            <w:shd w:val="clear" w:color="auto" w:fill="FFFFFF"/>
-            <w:tcMar>
-              <w:top w:w="0" w:type="dxa"/>
-              <w:left w:w="0" w:type="dxa"/>
-              <w:bottom w:w="0" w:type="dxa"/>
-              <w:right w:w="0" w:type="dxa"/>
-            </w:tcMar>
-            <w:vAlign w:val="center"/>
-          </w:tcPr>
-          <w:p>
-            <w:pPr>
-              <w:spacing w:before="100" w:after="100"/>
-              <w:ind w:left="100" w:right="100"/>
-            </w:pPr>
-            <w:proofErr w:type="spellStart"/>
+            <w:tcBorders>
+              <w:top w:val="single" w:sz="4" w:space="0" w:color="auto"/>
+            </w:tcBorders>
+            <w:shd w:val="clear" w:color="auto" w:fill="FFFFFF"/>
+            <w:tcMar>
+              <w:top w:w="0" w:type="dxa"/>
+              <w:left w:w="0" w:type="dxa"/>
+              <w:bottom w:w="0" w:type="dxa"/>
+              <w:right w:w="0" w:type="dxa"/>
+            </w:tcMar>
+            <w:vAlign w:val="center"/>
+          </w:tcPr>
+          <w:p>
+            <w:pPr>
+              <w:spacing w:before="100" w:after="100"/>
+              <w:ind w:left="100" w:right="100"/>
+            </w:pPr>
             <w:r>
               <w:rPr>
                 <w:rFonts w:ascii="Arial" w:eastAsia="Arial" w:hAnsi="Arial" w:cs="Arial"/>
@@ -11391,12 +15172,14 @@
               </w:rPr>
               <w:t>Mavro</w:t>
             </w:r>
-            <w:proofErr w:type="spellEnd"/>
-          </w:p>
-        </w:tc>
-        <w:tc>
-          <w:tcPr>
-            <w:tcW w:w="0" w:type="auto"/>
+          </w:p>
+        </w:tc>
+        <w:tc>
+          <w:tcPr>
+            <w:tcW w:w="0" w:type="auto"/>
+            <w:tcBorders>
+              <w:top w:val="single" w:sz="4" w:space="0" w:color="auto"/>
+            </w:tcBorders>
             <w:shd w:val="clear" w:color="auto" w:fill="FFFFFF"/>
             <w:tcMar>
               <w:top w:w="0" w:type="dxa"/>
@@ -11424,6 +15207,9 @@
         <w:tc>
           <w:tcPr>
             <w:tcW w:w="2183" w:type="dxa"/>
+            <w:tcBorders>
+              <w:top w:val="single" w:sz="4" w:space="0" w:color="auto"/>
+            </w:tcBorders>
             <w:shd w:val="clear" w:color="auto" w:fill="FFFFFF"/>
             <w:tcMar>
               <w:top w:w="0" w:type="dxa"/>
@@ -11453,6 +15239,9 @@
         <w:tc>
           <w:tcPr>
             <w:tcW w:w="0" w:type="auto"/>
+            <w:tcBorders>
+              <w:top w:val="single" w:sz="4" w:space="0" w:color="auto"/>
+            </w:tcBorders>
             <w:shd w:val="clear" w:color="auto" w:fill="FFFFFF"/>
             <w:tcMar>
               <w:top w:w="0" w:type="dxa"/>
@@ -13059,28 +16848,10 @@
       <w:pPr>
         <w:pStyle w:val="Heading3"/>
       </w:pPr>
-      <w:proofErr w:type="spellStart"/>
       <w:r>
         <w:lastRenderedPageBreak/>
-        <w:t>Συγκρίσεις</w:t>
+        <w:t>Συγκρίσεις κατά Έτος</w:t>
       </w:r>
-      <w:proofErr w:type="spellEnd"/>
-      <w:r>
-        <w:t xml:space="preserve"> κα</w:t>
-      </w:r>
-      <w:proofErr w:type="spellStart"/>
-      <w:r>
-        <w:t>τά</w:t>
-      </w:r>
-      <w:proofErr w:type="spellEnd"/>
-      <w:r>
-        <w:t xml:space="preserve"> </w:t>
-      </w:r>
-      <w:proofErr w:type="spellStart"/>
-      <w:r>
-        <w:t>Έτος</w:t>
-      </w:r>
-      <w:proofErr w:type="spellEnd"/>
     </w:p>
     <w:p>
       <w:pPr>
@@ -13204,25 +16975,14 @@
               <w:spacing w:before="40" w:after="40"/>
               <w:ind w:left="100" w:right="100"/>
             </w:pPr>
-            <w:proofErr w:type="spellStart"/>
-            <w:r>
-              <w:rPr>
-                <w:rFonts w:ascii="Arial" w:eastAsia="Arial" w:hAnsi="Arial" w:cs="Arial"/>
-                <w:color w:val="000000"/>
-                <w:sz w:val="22"/>
-                <w:szCs w:val="22"/>
-              </w:rPr>
-              <w:t>Ποικιλί</w:t>
-            </w:r>
-            <w:proofErr w:type="spellEnd"/>
-            <w:r>
-              <w:rPr>
-                <w:rFonts w:ascii="Arial" w:eastAsia="Arial" w:hAnsi="Arial" w:cs="Arial"/>
-                <w:color w:val="000000"/>
-                <w:sz w:val="22"/>
-                <w:szCs w:val="22"/>
-              </w:rPr>
-              <w:t>α</w:t>
+            <w:r>
+              <w:rPr>
+                <w:rFonts w:ascii="Arial" w:eastAsia="Arial" w:hAnsi="Arial" w:cs="Arial"/>
+                <w:color w:val="000000"/>
+                <w:sz w:val="22"/>
+                <w:szCs w:val="22"/>
+              </w:rPr>
+              <w:t>Ποικιλία</w:t>
             </w:r>
           </w:p>
         </w:tc>
@@ -13401,7 +17161,6 @@
               <w:spacing w:before="100" w:after="100"/>
               <w:ind w:left="100" w:right="100"/>
             </w:pPr>
-            <w:proofErr w:type="spellStart"/>
             <w:r>
               <w:rPr>
                 <w:rFonts w:ascii="Arial" w:eastAsia="Arial" w:hAnsi="Arial" w:cs="Arial"/>
@@ -13411,7 +17170,6 @@
               </w:rPr>
               <w:t>Maratheftiko</w:t>
             </w:r>
-            <w:proofErr w:type="spellEnd"/>
           </w:p>
         </w:tc>
         <w:tc>
@@ -14107,7 +17865,6 @@
               <w:spacing w:before="100" w:after="100"/>
               <w:ind w:left="100" w:right="100"/>
             </w:pPr>
-            <w:proofErr w:type="spellStart"/>
             <w:r>
               <w:rPr>
                 <w:rFonts w:ascii="Arial" w:eastAsia="Arial" w:hAnsi="Arial" w:cs="Arial"/>
@@ -14117,7 +17874,6 @@
               </w:rPr>
               <w:t>Mavro</w:t>
             </w:r>
-            <w:proofErr w:type="spellEnd"/>
           </w:p>
         </w:tc>
         <w:tc>
@@ -16265,9 +20021,9 @@
         <w:pStyle w:val="FirstParagraph"/>
       </w:pPr>
       <w:bookmarkStart w:id="6" w:name="correlation-between-weather-data"/>
-      <w:bookmarkEnd w:id="6"/>
       <w:bookmarkEnd w:id="0"/>
       <w:bookmarkEnd w:id="5"/>
+      <w:bookmarkEnd w:id="6"/>
     </w:p>
     <w:sectPr>
       <w:pgSz w:w="12240" w:h="15840"/>
@@ -16325,6 +20081,83 @@
 <file path=word/numbering.xml><?xml version="1.0" encoding="utf-8"?>
 <w:numbering xmlns:wpc="http://schemas.microsoft.com/office/word/2010/wordprocessingCanvas" xmlns:cx="http://schemas.microsoft.com/office/drawing/2014/chartex" xmlns:cx1="http://schemas.microsoft.com/office/drawing/2015/9/8/chartex" xmlns:cx2="http://schemas.microsoft.com/office/drawing/2015/10/21/chartex" xmlns:cx3="http://schemas.microsoft.com/office/drawing/2016/5/9/chartex" xmlns:cx4="http://schemas.microsoft.com/office/drawing/2016/5/10/chartex" xmlns:cx5="http://schemas.microsoft.com/office/drawing/2016/5/11/chartex" xmlns:cx6="http://schemas.microsoft.com/office/drawing/2016/5/12/chartex" xmlns:cx7="http://schemas.microsoft.com/office/drawing/2016/5/13/chartex" xmlns:cx8="http://schemas.microsoft.com/office/drawing/2016/5/14/chartex" xmlns:mc="http://schemas.openxmlformats.org/markup-compatibility/2006" xmlns:aink="http://schemas.microsoft.com/office/drawing/2016/ink" xmlns:am3d="http://schemas.microsoft.com/office/drawing/2017/model3d" xmlns:o="urn:schemas-microsoft-com:office:office" xmlns:r="http://schemas.openxmlformats.org/officeDocument/2006/relationships" xmlns:m="http://schemas.openxmlformats.org/officeDocument/2006/math" xmlns:v="urn:schemas-microsoft-com:vml" xmlns:wp14="http://schemas.microsoft.com/office/word/2010/wordprocessingDrawing" xmlns:wp="http://schemas.openxmlformats.org/drawingml/2006/wordprocessingDrawing" xmlns:w10="urn:schemas-microsoft-com:office:word" xmlns:w="http://schemas.openxmlformats.org/wordprocessingml/2006/main" xmlns:w14="http://schemas.microsoft.com/office/word/2010/wordml" xmlns:w15="http://schemas.microsoft.com/office/word/2012/wordml" xmlns:w16cex="http://schemas.microsoft.com/office/word/2018/wordml/cex" xmlns:w16cid="http://schemas.microsoft.com/office/word/2016/wordml/cid" xmlns:w16="http://schemas.microsoft.com/office/word/2018/wordml" xmlns:w16sdtdh="http://schemas.microsoft.com/office/word/2020/wordml/sdtdatahash" xmlns:w16se="http://schemas.microsoft.com/office/word/2015/wordml/symex" xmlns:wpg="http://schemas.microsoft.com/office/word/2010/wordprocessingGroup" xmlns:wpi="http://schemas.microsoft.com/office/word/2010/wordprocessingInk" xmlns:wne="http://schemas.microsoft.com/office/word/2006/wordml" xmlns:wps="http://schemas.microsoft.com/office/word/2010/wordprocessingShape" mc:Ignorable="w14 w15 w16se w16cid w16 w16cex w16sdtdh wp14">
   <w:abstractNum w:abstractNumId="0" w15:restartNumberingAfterBreak="0">
+    <w:nsid w:val="EA454B4C"/>
+    <w:multiLevelType w:val="multilevel"/>
+    <w:tmpl w:val="7BBA065A"/>
+    <w:lvl w:ilvl="0">
+      <w:numFmt w:val="bullet"/>
+      <w:lvlText w:val="•"/>
+      <w:lvlJc w:val="left"/>
+      <w:pPr>
+        <w:ind w:left="720" w:hanging="480"/>
+      </w:pPr>
+    </w:lvl>
+    <w:lvl w:ilvl="1">
+      <w:numFmt w:val="bullet"/>
+      <w:lvlText w:val="–"/>
+      <w:lvlJc w:val="left"/>
+      <w:pPr>
+        <w:ind w:left="1440" w:hanging="480"/>
+      </w:pPr>
+    </w:lvl>
+    <w:lvl w:ilvl="2">
+      <w:numFmt w:val="bullet"/>
+      <w:lvlText w:val="•"/>
+      <w:lvlJc w:val="left"/>
+      <w:pPr>
+        <w:ind w:left="2160" w:hanging="480"/>
+      </w:pPr>
+    </w:lvl>
+    <w:lvl w:ilvl="3">
+      <w:numFmt w:val="bullet"/>
+      <w:lvlText w:val="–"/>
+      <w:lvlJc w:val="left"/>
+      <w:pPr>
+        <w:ind w:left="2880" w:hanging="480"/>
+      </w:pPr>
+    </w:lvl>
+    <w:lvl w:ilvl="4">
+      <w:numFmt w:val="bullet"/>
+      <w:lvlText w:val="•"/>
+      <w:lvlJc w:val="left"/>
+      <w:pPr>
+        <w:ind w:left="3600" w:hanging="480"/>
+      </w:pPr>
+    </w:lvl>
+    <w:lvl w:ilvl="5">
+      <w:numFmt w:val="bullet"/>
+      <w:lvlText w:val="–"/>
+      <w:lvlJc w:val="left"/>
+      <w:pPr>
+        <w:ind w:left="4320" w:hanging="480"/>
+      </w:pPr>
+    </w:lvl>
+    <w:lvl w:ilvl="6">
+      <w:numFmt w:val="bullet"/>
+      <w:lvlText w:val="•"/>
+      <w:lvlJc w:val="left"/>
+      <w:pPr>
+        <w:ind w:left="5040" w:hanging="480"/>
+      </w:pPr>
+    </w:lvl>
+    <w:lvl w:ilvl="7">
+      <w:numFmt w:val="bullet"/>
+      <w:lvlText w:val="–"/>
+      <w:lvlJc w:val="left"/>
+      <w:pPr>
+        <w:ind w:left="5760" w:hanging="480"/>
+      </w:pPr>
+    </w:lvl>
+    <w:lvl w:ilvl="8">
+      <w:numFmt w:val="bullet"/>
+      <w:lvlText w:val="•"/>
+      <w:lvlJc w:val="left"/>
+      <w:pPr>
+        <w:ind w:left="6480" w:hanging="480"/>
+      </w:pPr>
+    </w:lvl>
+  </w:abstractNum>
+  <w:abstractNum w:abstractNumId="1" w15:restartNumberingAfterBreak="0">
     <w:nsid w:val="2C1AE401"/>
     <w:multiLevelType w:val="multilevel"/>
     <w:tmpl w:val="24DC5B60"/>
@@ -16401,7 +20234,10 @@
       </w:pPr>
     </w:lvl>
   </w:abstractNum>
-  <w:num w:numId="1">
+  <w:num w:numId="1" w16cid:durableId="622467019">
+    <w:abstractNumId w:val="1"/>
+  </w:num>
+  <w:num w:numId="2" w16cid:durableId="1596399885">
     <w:abstractNumId w:val="0"/>
   </w:num>
 </w:numbering>

</xml_diff>